<commit_message>
He añadido al Word la información para que ejecuten el script diseñado para las pruebas.#78
</commit_message>
<xml_diff>
--- a/test/OneHope.UIT/CUComprarPortatil/CP - Comprar Portátiles.docx
+++ b/test/OneHope.UIT/CUComprarPortatil/CP - Comprar Portátiles.docx
@@ -5673,19 +5673,13 @@
         <w:rPr>
           <w:lang w:val="es-ES"/>
         </w:rPr>
-        <w:t>La base de datos necesaria para que pase las pruebas</w:t>
+        <w:t xml:space="preserve">La base de datos </w:t>
       </w:r>
       <w:r>
         <w:rPr>
           <w:lang w:val="es-ES"/>
         </w:rPr>
-        <w:t xml:space="preserve"> de este caso de uso</w:t>
-      </w:r>
-      <w:r>
-        <w:rPr>
-          <w:lang w:val="es-ES"/>
-        </w:rPr>
-        <w:t xml:space="preserve"> es la siguiente:</w:t>
+        <w:t>debe estar vacía para que se vuelvan a crear lo datos utilizando el script ComprarPortatiles.sql.</w:t>
       </w:r>
     </w:p>
     <w:p>
@@ -5695,2679 +5689,6 @@
           <w:lang w:val="es-ES"/>
         </w:rPr>
       </w:pPr>
-    </w:p>
-    <w:p>
-      <w:pPr>
-        <w:widowControl/>
-        <w:autoSpaceDE w:val="0"/>
-        <w:autoSpaceDN w:val="0"/>
-        <w:adjustRightInd w:val="0"/>
-        <w:spacing w:line="240" w:lineRule="auto"/>
-        <w:jc w:val="left"/>
-        <w:rPr>
-          <w:rFonts w:ascii="Cascadia Mono" w:eastAsiaTheme="minorHAnsi" w:hAnsi="Cascadia Mono" w:cs="Cascadia Mono"/>
-          <w:color w:val="000000"/>
-          <w:sz w:val="19"/>
-          <w:szCs w:val="19"/>
-          <w:lang w:val="es-ES"/>
-        </w:rPr>
-      </w:pPr>
-      <w:r>
-        <w:rPr>
-          <w:rFonts w:ascii="Cascadia Mono" w:eastAsiaTheme="minorHAnsi" w:hAnsi="Cascadia Mono" w:cs="Cascadia Mono"/>
-          <w:color w:val="0000FF"/>
-          <w:sz w:val="19"/>
-          <w:szCs w:val="19"/>
-          <w:lang w:val="es-ES"/>
-        </w:rPr>
-        <w:t>SET</w:t>
-      </w:r>
-      <w:r>
-        <w:rPr>
-          <w:rFonts w:ascii="Cascadia Mono" w:eastAsiaTheme="minorHAnsi" w:hAnsi="Cascadia Mono" w:cs="Cascadia Mono"/>
-          <w:color w:val="000000"/>
-          <w:sz w:val="19"/>
-          <w:szCs w:val="19"/>
-          <w:lang w:val="es-ES"/>
-        </w:rPr>
-        <w:t xml:space="preserve"> </w:t>
-      </w:r>
-      <w:r>
-        <w:rPr>
-          <w:rFonts w:ascii="Cascadia Mono" w:eastAsiaTheme="minorHAnsi" w:hAnsi="Cascadia Mono" w:cs="Cascadia Mono"/>
-          <w:color w:val="0000FF"/>
-          <w:sz w:val="19"/>
-          <w:szCs w:val="19"/>
-          <w:lang w:val="es-ES"/>
-        </w:rPr>
-        <w:t>IDENTITY_INSERT</w:t>
-      </w:r>
-      <w:r>
-        <w:rPr>
-          <w:rFonts w:ascii="Cascadia Mono" w:eastAsiaTheme="minorHAnsi" w:hAnsi="Cascadia Mono" w:cs="Cascadia Mono"/>
-          <w:color w:val="000000"/>
-          <w:sz w:val="19"/>
-          <w:szCs w:val="19"/>
-          <w:lang w:val="es-ES"/>
-        </w:rPr>
-        <w:t xml:space="preserve"> [dbo]</w:t>
-      </w:r>
-      <w:r>
-        <w:rPr>
-          <w:rFonts w:ascii="Cascadia Mono" w:eastAsiaTheme="minorHAnsi" w:hAnsi="Cascadia Mono" w:cs="Cascadia Mono"/>
-          <w:color w:val="808080"/>
-          <w:sz w:val="19"/>
-          <w:szCs w:val="19"/>
-          <w:lang w:val="es-ES"/>
-        </w:rPr>
-        <w:t>.</w:t>
-      </w:r>
-      <w:r>
-        <w:rPr>
-          <w:rFonts w:ascii="Cascadia Mono" w:eastAsiaTheme="minorHAnsi" w:hAnsi="Cascadia Mono" w:cs="Cascadia Mono"/>
-          <w:color w:val="000000"/>
-          <w:sz w:val="19"/>
-          <w:szCs w:val="19"/>
-          <w:lang w:val="es-ES"/>
-        </w:rPr>
-        <w:t xml:space="preserve">[Portatiles] </w:t>
-      </w:r>
-      <w:r>
-        <w:rPr>
-          <w:rFonts w:ascii="Cascadia Mono" w:eastAsiaTheme="minorHAnsi" w:hAnsi="Cascadia Mono" w:cs="Cascadia Mono"/>
-          <w:color w:val="0000FF"/>
-          <w:sz w:val="19"/>
-          <w:szCs w:val="19"/>
-          <w:lang w:val="es-ES"/>
-        </w:rPr>
-        <w:t>ON</w:t>
-      </w:r>
-    </w:p>
-    <w:p>
-      <w:pPr>
-        <w:widowControl/>
-        <w:autoSpaceDE w:val="0"/>
-        <w:autoSpaceDN w:val="0"/>
-        <w:adjustRightInd w:val="0"/>
-        <w:spacing w:line="240" w:lineRule="auto"/>
-        <w:jc w:val="left"/>
-        <w:rPr>
-          <w:rFonts w:ascii="Cascadia Mono" w:eastAsiaTheme="minorHAnsi" w:hAnsi="Cascadia Mono" w:cs="Cascadia Mono"/>
-          <w:color w:val="000000"/>
-          <w:sz w:val="19"/>
-          <w:szCs w:val="19"/>
-          <w:lang w:val="es-ES"/>
-        </w:rPr>
-      </w:pPr>
-      <w:r>
-        <w:rPr>
-          <w:rFonts w:ascii="Cascadia Mono" w:eastAsiaTheme="minorHAnsi" w:hAnsi="Cascadia Mono" w:cs="Cascadia Mono"/>
-          <w:color w:val="0000FF"/>
-          <w:sz w:val="19"/>
-          <w:szCs w:val="19"/>
-          <w:lang w:val="es-ES"/>
-        </w:rPr>
-        <w:t>INSERT</w:t>
-      </w:r>
-      <w:r>
-        <w:rPr>
-          <w:rFonts w:ascii="Cascadia Mono" w:eastAsiaTheme="minorHAnsi" w:hAnsi="Cascadia Mono" w:cs="Cascadia Mono"/>
-          <w:color w:val="000000"/>
-          <w:sz w:val="19"/>
-          <w:szCs w:val="19"/>
-          <w:lang w:val="es-ES"/>
-        </w:rPr>
-        <w:t xml:space="preserve"> </w:t>
-      </w:r>
-      <w:r>
-        <w:rPr>
-          <w:rFonts w:ascii="Cascadia Mono" w:eastAsiaTheme="minorHAnsi" w:hAnsi="Cascadia Mono" w:cs="Cascadia Mono"/>
-          <w:color w:val="0000FF"/>
-          <w:sz w:val="19"/>
-          <w:szCs w:val="19"/>
-          <w:lang w:val="es-ES"/>
-        </w:rPr>
-        <w:t>INTO</w:t>
-      </w:r>
-      <w:r>
-        <w:rPr>
-          <w:rFonts w:ascii="Cascadia Mono" w:eastAsiaTheme="minorHAnsi" w:hAnsi="Cascadia Mono" w:cs="Cascadia Mono"/>
-          <w:color w:val="000000"/>
-          <w:sz w:val="19"/>
-          <w:szCs w:val="19"/>
-          <w:lang w:val="es-ES"/>
-        </w:rPr>
-        <w:t xml:space="preserve"> [dbo]</w:t>
-      </w:r>
-      <w:r>
-        <w:rPr>
-          <w:rFonts w:ascii="Cascadia Mono" w:eastAsiaTheme="minorHAnsi" w:hAnsi="Cascadia Mono" w:cs="Cascadia Mono"/>
-          <w:color w:val="808080"/>
-          <w:sz w:val="19"/>
-          <w:szCs w:val="19"/>
-          <w:lang w:val="es-ES"/>
-        </w:rPr>
-        <w:t>.</w:t>
-      </w:r>
-      <w:r>
-        <w:rPr>
-          <w:rFonts w:ascii="Cascadia Mono" w:eastAsiaTheme="minorHAnsi" w:hAnsi="Cascadia Mono" w:cs="Cascadia Mono"/>
-          <w:color w:val="000000"/>
-          <w:sz w:val="19"/>
-          <w:szCs w:val="19"/>
-          <w:lang w:val="es-ES"/>
-        </w:rPr>
-        <w:t>[Portatiles]</w:t>
-      </w:r>
-      <w:r>
-        <w:rPr>
-          <w:rFonts w:ascii="Cascadia Mono" w:eastAsiaTheme="minorHAnsi" w:hAnsi="Cascadia Mono" w:cs="Cascadia Mono"/>
-          <w:color w:val="0000FF"/>
-          <w:sz w:val="19"/>
-          <w:szCs w:val="19"/>
-          <w:lang w:val="es-ES"/>
-        </w:rPr>
-        <w:t xml:space="preserve"> </w:t>
-      </w:r>
-      <w:r>
-        <w:rPr>
-          <w:rFonts w:ascii="Cascadia Mono" w:eastAsiaTheme="minorHAnsi" w:hAnsi="Cascadia Mono" w:cs="Cascadia Mono"/>
-          <w:color w:val="808080"/>
-          <w:sz w:val="19"/>
-          <w:szCs w:val="19"/>
-          <w:lang w:val="es-ES"/>
-        </w:rPr>
-        <w:t>(</w:t>
-      </w:r>
-      <w:r>
-        <w:rPr>
-          <w:rFonts w:ascii="Cascadia Mono" w:eastAsiaTheme="minorHAnsi" w:hAnsi="Cascadia Mono" w:cs="Cascadia Mono"/>
-          <w:color w:val="000000"/>
-          <w:sz w:val="19"/>
-          <w:szCs w:val="19"/>
-          <w:lang w:val="es-ES"/>
-        </w:rPr>
-        <w:t>[Id]</w:t>
-      </w:r>
-      <w:r>
-        <w:rPr>
-          <w:rFonts w:ascii="Cascadia Mono" w:eastAsiaTheme="minorHAnsi" w:hAnsi="Cascadia Mono" w:cs="Cascadia Mono"/>
-          <w:color w:val="808080"/>
-          <w:sz w:val="19"/>
-          <w:szCs w:val="19"/>
-          <w:lang w:val="es-ES"/>
-        </w:rPr>
-        <w:t>,</w:t>
-      </w:r>
-      <w:r>
-        <w:rPr>
-          <w:rFonts w:ascii="Cascadia Mono" w:eastAsiaTheme="minorHAnsi" w:hAnsi="Cascadia Mono" w:cs="Cascadia Mono"/>
-          <w:color w:val="000000"/>
-          <w:sz w:val="19"/>
-          <w:szCs w:val="19"/>
-          <w:lang w:val="es-ES"/>
-        </w:rPr>
-        <w:t xml:space="preserve"> [Modelo]</w:t>
-      </w:r>
-      <w:r>
-        <w:rPr>
-          <w:rFonts w:ascii="Cascadia Mono" w:eastAsiaTheme="minorHAnsi" w:hAnsi="Cascadia Mono" w:cs="Cascadia Mono"/>
-          <w:color w:val="808080"/>
-          <w:sz w:val="19"/>
-          <w:szCs w:val="19"/>
-          <w:lang w:val="es-ES"/>
-        </w:rPr>
-        <w:t>,</w:t>
-      </w:r>
-      <w:r>
-        <w:rPr>
-          <w:rFonts w:ascii="Cascadia Mono" w:eastAsiaTheme="minorHAnsi" w:hAnsi="Cascadia Mono" w:cs="Cascadia Mono"/>
-          <w:color w:val="000000"/>
-          <w:sz w:val="19"/>
-          <w:szCs w:val="19"/>
-          <w:lang w:val="es-ES"/>
-        </w:rPr>
-        <w:t xml:space="preserve"> [PrecioCompra]</w:t>
-      </w:r>
-      <w:r>
-        <w:rPr>
-          <w:rFonts w:ascii="Cascadia Mono" w:eastAsiaTheme="minorHAnsi" w:hAnsi="Cascadia Mono" w:cs="Cascadia Mono"/>
-          <w:color w:val="808080"/>
-          <w:sz w:val="19"/>
-          <w:szCs w:val="19"/>
-          <w:lang w:val="es-ES"/>
-        </w:rPr>
-        <w:t>,</w:t>
-      </w:r>
-      <w:r>
-        <w:rPr>
-          <w:rFonts w:ascii="Cascadia Mono" w:eastAsiaTheme="minorHAnsi" w:hAnsi="Cascadia Mono" w:cs="Cascadia Mono"/>
-          <w:color w:val="000000"/>
-          <w:sz w:val="19"/>
-          <w:szCs w:val="19"/>
-          <w:lang w:val="es-ES"/>
-        </w:rPr>
-        <w:t xml:space="preserve"> [RamId]</w:t>
-      </w:r>
-      <w:r>
-        <w:rPr>
-          <w:rFonts w:ascii="Cascadia Mono" w:eastAsiaTheme="minorHAnsi" w:hAnsi="Cascadia Mono" w:cs="Cascadia Mono"/>
-          <w:color w:val="808080"/>
-          <w:sz w:val="19"/>
-          <w:szCs w:val="19"/>
-          <w:lang w:val="es-ES"/>
-        </w:rPr>
-        <w:t>,</w:t>
-      </w:r>
-      <w:r>
-        <w:rPr>
-          <w:rFonts w:ascii="Cascadia Mono" w:eastAsiaTheme="minorHAnsi" w:hAnsi="Cascadia Mono" w:cs="Cascadia Mono"/>
-          <w:color w:val="000000"/>
-          <w:sz w:val="19"/>
-          <w:szCs w:val="19"/>
-          <w:lang w:val="es-ES"/>
-        </w:rPr>
-        <w:t xml:space="preserve"> [PrecioAlquiler]</w:t>
-      </w:r>
-      <w:r>
-        <w:rPr>
-          <w:rFonts w:ascii="Cascadia Mono" w:eastAsiaTheme="minorHAnsi" w:hAnsi="Cascadia Mono" w:cs="Cascadia Mono"/>
-          <w:color w:val="808080"/>
-          <w:sz w:val="19"/>
-          <w:szCs w:val="19"/>
-          <w:lang w:val="es-ES"/>
-        </w:rPr>
-        <w:t>,</w:t>
-      </w:r>
-      <w:r>
-        <w:rPr>
-          <w:rFonts w:ascii="Cascadia Mono" w:eastAsiaTheme="minorHAnsi" w:hAnsi="Cascadia Mono" w:cs="Cascadia Mono"/>
-          <w:color w:val="000000"/>
-          <w:sz w:val="19"/>
-          <w:szCs w:val="19"/>
-          <w:lang w:val="es-ES"/>
-        </w:rPr>
-        <w:t xml:space="preserve"> [MarcaId]</w:t>
-      </w:r>
-      <w:r>
-        <w:rPr>
-          <w:rFonts w:ascii="Cascadia Mono" w:eastAsiaTheme="minorHAnsi" w:hAnsi="Cascadia Mono" w:cs="Cascadia Mono"/>
-          <w:color w:val="808080"/>
-          <w:sz w:val="19"/>
-          <w:szCs w:val="19"/>
-          <w:lang w:val="es-ES"/>
-        </w:rPr>
-        <w:t>,</w:t>
-      </w:r>
-      <w:r>
-        <w:rPr>
-          <w:rFonts w:ascii="Cascadia Mono" w:eastAsiaTheme="minorHAnsi" w:hAnsi="Cascadia Mono" w:cs="Cascadia Mono"/>
-          <w:color w:val="000000"/>
-          <w:sz w:val="19"/>
-          <w:szCs w:val="19"/>
-          <w:lang w:val="es-ES"/>
-        </w:rPr>
-        <w:t xml:space="preserve"> [Nombre]</w:t>
-      </w:r>
-      <w:r>
-        <w:rPr>
-          <w:rFonts w:ascii="Cascadia Mono" w:eastAsiaTheme="minorHAnsi" w:hAnsi="Cascadia Mono" w:cs="Cascadia Mono"/>
-          <w:color w:val="808080"/>
-          <w:sz w:val="19"/>
-          <w:szCs w:val="19"/>
-          <w:lang w:val="es-ES"/>
-        </w:rPr>
-        <w:t>,</w:t>
-      </w:r>
-      <w:r>
-        <w:rPr>
-          <w:rFonts w:ascii="Cascadia Mono" w:eastAsiaTheme="minorHAnsi" w:hAnsi="Cascadia Mono" w:cs="Cascadia Mono"/>
-          <w:color w:val="000000"/>
-          <w:sz w:val="19"/>
-          <w:szCs w:val="19"/>
-          <w:lang w:val="es-ES"/>
-        </w:rPr>
-        <w:t xml:space="preserve"> [PrecioCoste]</w:t>
-      </w:r>
-      <w:r>
-        <w:rPr>
-          <w:rFonts w:ascii="Cascadia Mono" w:eastAsiaTheme="minorHAnsi" w:hAnsi="Cascadia Mono" w:cs="Cascadia Mono"/>
-          <w:color w:val="808080"/>
-          <w:sz w:val="19"/>
-          <w:szCs w:val="19"/>
-          <w:lang w:val="es-ES"/>
-        </w:rPr>
-        <w:t>,</w:t>
-      </w:r>
-      <w:r>
-        <w:rPr>
-          <w:rFonts w:ascii="Cascadia Mono" w:eastAsiaTheme="minorHAnsi" w:hAnsi="Cascadia Mono" w:cs="Cascadia Mono"/>
-          <w:color w:val="000000"/>
-          <w:sz w:val="19"/>
-          <w:szCs w:val="19"/>
-          <w:lang w:val="es-ES"/>
-        </w:rPr>
-        <w:t xml:space="preserve"> [ProcesadorId]</w:t>
-      </w:r>
-      <w:r>
-        <w:rPr>
-          <w:rFonts w:ascii="Cascadia Mono" w:eastAsiaTheme="minorHAnsi" w:hAnsi="Cascadia Mono" w:cs="Cascadia Mono"/>
-          <w:color w:val="808080"/>
-          <w:sz w:val="19"/>
-          <w:szCs w:val="19"/>
-          <w:lang w:val="es-ES"/>
-        </w:rPr>
-        <w:t>,</w:t>
-      </w:r>
-      <w:r>
-        <w:rPr>
-          <w:rFonts w:ascii="Cascadia Mono" w:eastAsiaTheme="minorHAnsi" w:hAnsi="Cascadia Mono" w:cs="Cascadia Mono"/>
-          <w:color w:val="000000"/>
-          <w:sz w:val="19"/>
-          <w:szCs w:val="19"/>
-          <w:lang w:val="es-ES"/>
-        </w:rPr>
-        <w:t xml:space="preserve"> [Stock]</w:t>
-      </w:r>
-      <w:r>
-        <w:rPr>
-          <w:rFonts w:ascii="Cascadia Mono" w:eastAsiaTheme="minorHAnsi" w:hAnsi="Cascadia Mono" w:cs="Cascadia Mono"/>
-          <w:color w:val="808080"/>
-          <w:sz w:val="19"/>
-          <w:szCs w:val="19"/>
-          <w:lang w:val="es-ES"/>
-        </w:rPr>
-        <w:t>,</w:t>
-      </w:r>
-      <w:r>
-        <w:rPr>
-          <w:rFonts w:ascii="Cascadia Mono" w:eastAsiaTheme="minorHAnsi" w:hAnsi="Cascadia Mono" w:cs="Cascadia Mono"/>
-          <w:color w:val="000000"/>
-          <w:sz w:val="19"/>
-          <w:szCs w:val="19"/>
-          <w:lang w:val="es-ES"/>
-        </w:rPr>
-        <w:t xml:space="preserve"> [StockAlquilar]</w:t>
-      </w:r>
-      <w:r>
-        <w:rPr>
-          <w:rFonts w:ascii="Cascadia Mono" w:eastAsiaTheme="minorHAnsi" w:hAnsi="Cascadia Mono" w:cs="Cascadia Mono"/>
-          <w:color w:val="808080"/>
-          <w:sz w:val="19"/>
-          <w:szCs w:val="19"/>
-          <w:lang w:val="es-ES"/>
-        </w:rPr>
-        <w:t>,</w:t>
-      </w:r>
-      <w:r>
-        <w:rPr>
-          <w:rFonts w:ascii="Cascadia Mono" w:eastAsiaTheme="minorHAnsi" w:hAnsi="Cascadia Mono" w:cs="Cascadia Mono"/>
-          <w:color w:val="000000"/>
-          <w:sz w:val="19"/>
-          <w:szCs w:val="19"/>
-          <w:lang w:val="es-ES"/>
-        </w:rPr>
-        <w:t xml:space="preserve"> [ProveedorId]</w:t>
-      </w:r>
-      <w:r>
-        <w:rPr>
-          <w:rFonts w:ascii="Cascadia Mono" w:eastAsiaTheme="minorHAnsi" w:hAnsi="Cascadia Mono" w:cs="Cascadia Mono"/>
-          <w:color w:val="808080"/>
-          <w:sz w:val="19"/>
-          <w:szCs w:val="19"/>
-          <w:lang w:val="es-ES"/>
-        </w:rPr>
-        <w:t>)</w:t>
-      </w:r>
-      <w:r>
-        <w:rPr>
-          <w:rFonts w:ascii="Cascadia Mono" w:eastAsiaTheme="minorHAnsi" w:hAnsi="Cascadia Mono" w:cs="Cascadia Mono"/>
-          <w:color w:val="000000"/>
-          <w:sz w:val="19"/>
-          <w:szCs w:val="19"/>
-          <w:lang w:val="es-ES"/>
-        </w:rPr>
-        <w:t xml:space="preserve"> </w:t>
-      </w:r>
-      <w:r>
-        <w:rPr>
-          <w:rFonts w:ascii="Cascadia Mono" w:eastAsiaTheme="minorHAnsi" w:hAnsi="Cascadia Mono" w:cs="Cascadia Mono"/>
-          <w:color w:val="0000FF"/>
-          <w:sz w:val="19"/>
-          <w:szCs w:val="19"/>
-          <w:lang w:val="es-ES"/>
-        </w:rPr>
-        <w:t xml:space="preserve">VALUES </w:t>
-      </w:r>
-      <w:r>
-        <w:rPr>
-          <w:rFonts w:ascii="Cascadia Mono" w:eastAsiaTheme="minorHAnsi" w:hAnsi="Cascadia Mono" w:cs="Cascadia Mono"/>
-          <w:color w:val="808080"/>
-          <w:sz w:val="19"/>
-          <w:szCs w:val="19"/>
-          <w:lang w:val="es-ES"/>
-        </w:rPr>
-        <w:t>(</w:t>
-      </w:r>
-      <w:r>
-        <w:rPr>
-          <w:rFonts w:ascii="Cascadia Mono" w:eastAsiaTheme="minorHAnsi" w:hAnsi="Cascadia Mono" w:cs="Cascadia Mono"/>
-          <w:color w:val="000000"/>
-          <w:sz w:val="19"/>
-          <w:szCs w:val="19"/>
-          <w:lang w:val="es-ES"/>
-        </w:rPr>
-        <w:t>1</w:t>
-      </w:r>
-      <w:r>
-        <w:rPr>
-          <w:rFonts w:ascii="Cascadia Mono" w:eastAsiaTheme="minorHAnsi" w:hAnsi="Cascadia Mono" w:cs="Cascadia Mono"/>
-          <w:color w:val="808080"/>
-          <w:sz w:val="19"/>
-          <w:szCs w:val="19"/>
-          <w:lang w:val="es-ES"/>
-        </w:rPr>
-        <w:t>,</w:t>
-      </w:r>
-      <w:r>
-        <w:rPr>
-          <w:rFonts w:ascii="Cascadia Mono" w:eastAsiaTheme="minorHAnsi" w:hAnsi="Cascadia Mono" w:cs="Cascadia Mono"/>
-          <w:color w:val="000000"/>
-          <w:sz w:val="19"/>
-          <w:szCs w:val="19"/>
-          <w:lang w:val="es-ES"/>
-        </w:rPr>
-        <w:t xml:space="preserve"> </w:t>
-      </w:r>
-      <w:r>
-        <w:rPr>
-          <w:rFonts w:ascii="Cascadia Mono" w:eastAsiaTheme="minorHAnsi" w:hAnsi="Cascadia Mono" w:cs="Cascadia Mono"/>
-          <w:color w:val="FF0000"/>
-          <w:sz w:val="19"/>
-          <w:szCs w:val="19"/>
-          <w:lang w:val="es-ES"/>
-        </w:rPr>
-        <w:t>N'HP-1151'</w:t>
-      </w:r>
-      <w:r>
-        <w:rPr>
-          <w:rFonts w:ascii="Cascadia Mono" w:eastAsiaTheme="minorHAnsi" w:hAnsi="Cascadia Mono" w:cs="Cascadia Mono"/>
-          <w:color w:val="808080"/>
-          <w:sz w:val="19"/>
-          <w:szCs w:val="19"/>
-          <w:lang w:val="es-ES"/>
-        </w:rPr>
-        <w:t>,</w:t>
-      </w:r>
-      <w:r>
-        <w:rPr>
-          <w:rFonts w:ascii="Cascadia Mono" w:eastAsiaTheme="minorHAnsi" w:hAnsi="Cascadia Mono" w:cs="Cascadia Mono"/>
-          <w:color w:val="000000"/>
-          <w:sz w:val="19"/>
-          <w:szCs w:val="19"/>
-          <w:lang w:val="es-ES"/>
-        </w:rPr>
-        <w:t xml:space="preserve"> 199.95</w:t>
-      </w:r>
-      <w:r>
-        <w:rPr>
-          <w:rFonts w:ascii="Cascadia Mono" w:eastAsiaTheme="minorHAnsi" w:hAnsi="Cascadia Mono" w:cs="Cascadia Mono"/>
-          <w:color w:val="808080"/>
-          <w:sz w:val="19"/>
-          <w:szCs w:val="19"/>
-          <w:lang w:val="es-ES"/>
-        </w:rPr>
-        <w:t>,</w:t>
-      </w:r>
-      <w:r>
-        <w:rPr>
-          <w:rFonts w:ascii="Cascadia Mono" w:eastAsiaTheme="minorHAnsi" w:hAnsi="Cascadia Mono" w:cs="Cascadia Mono"/>
-          <w:color w:val="000000"/>
-          <w:sz w:val="19"/>
-          <w:szCs w:val="19"/>
-          <w:lang w:val="es-ES"/>
-        </w:rPr>
-        <w:t xml:space="preserve"> 1</w:t>
-      </w:r>
-      <w:r>
-        <w:rPr>
-          <w:rFonts w:ascii="Cascadia Mono" w:eastAsiaTheme="minorHAnsi" w:hAnsi="Cascadia Mono" w:cs="Cascadia Mono"/>
-          <w:color w:val="808080"/>
-          <w:sz w:val="19"/>
-          <w:szCs w:val="19"/>
-          <w:lang w:val="es-ES"/>
-        </w:rPr>
-        <w:t>,</w:t>
-      </w:r>
-      <w:r>
-        <w:rPr>
-          <w:rFonts w:ascii="Cascadia Mono" w:eastAsiaTheme="minorHAnsi" w:hAnsi="Cascadia Mono" w:cs="Cascadia Mono"/>
-          <w:color w:val="000000"/>
-          <w:sz w:val="19"/>
-          <w:szCs w:val="19"/>
-          <w:lang w:val="es-ES"/>
-        </w:rPr>
-        <w:t xml:space="preserve"> 6.66</w:t>
-      </w:r>
-      <w:r>
-        <w:rPr>
-          <w:rFonts w:ascii="Cascadia Mono" w:eastAsiaTheme="minorHAnsi" w:hAnsi="Cascadia Mono" w:cs="Cascadia Mono"/>
-          <w:color w:val="808080"/>
-          <w:sz w:val="19"/>
-          <w:szCs w:val="19"/>
-          <w:lang w:val="es-ES"/>
-        </w:rPr>
-        <w:t>,</w:t>
-      </w:r>
-      <w:r>
-        <w:rPr>
-          <w:rFonts w:ascii="Cascadia Mono" w:eastAsiaTheme="minorHAnsi" w:hAnsi="Cascadia Mono" w:cs="Cascadia Mono"/>
-          <w:color w:val="000000"/>
-          <w:sz w:val="19"/>
-          <w:szCs w:val="19"/>
-          <w:lang w:val="es-ES"/>
-        </w:rPr>
-        <w:t xml:space="preserve"> 1</w:t>
-      </w:r>
-      <w:r>
-        <w:rPr>
-          <w:rFonts w:ascii="Cascadia Mono" w:eastAsiaTheme="minorHAnsi" w:hAnsi="Cascadia Mono" w:cs="Cascadia Mono"/>
-          <w:color w:val="808080"/>
-          <w:sz w:val="19"/>
-          <w:szCs w:val="19"/>
-          <w:lang w:val="es-ES"/>
-        </w:rPr>
-        <w:t>,</w:t>
-      </w:r>
-      <w:r>
-        <w:rPr>
-          <w:rFonts w:ascii="Cascadia Mono" w:eastAsiaTheme="minorHAnsi" w:hAnsi="Cascadia Mono" w:cs="Cascadia Mono"/>
-          <w:color w:val="000000"/>
-          <w:sz w:val="19"/>
-          <w:szCs w:val="19"/>
-          <w:lang w:val="es-ES"/>
-        </w:rPr>
-        <w:t xml:space="preserve"> </w:t>
-      </w:r>
-      <w:r>
-        <w:rPr>
-          <w:rFonts w:ascii="Cascadia Mono" w:eastAsiaTheme="minorHAnsi" w:hAnsi="Cascadia Mono" w:cs="Cascadia Mono"/>
-          <w:color w:val="FF0000"/>
-          <w:sz w:val="19"/>
-          <w:szCs w:val="19"/>
-          <w:lang w:val="es-ES"/>
-        </w:rPr>
-        <w:t>N'HP 486 del pleistoceno'</w:t>
-      </w:r>
-      <w:r>
-        <w:rPr>
-          <w:rFonts w:ascii="Cascadia Mono" w:eastAsiaTheme="minorHAnsi" w:hAnsi="Cascadia Mono" w:cs="Cascadia Mono"/>
-          <w:color w:val="808080"/>
-          <w:sz w:val="19"/>
-          <w:szCs w:val="19"/>
-          <w:lang w:val="es-ES"/>
-        </w:rPr>
-        <w:t>,</w:t>
-      </w:r>
-      <w:r>
-        <w:rPr>
-          <w:rFonts w:ascii="Cascadia Mono" w:eastAsiaTheme="minorHAnsi" w:hAnsi="Cascadia Mono" w:cs="Cascadia Mono"/>
-          <w:color w:val="000000"/>
-          <w:sz w:val="19"/>
-          <w:szCs w:val="19"/>
-          <w:lang w:val="es-ES"/>
-        </w:rPr>
-        <w:t xml:space="preserve"> 100</w:t>
-      </w:r>
-      <w:r>
-        <w:rPr>
-          <w:rFonts w:ascii="Cascadia Mono" w:eastAsiaTheme="minorHAnsi" w:hAnsi="Cascadia Mono" w:cs="Cascadia Mono"/>
-          <w:color w:val="808080"/>
-          <w:sz w:val="19"/>
-          <w:szCs w:val="19"/>
-          <w:lang w:val="es-ES"/>
-        </w:rPr>
-        <w:t>,</w:t>
-      </w:r>
-      <w:r>
-        <w:rPr>
-          <w:rFonts w:ascii="Cascadia Mono" w:eastAsiaTheme="minorHAnsi" w:hAnsi="Cascadia Mono" w:cs="Cascadia Mono"/>
-          <w:color w:val="000000"/>
-          <w:sz w:val="19"/>
-          <w:szCs w:val="19"/>
-          <w:lang w:val="es-ES"/>
-        </w:rPr>
-        <w:t xml:space="preserve"> 5</w:t>
-      </w:r>
-      <w:r>
-        <w:rPr>
-          <w:rFonts w:ascii="Cascadia Mono" w:eastAsiaTheme="minorHAnsi" w:hAnsi="Cascadia Mono" w:cs="Cascadia Mono"/>
-          <w:color w:val="808080"/>
-          <w:sz w:val="19"/>
-          <w:szCs w:val="19"/>
-          <w:lang w:val="es-ES"/>
-        </w:rPr>
-        <w:t>,</w:t>
-      </w:r>
-      <w:r>
-        <w:rPr>
-          <w:rFonts w:ascii="Cascadia Mono" w:eastAsiaTheme="minorHAnsi" w:hAnsi="Cascadia Mono" w:cs="Cascadia Mono"/>
-          <w:color w:val="000000"/>
-          <w:sz w:val="19"/>
-          <w:szCs w:val="19"/>
-          <w:lang w:val="es-ES"/>
-        </w:rPr>
-        <w:t xml:space="preserve"> 12</w:t>
-      </w:r>
-      <w:r>
-        <w:rPr>
-          <w:rFonts w:ascii="Cascadia Mono" w:eastAsiaTheme="minorHAnsi" w:hAnsi="Cascadia Mono" w:cs="Cascadia Mono"/>
-          <w:color w:val="808080"/>
-          <w:sz w:val="19"/>
-          <w:szCs w:val="19"/>
-          <w:lang w:val="es-ES"/>
-        </w:rPr>
-        <w:t>,</w:t>
-      </w:r>
-      <w:r>
-        <w:rPr>
-          <w:rFonts w:ascii="Cascadia Mono" w:eastAsiaTheme="minorHAnsi" w:hAnsi="Cascadia Mono" w:cs="Cascadia Mono"/>
-          <w:color w:val="000000"/>
-          <w:sz w:val="19"/>
-          <w:szCs w:val="19"/>
-          <w:lang w:val="es-ES"/>
-        </w:rPr>
-        <w:t xml:space="preserve"> 5</w:t>
-      </w:r>
-      <w:r>
-        <w:rPr>
-          <w:rFonts w:ascii="Cascadia Mono" w:eastAsiaTheme="minorHAnsi" w:hAnsi="Cascadia Mono" w:cs="Cascadia Mono"/>
-          <w:color w:val="808080"/>
-          <w:sz w:val="19"/>
-          <w:szCs w:val="19"/>
-          <w:lang w:val="es-ES"/>
-        </w:rPr>
-        <w:t>,</w:t>
-      </w:r>
-      <w:r>
-        <w:rPr>
-          <w:rFonts w:ascii="Cascadia Mono" w:eastAsiaTheme="minorHAnsi" w:hAnsi="Cascadia Mono" w:cs="Cascadia Mono"/>
-          <w:color w:val="000000"/>
-          <w:sz w:val="19"/>
-          <w:szCs w:val="19"/>
-          <w:lang w:val="es-ES"/>
-        </w:rPr>
-        <w:t xml:space="preserve"> 1</w:t>
-      </w:r>
-      <w:r>
-        <w:rPr>
-          <w:rFonts w:ascii="Cascadia Mono" w:eastAsiaTheme="minorHAnsi" w:hAnsi="Cascadia Mono" w:cs="Cascadia Mono"/>
-          <w:color w:val="808080"/>
-          <w:sz w:val="19"/>
-          <w:szCs w:val="19"/>
-          <w:lang w:val="es-ES"/>
-        </w:rPr>
-        <w:t>)</w:t>
-      </w:r>
-    </w:p>
-    <w:p>
-      <w:pPr>
-        <w:widowControl/>
-        <w:autoSpaceDE w:val="0"/>
-        <w:autoSpaceDN w:val="0"/>
-        <w:adjustRightInd w:val="0"/>
-        <w:spacing w:line="240" w:lineRule="auto"/>
-        <w:jc w:val="left"/>
-        <w:rPr>
-          <w:rFonts w:ascii="Cascadia Mono" w:eastAsiaTheme="minorHAnsi" w:hAnsi="Cascadia Mono" w:cs="Cascadia Mono"/>
-          <w:color w:val="000000"/>
-          <w:sz w:val="19"/>
-          <w:szCs w:val="19"/>
-          <w:lang w:val="es-ES"/>
-        </w:rPr>
-      </w:pPr>
-      <w:r>
-        <w:rPr>
-          <w:rFonts w:ascii="Cascadia Mono" w:eastAsiaTheme="minorHAnsi" w:hAnsi="Cascadia Mono" w:cs="Cascadia Mono"/>
-          <w:color w:val="0000FF"/>
-          <w:sz w:val="19"/>
-          <w:szCs w:val="19"/>
-          <w:lang w:val="es-ES"/>
-        </w:rPr>
-        <w:t>INSERT</w:t>
-      </w:r>
-      <w:r>
-        <w:rPr>
-          <w:rFonts w:ascii="Cascadia Mono" w:eastAsiaTheme="minorHAnsi" w:hAnsi="Cascadia Mono" w:cs="Cascadia Mono"/>
-          <w:color w:val="000000"/>
-          <w:sz w:val="19"/>
-          <w:szCs w:val="19"/>
-          <w:lang w:val="es-ES"/>
-        </w:rPr>
-        <w:t xml:space="preserve"> </w:t>
-      </w:r>
-      <w:r>
-        <w:rPr>
-          <w:rFonts w:ascii="Cascadia Mono" w:eastAsiaTheme="minorHAnsi" w:hAnsi="Cascadia Mono" w:cs="Cascadia Mono"/>
-          <w:color w:val="0000FF"/>
-          <w:sz w:val="19"/>
-          <w:szCs w:val="19"/>
-          <w:lang w:val="es-ES"/>
-        </w:rPr>
-        <w:t>INTO</w:t>
-      </w:r>
-      <w:r>
-        <w:rPr>
-          <w:rFonts w:ascii="Cascadia Mono" w:eastAsiaTheme="minorHAnsi" w:hAnsi="Cascadia Mono" w:cs="Cascadia Mono"/>
-          <w:color w:val="000000"/>
-          <w:sz w:val="19"/>
-          <w:szCs w:val="19"/>
-          <w:lang w:val="es-ES"/>
-        </w:rPr>
-        <w:t xml:space="preserve"> [dbo]</w:t>
-      </w:r>
-      <w:r>
-        <w:rPr>
-          <w:rFonts w:ascii="Cascadia Mono" w:eastAsiaTheme="minorHAnsi" w:hAnsi="Cascadia Mono" w:cs="Cascadia Mono"/>
-          <w:color w:val="808080"/>
-          <w:sz w:val="19"/>
-          <w:szCs w:val="19"/>
-          <w:lang w:val="es-ES"/>
-        </w:rPr>
-        <w:t>.</w:t>
-      </w:r>
-      <w:r>
-        <w:rPr>
-          <w:rFonts w:ascii="Cascadia Mono" w:eastAsiaTheme="minorHAnsi" w:hAnsi="Cascadia Mono" w:cs="Cascadia Mono"/>
-          <w:color w:val="000000"/>
-          <w:sz w:val="19"/>
-          <w:szCs w:val="19"/>
-          <w:lang w:val="es-ES"/>
-        </w:rPr>
-        <w:t>[Portatiles]</w:t>
-      </w:r>
-      <w:r>
-        <w:rPr>
-          <w:rFonts w:ascii="Cascadia Mono" w:eastAsiaTheme="minorHAnsi" w:hAnsi="Cascadia Mono" w:cs="Cascadia Mono"/>
-          <w:color w:val="0000FF"/>
-          <w:sz w:val="19"/>
-          <w:szCs w:val="19"/>
-          <w:lang w:val="es-ES"/>
-        </w:rPr>
-        <w:t xml:space="preserve"> </w:t>
-      </w:r>
-      <w:r>
-        <w:rPr>
-          <w:rFonts w:ascii="Cascadia Mono" w:eastAsiaTheme="minorHAnsi" w:hAnsi="Cascadia Mono" w:cs="Cascadia Mono"/>
-          <w:color w:val="808080"/>
-          <w:sz w:val="19"/>
-          <w:szCs w:val="19"/>
-          <w:lang w:val="es-ES"/>
-        </w:rPr>
-        <w:t>(</w:t>
-      </w:r>
-      <w:r>
-        <w:rPr>
-          <w:rFonts w:ascii="Cascadia Mono" w:eastAsiaTheme="minorHAnsi" w:hAnsi="Cascadia Mono" w:cs="Cascadia Mono"/>
-          <w:color w:val="000000"/>
-          <w:sz w:val="19"/>
-          <w:szCs w:val="19"/>
-          <w:lang w:val="es-ES"/>
-        </w:rPr>
-        <w:t>[Id]</w:t>
-      </w:r>
-      <w:r>
-        <w:rPr>
-          <w:rFonts w:ascii="Cascadia Mono" w:eastAsiaTheme="minorHAnsi" w:hAnsi="Cascadia Mono" w:cs="Cascadia Mono"/>
-          <w:color w:val="808080"/>
-          <w:sz w:val="19"/>
-          <w:szCs w:val="19"/>
-          <w:lang w:val="es-ES"/>
-        </w:rPr>
-        <w:t>,</w:t>
-      </w:r>
-      <w:r>
-        <w:rPr>
-          <w:rFonts w:ascii="Cascadia Mono" w:eastAsiaTheme="minorHAnsi" w:hAnsi="Cascadia Mono" w:cs="Cascadia Mono"/>
-          <w:color w:val="000000"/>
-          <w:sz w:val="19"/>
-          <w:szCs w:val="19"/>
-          <w:lang w:val="es-ES"/>
-        </w:rPr>
-        <w:t xml:space="preserve"> [Modelo]</w:t>
-      </w:r>
-      <w:r>
-        <w:rPr>
-          <w:rFonts w:ascii="Cascadia Mono" w:eastAsiaTheme="minorHAnsi" w:hAnsi="Cascadia Mono" w:cs="Cascadia Mono"/>
-          <w:color w:val="808080"/>
-          <w:sz w:val="19"/>
-          <w:szCs w:val="19"/>
-          <w:lang w:val="es-ES"/>
-        </w:rPr>
-        <w:t>,</w:t>
-      </w:r>
-      <w:r>
-        <w:rPr>
-          <w:rFonts w:ascii="Cascadia Mono" w:eastAsiaTheme="minorHAnsi" w:hAnsi="Cascadia Mono" w:cs="Cascadia Mono"/>
-          <w:color w:val="000000"/>
-          <w:sz w:val="19"/>
-          <w:szCs w:val="19"/>
-          <w:lang w:val="es-ES"/>
-        </w:rPr>
-        <w:t xml:space="preserve"> [PrecioCompra]</w:t>
-      </w:r>
-      <w:r>
-        <w:rPr>
-          <w:rFonts w:ascii="Cascadia Mono" w:eastAsiaTheme="minorHAnsi" w:hAnsi="Cascadia Mono" w:cs="Cascadia Mono"/>
-          <w:color w:val="808080"/>
-          <w:sz w:val="19"/>
-          <w:szCs w:val="19"/>
-          <w:lang w:val="es-ES"/>
-        </w:rPr>
-        <w:t>,</w:t>
-      </w:r>
-      <w:r>
-        <w:rPr>
-          <w:rFonts w:ascii="Cascadia Mono" w:eastAsiaTheme="minorHAnsi" w:hAnsi="Cascadia Mono" w:cs="Cascadia Mono"/>
-          <w:color w:val="000000"/>
-          <w:sz w:val="19"/>
-          <w:szCs w:val="19"/>
-          <w:lang w:val="es-ES"/>
-        </w:rPr>
-        <w:t xml:space="preserve"> [RamId]</w:t>
-      </w:r>
-      <w:r>
-        <w:rPr>
-          <w:rFonts w:ascii="Cascadia Mono" w:eastAsiaTheme="minorHAnsi" w:hAnsi="Cascadia Mono" w:cs="Cascadia Mono"/>
-          <w:color w:val="808080"/>
-          <w:sz w:val="19"/>
-          <w:szCs w:val="19"/>
-          <w:lang w:val="es-ES"/>
-        </w:rPr>
-        <w:t>,</w:t>
-      </w:r>
-      <w:r>
-        <w:rPr>
-          <w:rFonts w:ascii="Cascadia Mono" w:eastAsiaTheme="minorHAnsi" w:hAnsi="Cascadia Mono" w:cs="Cascadia Mono"/>
-          <w:color w:val="000000"/>
-          <w:sz w:val="19"/>
-          <w:szCs w:val="19"/>
-          <w:lang w:val="es-ES"/>
-        </w:rPr>
-        <w:t xml:space="preserve"> [PrecioAlquiler]</w:t>
-      </w:r>
-      <w:r>
-        <w:rPr>
-          <w:rFonts w:ascii="Cascadia Mono" w:eastAsiaTheme="minorHAnsi" w:hAnsi="Cascadia Mono" w:cs="Cascadia Mono"/>
-          <w:color w:val="808080"/>
-          <w:sz w:val="19"/>
-          <w:szCs w:val="19"/>
-          <w:lang w:val="es-ES"/>
-        </w:rPr>
-        <w:t>,</w:t>
-      </w:r>
-      <w:r>
-        <w:rPr>
-          <w:rFonts w:ascii="Cascadia Mono" w:eastAsiaTheme="minorHAnsi" w:hAnsi="Cascadia Mono" w:cs="Cascadia Mono"/>
-          <w:color w:val="000000"/>
-          <w:sz w:val="19"/>
-          <w:szCs w:val="19"/>
-          <w:lang w:val="es-ES"/>
-        </w:rPr>
-        <w:t xml:space="preserve"> [MarcaId]</w:t>
-      </w:r>
-      <w:r>
-        <w:rPr>
-          <w:rFonts w:ascii="Cascadia Mono" w:eastAsiaTheme="minorHAnsi" w:hAnsi="Cascadia Mono" w:cs="Cascadia Mono"/>
-          <w:color w:val="808080"/>
-          <w:sz w:val="19"/>
-          <w:szCs w:val="19"/>
-          <w:lang w:val="es-ES"/>
-        </w:rPr>
-        <w:t>,</w:t>
-      </w:r>
-      <w:r>
-        <w:rPr>
-          <w:rFonts w:ascii="Cascadia Mono" w:eastAsiaTheme="minorHAnsi" w:hAnsi="Cascadia Mono" w:cs="Cascadia Mono"/>
-          <w:color w:val="000000"/>
-          <w:sz w:val="19"/>
-          <w:szCs w:val="19"/>
-          <w:lang w:val="es-ES"/>
-        </w:rPr>
-        <w:t xml:space="preserve"> [Nombre]</w:t>
-      </w:r>
-      <w:r>
-        <w:rPr>
-          <w:rFonts w:ascii="Cascadia Mono" w:eastAsiaTheme="minorHAnsi" w:hAnsi="Cascadia Mono" w:cs="Cascadia Mono"/>
-          <w:color w:val="808080"/>
-          <w:sz w:val="19"/>
-          <w:szCs w:val="19"/>
-          <w:lang w:val="es-ES"/>
-        </w:rPr>
-        <w:t>,</w:t>
-      </w:r>
-      <w:r>
-        <w:rPr>
-          <w:rFonts w:ascii="Cascadia Mono" w:eastAsiaTheme="minorHAnsi" w:hAnsi="Cascadia Mono" w:cs="Cascadia Mono"/>
-          <w:color w:val="000000"/>
-          <w:sz w:val="19"/>
-          <w:szCs w:val="19"/>
-          <w:lang w:val="es-ES"/>
-        </w:rPr>
-        <w:t xml:space="preserve"> [PrecioCoste]</w:t>
-      </w:r>
-      <w:r>
-        <w:rPr>
-          <w:rFonts w:ascii="Cascadia Mono" w:eastAsiaTheme="minorHAnsi" w:hAnsi="Cascadia Mono" w:cs="Cascadia Mono"/>
-          <w:color w:val="808080"/>
-          <w:sz w:val="19"/>
-          <w:szCs w:val="19"/>
-          <w:lang w:val="es-ES"/>
-        </w:rPr>
-        <w:t>,</w:t>
-      </w:r>
-      <w:r>
-        <w:rPr>
-          <w:rFonts w:ascii="Cascadia Mono" w:eastAsiaTheme="minorHAnsi" w:hAnsi="Cascadia Mono" w:cs="Cascadia Mono"/>
-          <w:color w:val="000000"/>
-          <w:sz w:val="19"/>
-          <w:szCs w:val="19"/>
-          <w:lang w:val="es-ES"/>
-        </w:rPr>
-        <w:t xml:space="preserve"> [ProcesadorId]</w:t>
-      </w:r>
-      <w:r>
-        <w:rPr>
-          <w:rFonts w:ascii="Cascadia Mono" w:eastAsiaTheme="minorHAnsi" w:hAnsi="Cascadia Mono" w:cs="Cascadia Mono"/>
-          <w:color w:val="808080"/>
-          <w:sz w:val="19"/>
-          <w:szCs w:val="19"/>
-          <w:lang w:val="es-ES"/>
-        </w:rPr>
-        <w:t>,</w:t>
-      </w:r>
-      <w:r>
-        <w:rPr>
-          <w:rFonts w:ascii="Cascadia Mono" w:eastAsiaTheme="minorHAnsi" w:hAnsi="Cascadia Mono" w:cs="Cascadia Mono"/>
-          <w:color w:val="000000"/>
-          <w:sz w:val="19"/>
-          <w:szCs w:val="19"/>
-          <w:lang w:val="es-ES"/>
-        </w:rPr>
-        <w:t xml:space="preserve"> [Stock]</w:t>
-      </w:r>
-      <w:r>
-        <w:rPr>
-          <w:rFonts w:ascii="Cascadia Mono" w:eastAsiaTheme="minorHAnsi" w:hAnsi="Cascadia Mono" w:cs="Cascadia Mono"/>
-          <w:color w:val="808080"/>
-          <w:sz w:val="19"/>
-          <w:szCs w:val="19"/>
-          <w:lang w:val="es-ES"/>
-        </w:rPr>
-        <w:t>,</w:t>
-      </w:r>
-      <w:r>
-        <w:rPr>
-          <w:rFonts w:ascii="Cascadia Mono" w:eastAsiaTheme="minorHAnsi" w:hAnsi="Cascadia Mono" w:cs="Cascadia Mono"/>
-          <w:color w:val="000000"/>
-          <w:sz w:val="19"/>
-          <w:szCs w:val="19"/>
-          <w:lang w:val="es-ES"/>
-        </w:rPr>
-        <w:t xml:space="preserve"> [StockAlquilar]</w:t>
-      </w:r>
-      <w:r>
-        <w:rPr>
-          <w:rFonts w:ascii="Cascadia Mono" w:eastAsiaTheme="minorHAnsi" w:hAnsi="Cascadia Mono" w:cs="Cascadia Mono"/>
-          <w:color w:val="808080"/>
-          <w:sz w:val="19"/>
-          <w:szCs w:val="19"/>
-          <w:lang w:val="es-ES"/>
-        </w:rPr>
-        <w:t>,</w:t>
-      </w:r>
-      <w:r>
-        <w:rPr>
-          <w:rFonts w:ascii="Cascadia Mono" w:eastAsiaTheme="minorHAnsi" w:hAnsi="Cascadia Mono" w:cs="Cascadia Mono"/>
-          <w:color w:val="000000"/>
-          <w:sz w:val="19"/>
-          <w:szCs w:val="19"/>
-          <w:lang w:val="es-ES"/>
-        </w:rPr>
-        <w:t xml:space="preserve"> [ProveedorId]</w:t>
-      </w:r>
-      <w:r>
-        <w:rPr>
-          <w:rFonts w:ascii="Cascadia Mono" w:eastAsiaTheme="minorHAnsi" w:hAnsi="Cascadia Mono" w:cs="Cascadia Mono"/>
-          <w:color w:val="808080"/>
-          <w:sz w:val="19"/>
-          <w:szCs w:val="19"/>
-          <w:lang w:val="es-ES"/>
-        </w:rPr>
-        <w:t>)</w:t>
-      </w:r>
-      <w:r>
-        <w:rPr>
-          <w:rFonts w:ascii="Cascadia Mono" w:eastAsiaTheme="minorHAnsi" w:hAnsi="Cascadia Mono" w:cs="Cascadia Mono"/>
-          <w:color w:val="000000"/>
-          <w:sz w:val="19"/>
-          <w:szCs w:val="19"/>
-          <w:lang w:val="es-ES"/>
-        </w:rPr>
-        <w:t xml:space="preserve"> </w:t>
-      </w:r>
-      <w:r>
-        <w:rPr>
-          <w:rFonts w:ascii="Cascadia Mono" w:eastAsiaTheme="minorHAnsi" w:hAnsi="Cascadia Mono" w:cs="Cascadia Mono"/>
-          <w:color w:val="0000FF"/>
-          <w:sz w:val="19"/>
-          <w:szCs w:val="19"/>
-          <w:lang w:val="es-ES"/>
-        </w:rPr>
-        <w:t xml:space="preserve">VALUES </w:t>
-      </w:r>
-      <w:r>
-        <w:rPr>
-          <w:rFonts w:ascii="Cascadia Mono" w:eastAsiaTheme="minorHAnsi" w:hAnsi="Cascadia Mono" w:cs="Cascadia Mono"/>
-          <w:color w:val="808080"/>
-          <w:sz w:val="19"/>
-          <w:szCs w:val="19"/>
-          <w:lang w:val="es-ES"/>
-        </w:rPr>
-        <w:t>(</w:t>
-      </w:r>
-      <w:r>
-        <w:rPr>
-          <w:rFonts w:ascii="Cascadia Mono" w:eastAsiaTheme="minorHAnsi" w:hAnsi="Cascadia Mono" w:cs="Cascadia Mono"/>
-          <w:color w:val="000000"/>
-          <w:sz w:val="19"/>
-          <w:szCs w:val="19"/>
-          <w:lang w:val="es-ES"/>
-        </w:rPr>
-        <w:t>2</w:t>
-      </w:r>
-      <w:r>
-        <w:rPr>
-          <w:rFonts w:ascii="Cascadia Mono" w:eastAsiaTheme="minorHAnsi" w:hAnsi="Cascadia Mono" w:cs="Cascadia Mono"/>
-          <w:color w:val="808080"/>
-          <w:sz w:val="19"/>
-          <w:szCs w:val="19"/>
-          <w:lang w:val="es-ES"/>
-        </w:rPr>
-        <w:t>,</w:t>
-      </w:r>
-      <w:r>
-        <w:rPr>
-          <w:rFonts w:ascii="Cascadia Mono" w:eastAsiaTheme="minorHAnsi" w:hAnsi="Cascadia Mono" w:cs="Cascadia Mono"/>
-          <w:color w:val="000000"/>
-          <w:sz w:val="19"/>
-          <w:szCs w:val="19"/>
-          <w:lang w:val="es-ES"/>
-        </w:rPr>
-        <w:t xml:space="preserve"> </w:t>
-      </w:r>
-      <w:r>
-        <w:rPr>
-          <w:rFonts w:ascii="Cascadia Mono" w:eastAsiaTheme="minorHAnsi" w:hAnsi="Cascadia Mono" w:cs="Cascadia Mono"/>
-          <w:color w:val="FF0000"/>
-          <w:sz w:val="19"/>
-          <w:szCs w:val="19"/>
-          <w:lang w:val="es-ES"/>
-        </w:rPr>
-        <w:t>N'DELL-2222'</w:t>
-      </w:r>
-      <w:r>
-        <w:rPr>
-          <w:rFonts w:ascii="Cascadia Mono" w:eastAsiaTheme="minorHAnsi" w:hAnsi="Cascadia Mono" w:cs="Cascadia Mono"/>
-          <w:color w:val="808080"/>
-          <w:sz w:val="19"/>
-          <w:szCs w:val="19"/>
-          <w:lang w:val="es-ES"/>
-        </w:rPr>
-        <w:t>,</w:t>
-      </w:r>
-      <w:r>
-        <w:rPr>
-          <w:rFonts w:ascii="Cascadia Mono" w:eastAsiaTheme="minorHAnsi" w:hAnsi="Cascadia Mono" w:cs="Cascadia Mono"/>
-          <w:color w:val="000000"/>
-          <w:sz w:val="19"/>
-          <w:szCs w:val="19"/>
-          <w:lang w:val="es-ES"/>
-        </w:rPr>
-        <w:t xml:space="preserve"> 499.95</w:t>
-      </w:r>
-      <w:r>
-        <w:rPr>
-          <w:rFonts w:ascii="Cascadia Mono" w:eastAsiaTheme="minorHAnsi" w:hAnsi="Cascadia Mono" w:cs="Cascadia Mono"/>
-          <w:color w:val="808080"/>
-          <w:sz w:val="19"/>
-          <w:szCs w:val="19"/>
-          <w:lang w:val="es-ES"/>
-        </w:rPr>
-        <w:t>,</w:t>
-      </w:r>
-      <w:r>
-        <w:rPr>
-          <w:rFonts w:ascii="Cascadia Mono" w:eastAsiaTheme="minorHAnsi" w:hAnsi="Cascadia Mono" w:cs="Cascadia Mono"/>
-          <w:color w:val="000000"/>
-          <w:sz w:val="19"/>
-          <w:szCs w:val="19"/>
-          <w:lang w:val="es-ES"/>
-        </w:rPr>
-        <w:t xml:space="preserve"> 2</w:t>
-      </w:r>
-      <w:r>
-        <w:rPr>
-          <w:rFonts w:ascii="Cascadia Mono" w:eastAsiaTheme="minorHAnsi" w:hAnsi="Cascadia Mono" w:cs="Cascadia Mono"/>
-          <w:color w:val="808080"/>
-          <w:sz w:val="19"/>
-          <w:szCs w:val="19"/>
-          <w:lang w:val="es-ES"/>
-        </w:rPr>
-        <w:t>,</w:t>
-      </w:r>
-      <w:r>
-        <w:rPr>
-          <w:rFonts w:ascii="Cascadia Mono" w:eastAsiaTheme="minorHAnsi" w:hAnsi="Cascadia Mono" w:cs="Cascadia Mono"/>
-          <w:color w:val="000000"/>
-          <w:sz w:val="19"/>
-          <w:szCs w:val="19"/>
-          <w:lang w:val="es-ES"/>
-        </w:rPr>
-        <w:t xml:space="preserve"> 1</w:t>
-      </w:r>
-      <w:r>
-        <w:rPr>
-          <w:rFonts w:ascii="Cascadia Mono" w:eastAsiaTheme="minorHAnsi" w:hAnsi="Cascadia Mono" w:cs="Cascadia Mono"/>
-          <w:color w:val="808080"/>
-          <w:sz w:val="19"/>
-          <w:szCs w:val="19"/>
-          <w:lang w:val="es-ES"/>
-        </w:rPr>
-        <w:t>,</w:t>
-      </w:r>
-      <w:r>
-        <w:rPr>
-          <w:rFonts w:ascii="Cascadia Mono" w:eastAsiaTheme="minorHAnsi" w:hAnsi="Cascadia Mono" w:cs="Cascadia Mono"/>
-          <w:color w:val="000000"/>
-          <w:sz w:val="19"/>
-          <w:szCs w:val="19"/>
-          <w:lang w:val="es-ES"/>
-        </w:rPr>
-        <w:t xml:space="preserve"> 2</w:t>
-      </w:r>
-      <w:r>
-        <w:rPr>
-          <w:rFonts w:ascii="Cascadia Mono" w:eastAsiaTheme="minorHAnsi" w:hAnsi="Cascadia Mono" w:cs="Cascadia Mono"/>
-          <w:color w:val="808080"/>
-          <w:sz w:val="19"/>
-          <w:szCs w:val="19"/>
-          <w:lang w:val="es-ES"/>
-        </w:rPr>
-        <w:t>,</w:t>
-      </w:r>
-      <w:r>
-        <w:rPr>
-          <w:rFonts w:ascii="Cascadia Mono" w:eastAsiaTheme="minorHAnsi" w:hAnsi="Cascadia Mono" w:cs="Cascadia Mono"/>
-          <w:color w:val="000000"/>
-          <w:sz w:val="19"/>
-          <w:szCs w:val="19"/>
-          <w:lang w:val="es-ES"/>
-        </w:rPr>
-        <w:t xml:space="preserve"> </w:t>
-      </w:r>
-      <w:r>
-        <w:rPr>
-          <w:rFonts w:ascii="Cascadia Mono" w:eastAsiaTheme="minorHAnsi" w:hAnsi="Cascadia Mono" w:cs="Cascadia Mono"/>
-          <w:color w:val="FF0000"/>
-          <w:sz w:val="19"/>
-          <w:szCs w:val="19"/>
-          <w:lang w:val="es-ES"/>
-        </w:rPr>
-        <w:t>N'DELL I5 para ofimatica'</w:t>
-      </w:r>
-      <w:r>
-        <w:rPr>
-          <w:rFonts w:ascii="Cascadia Mono" w:eastAsiaTheme="minorHAnsi" w:hAnsi="Cascadia Mono" w:cs="Cascadia Mono"/>
-          <w:color w:val="808080"/>
-          <w:sz w:val="19"/>
-          <w:szCs w:val="19"/>
-          <w:lang w:val="es-ES"/>
-        </w:rPr>
-        <w:t>,</w:t>
-      </w:r>
-      <w:r>
-        <w:rPr>
-          <w:rFonts w:ascii="Cascadia Mono" w:eastAsiaTheme="minorHAnsi" w:hAnsi="Cascadia Mono" w:cs="Cascadia Mono"/>
-          <w:color w:val="000000"/>
-          <w:sz w:val="19"/>
-          <w:szCs w:val="19"/>
-          <w:lang w:val="es-ES"/>
-        </w:rPr>
-        <w:t xml:space="preserve"> 250</w:t>
-      </w:r>
-      <w:r>
-        <w:rPr>
-          <w:rFonts w:ascii="Cascadia Mono" w:eastAsiaTheme="minorHAnsi" w:hAnsi="Cascadia Mono" w:cs="Cascadia Mono"/>
-          <w:color w:val="808080"/>
-          <w:sz w:val="19"/>
-          <w:szCs w:val="19"/>
-          <w:lang w:val="es-ES"/>
-        </w:rPr>
-        <w:t>,</w:t>
-      </w:r>
-      <w:r>
-        <w:rPr>
-          <w:rFonts w:ascii="Cascadia Mono" w:eastAsiaTheme="minorHAnsi" w:hAnsi="Cascadia Mono" w:cs="Cascadia Mono"/>
-          <w:color w:val="000000"/>
-          <w:sz w:val="19"/>
-          <w:szCs w:val="19"/>
-          <w:lang w:val="es-ES"/>
-        </w:rPr>
-        <w:t xml:space="preserve"> 2</w:t>
-      </w:r>
-      <w:r>
-        <w:rPr>
-          <w:rFonts w:ascii="Cascadia Mono" w:eastAsiaTheme="minorHAnsi" w:hAnsi="Cascadia Mono" w:cs="Cascadia Mono"/>
-          <w:color w:val="808080"/>
-          <w:sz w:val="19"/>
-          <w:szCs w:val="19"/>
-          <w:lang w:val="es-ES"/>
-        </w:rPr>
-        <w:t>,</w:t>
-      </w:r>
-      <w:r>
-        <w:rPr>
-          <w:rFonts w:ascii="Cascadia Mono" w:eastAsiaTheme="minorHAnsi" w:hAnsi="Cascadia Mono" w:cs="Cascadia Mono"/>
-          <w:color w:val="000000"/>
-          <w:sz w:val="19"/>
-          <w:szCs w:val="19"/>
-          <w:lang w:val="es-ES"/>
-        </w:rPr>
-        <w:t xml:space="preserve"> 28</w:t>
-      </w:r>
-      <w:r>
-        <w:rPr>
-          <w:rFonts w:ascii="Cascadia Mono" w:eastAsiaTheme="minorHAnsi" w:hAnsi="Cascadia Mono" w:cs="Cascadia Mono"/>
-          <w:color w:val="808080"/>
-          <w:sz w:val="19"/>
-          <w:szCs w:val="19"/>
-          <w:lang w:val="es-ES"/>
-        </w:rPr>
-        <w:t>,</w:t>
-      </w:r>
-      <w:r>
-        <w:rPr>
-          <w:rFonts w:ascii="Cascadia Mono" w:eastAsiaTheme="minorHAnsi" w:hAnsi="Cascadia Mono" w:cs="Cascadia Mono"/>
-          <w:color w:val="000000"/>
-          <w:sz w:val="19"/>
-          <w:szCs w:val="19"/>
-          <w:lang w:val="es-ES"/>
-        </w:rPr>
-        <w:t xml:space="preserve"> 7</w:t>
-      </w:r>
-      <w:r>
-        <w:rPr>
-          <w:rFonts w:ascii="Cascadia Mono" w:eastAsiaTheme="minorHAnsi" w:hAnsi="Cascadia Mono" w:cs="Cascadia Mono"/>
-          <w:color w:val="808080"/>
-          <w:sz w:val="19"/>
-          <w:szCs w:val="19"/>
-          <w:lang w:val="es-ES"/>
-        </w:rPr>
-        <w:t>,</w:t>
-      </w:r>
-      <w:r>
-        <w:rPr>
-          <w:rFonts w:ascii="Cascadia Mono" w:eastAsiaTheme="minorHAnsi" w:hAnsi="Cascadia Mono" w:cs="Cascadia Mono"/>
-          <w:color w:val="000000"/>
-          <w:sz w:val="19"/>
-          <w:szCs w:val="19"/>
-          <w:lang w:val="es-ES"/>
-        </w:rPr>
-        <w:t xml:space="preserve"> 2</w:t>
-      </w:r>
-      <w:r>
-        <w:rPr>
-          <w:rFonts w:ascii="Cascadia Mono" w:eastAsiaTheme="minorHAnsi" w:hAnsi="Cascadia Mono" w:cs="Cascadia Mono"/>
-          <w:color w:val="808080"/>
-          <w:sz w:val="19"/>
-          <w:szCs w:val="19"/>
-          <w:lang w:val="es-ES"/>
-        </w:rPr>
-        <w:t>)</w:t>
-      </w:r>
-    </w:p>
-    <w:p>
-      <w:pPr>
-        <w:widowControl/>
-        <w:autoSpaceDE w:val="0"/>
-        <w:autoSpaceDN w:val="0"/>
-        <w:adjustRightInd w:val="0"/>
-        <w:spacing w:line="240" w:lineRule="auto"/>
-        <w:jc w:val="left"/>
-        <w:rPr>
-          <w:rFonts w:ascii="Cascadia Mono" w:eastAsiaTheme="minorHAnsi" w:hAnsi="Cascadia Mono" w:cs="Cascadia Mono"/>
-          <w:color w:val="000000"/>
-          <w:sz w:val="19"/>
-          <w:szCs w:val="19"/>
-          <w:lang w:val="es-ES"/>
-        </w:rPr>
-      </w:pPr>
-      <w:r>
-        <w:rPr>
-          <w:rFonts w:ascii="Cascadia Mono" w:eastAsiaTheme="minorHAnsi" w:hAnsi="Cascadia Mono" w:cs="Cascadia Mono"/>
-          <w:color w:val="0000FF"/>
-          <w:sz w:val="19"/>
-          <w:szCs w:val="19"/>
-          <w:lang w:val="es-ES"/>
-        </w:rPr>
-        <w:t>INSERT</w:t>
-      </w:r>
-      <w:r>
-        <w:rPr>
-          <w:rFonts w:ascii="Cascadia Mono" w:eastAsiaTheme="minorHAnsi" w:hAnsi="Cascadia Mono" w:cs="Cascadia Mono"/>
-          <w:color w:val="000000"/>
-          <w:sz w:val="19"/>
-          <w:szCs w:val="19"/>
-          <w:lang w:val="es-ES"/>
-        </w:rPr>
-        <w:t xml:space="preserve"> </w:t>
-      </w:r>
-      <w:r>
-        <w:rPr>
-          <w:rFonts w:ascii="Cascadia Mono" w:eastAsiaTheme="minorHAnsi" w:hAnsi="Cascadia Mono" w:cs="Cascadia Mono"/>
-          <w:color w:val="0000FF"/>
-          <w:sz w:val="19"/>
-          <w:szCs w:val="19"/>
-          <w:lang w:val="es-ES"/>
-        </w:rPr>
-        <w:t>INTO</w:t>
-      </w:r>
-      <w:r>
-        <w:rPr>
-          <w:rFonts w:ascii="Cascadia Mono" w:eastAsiaTheme="minorHAnsi" w:hAnsi="Cascadia Mono" w:cs="Cascadia Mono"/>
-          <w:color w:val="000000"/>
-          <w:sz w:val="19"/>
-          <w:szCs w:val="19"/>
-          <w:lang w:val="es-ES"/>
-        </w:rPr>
-        <w:t xml:space="preserve"> [dbo]</w:t>
-      </w:r>
-      <w:r>
-        <w:rPr>
-          <w:rFonts w:ascii="Cascadia Mono" w:eastAsiaTheme="minorHAnsi" w:hAnsi="Cascadia Mono" w:cs="Cascadia Mono"/>
-          <w:color w:val="808080"/>
-          <w:sz w:val="19"/>
-          <w:szCs w:val="19"/>
-          <w:lang w:val="es-ES"/>
-        </w:rPr>
-        <w:t>.</w:t>
-      </w:r>
-      <w:r>
-        <w:rPr>
-          <w:rFonts w:ascii="Cascadia Mono" w:eastAsiaTheme="minorHAnsi" w:hAnsi="Cascadia Mono" w:cs="Cascadia Mono"/>
-          <w:color w:val="000000"/>
-          <w:sz w:val="19"/>
-          <w:szCs w:val="19"/>
-          <w:lang w:val="es-ES"/>
-        </w:rPr>
-        <w:t>[Portatiles]</w:t>
-      </w:r>
-      <w:r>
-        <w:rPr>
-          <w:rFonts w:ascii="Cascadia Mono" w:eastAsiaTheme="minorHAnsi" w:hAnsi="Cascadia Mono" w:cs="Cascadia Mono"/>
-          <w:color w:val="0000FF"/>
-          <w:sz w:val="19"/>
-          <w:szCs w:val="19"/>
-          <w:lang w:val="es-ES"/>
-        </w:rPr>
-        <w:t xml:space="preserve"> </w:t>
-      </w:r>
-      <w:r>
-        <w:rPr>
-          <w:rFonts w:ascii="Cascadia Mono" w:eastAsiaTheme="minorHAnsi" w:hAnsi="Cascadia Mono" w:cs="Cascadia Mono"/>
-          <w:color w:val="808080"/>
-          <w:sz w:val="19"/>
-          <w:szCs w:val="19"/>
-          <w:lang w:val="es-ES"/>
-        </w:rPr>
-        <w:t>(</w:t>
-      </w:r>
-      <w:r>
-        <w:rPr>
-          <w:rFonts w:ascii="Cascadia Mono" w:eastAsiaTheme="minorHAnsi" w:hAnsi="Cascadia Mono" w:cs="Cascadia Mono"/>
-          <w:color w:val="000000"/>
-          <w:sz w:val="19"/>
-          <w:szCs w:val="19"/>
-          <w:lang w:val="es-ES"/>
-        </w:rPr>
-        <w:t>[Id]</w:t>
-      </w:r>
-      <w:r>
-        <w:rPr>
-          <w:rFonts w:ascii="Cascadia Mono" w:eastAsiaTheme="minorHAnsi" w:hAnsi="Cascadia Mono" w:cs="Cascadia Mono"/>
-          <w:color w:val="808080"/>
-          <w:sz w:val="19"/>
-          <w:szCs w:val="19"/>
-          <w:lang w:val="es-ES"/>
-        </w:rPr>
-        <w:t>,</w:t>
-      </w:r>
-      <w:r>
-        <w:rPr>
-          <w:rFonts w:ascii="Cascadia Mono" w:eastAsiaTheme="minorHAnsi" w:hAnsi="Cascadia Mono" w:cs="Cascadia Mono"/>
-          <w:color w:val="000000"/>
-          <w:sz w:val="19"/>
-          <w:szCs w:val="19"/>
-          <w:lang w:val="es-ES"/>
-        </w:rPr>
-        <w:t xml:space="preserve"> [Modelo]</w:t>
-      </w:r>
-      <w:r>
-        <w:rPr>
-          <w:rFonts w:ascii="Cascadia Mono" w:eastAsiaTheme="minorHAnsi" w:hAnsi="Cascadia Mono" w:cs="Cascadia Mono"/>
-          <w:color w:val="808080"/>
-          <w:sz w:val="19"/>
-          <w:szCs w:val="19"/>
-          <w:lang w:val="es-ES"/>
-        </w:rPr>
-        <w:t>,</w:t>
-      </w:r>
-      <w:r>
-        <w:rPr>
-          <w:rFonts w:ascii="Cascadia Mono" w:eastAsiaTheme="minorHAnsi" w:hAnsi="Cascadia Mono" w:cs="Cascadia Mono"/>
-          <w:color w:val="000000"/>
-          <w:sz w:val="19"/>
-          <w:szCs w:val="19"/>
-          <w:lang w:val="es-ES"/>
-        </w:rPr>
-        <w:t xml:space="preserve"> [PrecioCompra]</w:t>
-      </w:r>
-      <w:r>
-        <w:rPr>
-          <w:rFonts w:ascii="Cascadia Mono" w:eastAsiaTheme="minorHAnsi" w:hAnsi="Cascadia Mono" w:cs="Cascadia Mono"/>
-          <w:color w:val="808080"/>
-          <w:sz w:val="19"/>
-          <w:szCs w:val="19"/>
-          <w:lang w:val="es-ES"/>
-        </w:rPr>
-        <w:t>,</w:t>
-      </w:r>
-      <w:r>
-        <w:rPr>
-          <w:rFonts w:ascii="Cascadia Mono" w:eastAsiaTheme="minorHAnsi" w:hAnsi="Cascadia Mono" w:cs="Cascadia Mono"/>
-          <w:color w:val="000000"/>
-          <w:sz w:val="19"/>
-          <w:szCs w:val="19"/>
-          <w:lang w:val="es-ES"/>
-        </w:rPr>
-        <w:t xml:space="preserve"> [RamId]</w:t>
-      </w:r>
-      <w:r>
-        <w:rPr>
-          <w:rFonts w:ascii="Cascadia Mono" w:eastAsiaTheme="minorHAnsi" w:hAnsi="Cascadia Mono" w:cs="Cascadia Mono"/>
-          <w:color w:val="808080"/>
-          <w:sz w:val="19"/>
-          <w:szCs w:val="19"/>
-          <w:lang w:val="es-ES"/>
-        </w:rPr>
-        <w:t>,</w:t>
-      </w:r>
-      <w:r>
-        <w:rPr>
-          <w:rFonts w:ascii="Cascadia Mono" w:eastAsiaTheme="minorHAnsi" w:hAnsi="Cascadia Mono" w:cs="Cascadia Mono"/>
-          <w:color w:val="000000"/>
-          <w:sz w:val="19"/>
-          <w:szCs w:val="19"/>
-          <w:lang w:val="es-ES"/>
-        </w:rPr>
-        <w:t xml:space="preserve"> [PrecioAlquiler]</w:t>
-      </w:r>
-      <w:r>
-        <w:rPr>
-          <w:rFonts w:ascii="Cascadia Mono" w:eastAsiaTheme="minorHAnsi" w:hAnsi="Cascadia Mono" w:cs="Cascadia Mono"/>
-          <w:color w:val="808080"/>
-          <w:sz w:val="19"/>
-          <w:szCs w:val="19"/>
-          <w:lang w:val="es-ES"/>
-        </w:rPr>
-        <w:t>,</w:t>
-      </w:r>
-      <w:r>
-        <w:rPr>
-          <w:rFonts w:ascii="Cascadia Mono" w:eastAsiaTheme="minorHAnsi" w:hAnsi="Cascadia Mono" w:cs="Cascadia Mono"/>
-          <w:color w:val="000000"/>
-          <w:sz w:val="19"/>
-          <w:szCs w:val="19"/>
-          <w:lang w:val="es-ES"/>
-        </w:rPr>
-        <w:t xml:space="preserve"> [MarcaId]</w:t>
-      </w:r>
-      <w:r>
-        <w:rPr>
-          <w:rFonts w:ascii="Cascadia Mono" w:eastAsiaTheme="minorHAnsi" w:hAnsi="Cascadia Mono" w:cs="Cascadia Mono"/>
-          <w:color w:val="808080"/>
-          <w:sz w:val="19"/>
-          <w:szCs w:val="19"/>
-          <w:lang w:val="es-ES"/>
-        </w:rPr>
-        <w:t>,</w:t>
-      </w:r>
-      <w:r>
-        <w:rPr>
-          <w:rFonts w:ascii="Cascadia Mono" w:eastAsiaTheme="minorHAnsi" w:hAnsi="Cascadia Mono" w:cs="Cascadia Mono"/>
-          <w:color w:val="000000"/>
-          <w:sz w:val="19"/>
-          <w:szCs w:val="19"/>
-          <w:lang w:val="es-ES"/>
-        </w:rPr>
-        <w:t xml:space="preserve"> [Nombre]</w:t>
-      </w:r>
-      <w:r>
-        <w:rPr>
-          <w:rFonts w:ascii="Cascadia Mono" w:eastAsiaTheme="minorHAnsi" w:hAnsi="Cascadia Mono" w:cs="Cascadia Mono"/>
-          <w:color w:val="808080"/>
-          <w:sz w:val="19"/>
-          <w:szCs w:val="19"/>
-          <w:lang w:val="es-ES"/>
-        </w:rPr>
-        <w:t>,</w:t>
-      </w:r>
-      <w:r>
-        <w:rPr>
-          <w:rFonts w:ascii="Cascadia Mono" w:eastAsiaTheme="minorHAnsi" w:hAnsi="Cascadia Mono" w:cs="Cascadia Mono"/>
-          <w:color w:val="000000"/>
-          <w:sz w:val="19"/>
-          <w:szCs w:val="19"/>
-          <w:lang w:val="es-ES"/>
-        </w:rPr>
-        <w:t xml:space="preserve"> [PrecioCoste]</w:t>
-      </w:r>
-      <w:r>
-        <w:rPr>
-          <w:rFonts w:ascii="Cascadia Mono" w:eastAsiaTheme="minorHAnsi" w:hAnsi="Cascadia Mono" w:cs="Cascadia Mono"/>
-          <w:color w:val="808080"/>
-          <w:sz w:val="19"/>
-          <w:szCs w:val="19"/>
-          <w:lang w:val="es-ES"/>
-        </w:rPr>
-        <w:t>,</w:t>
-      </w:r>
-      <w:r>
-        <w:rPr>
-          <w:rFonts w:ascii="Cascadia Mono" w:eastAsiaTheme="minorHAnsi" w:hAnsi="Cascadia Mono" w:cs="Cascadia Mono"/>
-          <w:color w:val="000000"/>
-          <w:sz w:val="19"/>
-          <w:szCs w:val="19"/>
-          <w:lang w:val="es-ES"/>
-        </w:rPr>
-        <w:t xml:space="preserve"> [ProcesadorId]</w:t>
-      </w:r>
-      <w:r>
-        <w:rPr>
-          <w:rFonts w:ascii="Cascadia Mono" w:eastAsiaTheme="minorHAnsi" w:hAnsi="Cascadia Mono" w:cs="Cascadia Mono"/>
-          <w:color w:val="808080"/>
-          <w:sz w:val="19"/>
-          <w:szCs w:val="19"/>
-          <w:lang w:val="es-ES"/>
-        </w:rPr>
-        <w:t>,</w:t>
-      </w:r>
-      <w:r>
-        <w:rPr>
-          <w:rFonts w:ascii="Cascadia Mono" w:eastAsiaTheme="minorHAnsi" w:hAnsi="Cascadia Mono" w:cs="Cascadia Mono"/>
-          <w:color w:val="000000"/>
-          <w:sz w:val="19"/>
-          <w:szCs w:val="19"/>
-          <w:lang w:val="es-ES"/>
-        </w:rPr>
-        <w:t xml:space="preserve"> [Stock]</w:t>
-      </w:r>
-      <w:r>
-        <w:rPr>
-          <w:rFonts w:ascii="Cascadia Mono" w:eastAsiaTheme="minorHAnsi" w:hAnsi="Cascadia Mono" w:cs="Cascadia Mono"/>
-          <w:color w:val="808080"/>
-          <w:sz w:val="19"/>
-          <w:szCs w:val="19"/>
-          <w:lang w:val="es-ES"/>
-        </w:rPr>
-        <w:t>,</w:t>
-      </w:r>
-      <w:r>
-        <w:rPr>
-          <w:rFonts w:ascii="Cascadia Mono" w:eastAsiaTheme="minorHAnsi" w:hAnsi="Cascadia Mono" w:cs="Cascadia Mono"/>
-          <w:color w:val="000000"/>
-          <w:sz w:val="19"/>
-          <w:szCs w:val="19"/>
-          <w:lang w:val="es-ES"/>
-        </w:rPr>
-        <w:t xml:space="preserve"> [StockAlquilar]</w:t>
-      </w:r>
-      <w:r>
-        <w:rPr>
-          <w:rFonts w:ascii="Cascadia Mono" w:eastAsiaTheme="minorHAnsi" w:hAnsi="Cascadia Mono" w:cs="Cascadia Mono"/>
-          <w:color w:val="808080"/>
-          <w:sz w:val="19"/>
-          <w:szCs w:val="19"/>
-          <w:lang w:val="es-ES"/>
-        </w:rPr>
-        <w:t>,</w:t>
-      </w:r>
-      <w:r>
-        <w:rPr>
-          <w:rFonts w:ascii="Cascadia Mono" w:eastAsiaTheme="minorHAnsi" w:hAnsi="Cascadia Mono" w:cs="Cascadia Mono"/>
-          <w:color w:val="000000"/>
-          <w:sz w:val="19"/>
-          <w:szCs w:val="19"/>
-          <w:lang w:val="es-ES"/>
-        </w:rPr>
-        <w:t xml:space="preserve"> [ProveedorId]</w:t>
-      </w:r>
-      <w:r>
-        <w:rPr>
-          <w:rFonts w:ascii="Cascadia Mono" w:eastAsiaTheme="minorHAnsi" w:hAnsi="Cascadia Mono" w:cs="Cascadia Mono"/>
-          <w:color w:val="808080"/>
-          <w:sz w:val="19"/>
-          <w:szCs w:val="19"/>
-          <w:lang w:val="es-ES"/>
-        </w:rPr>
-        <w:t>)</w:t>
-      </w:r>
-      <w:r>
-        <w:rPr>
-          <w:rFonts w:ascii="Cascadia Mono" w:eastAsiaTheme="minorHAnsi" w:hAnsi="Cascadia Mono" w:cs="Cascadia Mono"/>
-          <w:color w:val="000000"/>
-          <w:sz w:val="19"/>
-          <w:szCs w:val="19"/>
-          <w:lang w:val="es-ES"/>
-        </w:rPr>
-        <w:t xml:space="preserve"> </w:t>
-      </w:r>
-      <w:r>
-        <w:rPr>
-          <w:rFonts w:ascii="Cascadia Mono" w:eastAsiaTheme="minorHAnsi" w:hAnsi="Cascadia Mono" w:cs="Cascadia Mono"/>
-          <w:color w:val="0000FF"/>
-          <w:sz w:val="19"/>
-          <w:szCs w:val="19"/>
-          <w:lang w:val="es-ES"/>
-        </w:rPr>
-        <w:t xml:space="preserve">VALUES </w:t>
-      </w:r>
-      <w:r>
-        <w:rPr>
-          <w:rFonts w:ascii="Cascadia Mono" w:eastAsiaTheme="minorHAnsi" w:hAnsi="Cascadia Mono" w:cs="Cascadia Mono"/>
-          <w:color w:val="808080"/>
-          <w:sz w:val="19"/>
-          <w:szCs w:val="19"/>
-          <w:lang w:val="es-ES"/>
-        </w:rPr>
-        <w:t>(</w:t>
-      </w:r>
-      <w:r>
-        <w:rPr>
-          <w:rFonts w:ascii="Cascadia Mono" w:eastAsiaTheme="minorHAnsi" w:hAnsi="Cascadia Mono" w:cs="Cascadia Mono"/>
-          <w:color w:val="000000"/>
-          <w:sz w:val="19"/>
-          <w:szCs w:val="19"/>
-          <w:lang w:val="es-ES"/>
-        </w:rPr>
-        <w:t>3</w:t>
-      </w:r>
-      <w:r>
-        <w:rPr>
-          <w:rFonts w:ascii="Cascadia Mono" w:eastAsiaTheme="minorHAnsi" w:hAnsi="Cascadia Mono" w:cs="Cascadia Mono"/>
-          <w:color w:val="808080"/>
-          <w:sz w:val="19"/>
-          <w:szCs w:val="19"/>
-          <w:lang w:val="es-ES"/>
-        </w:rPr>
-        <w:t>,</w:t>
-      </w:r>
-      <w:r>
-        <w:rPr>
-          <w:rFonts w:ascii="Cascadia Mono" w:eastAsiaTheme="minorHAnsi" w:hAnsi="Cascadia Mono" w:cs="Cascadia Mono"/>
-          <w:color w:val="000000"/>
-          <w:sz w:val="19"/>
-          <w:szCs w:val="19"/>
-          <w:lang w:val="es-ES"/>
-        </w:rPr>
-        <w:t xml:space="preserve"> </w:t>
-      </w:r>
-      <w:r>
-        <w:rPr>
-          <w:rFonts w:ascii="Cascadia Mono" w:eastAsiaTheme="minorHAnsi" w:hAnsi="Cascadia Mono" w:cs="Cascadia Mono"/>
-          <w:color w:val="FF0000"/>
-          <w:sz w:val="19"/>
-          <w:szCs w:val="19"/>
-          <w:lang w:val="es-ES"/>
-        </w:rPr>
-        <w:t>N'ASUS-3314'</w:t>
-      </w:r>
-      <w:r>
-        <w:rPr>
-          <w:rFonts w:ascii="Cascadia Mono" w:eastAsiaTheme="minorHAnsi" w:hAnsi="Cascadia Mono" w:cs="Cascadia Mono"/>
-          <w:color w:val="808080"/>
-          <w:sz w:val="19"/>
-          <w:szCs w:val="19"/>
-          <w:lang w:val="es-ES"/>
-        </w:rPr>
-        <w:t>,</w:t>
-      </w:r>
-      <w:r>
-        <w:rPr>
-          <w:rFonts w:ascii="Cascadia Mono" w:eastAsiaTheme="minorHAnsi" w:hAnsi="Cascadia Mono" w:cs="Cascadia Mono"/>
-          <w:color w:val="000000"/>
-          <w:sz w:val="19"/>
-          <w:szCs w:val="19"/>
-          <w:lang w:val="es-ES"/>
-        </w:rPr>
-        <w:t xml:space="preserve"> 2299.95</w:t>
-      </w:r>
-      <w:r>
-        <w:rPr>
-          <w:rFonts w:ascii="Cascadia Mono" w:eastAsiaTheme="minorHAnsi" w:hAnsi="Cascadia Mono" w:cs="Cascadia Mono"/>
-          <w:color w:val="808080"/>
-          <w:sz w:val="19"/>
-          <w:szCs w:val="19"/>
-          <w:lang w:val="es-ES"/>
-        </w:rPr>
-        <w:t>,</w:t>
-      </w:r>
-      <w:r>
-        <w:rPr>
-          <w:rFonts w:ascii="Cascadia Mono" w:eastAsiaTheme="minorHAnsi" w:hAnsi="Cascadia Mono" w:cs="Cascadia Mono"/>
-          <w:color w:val="000000"/>
-          <w:sz w:val="19"/>
-          <w:szCs w:val="19"/>
-          <w:lang w:val="es-ES"/>
-        </w:rPr>
-        <w:t xml:space="preserve"> 3</w:t>
-      </w:r>
-      <w:r>
-        <w:rPr>
-          <w:rFonts w:ascii="Cascadia Mono" w:eastAsiaTheme="minorHAnsi" w:hAnsi="Cascadia Mono" w:cs="Cascadia Mono"/>
-          <w:color w:val="808080"/>
-          <w:sz w:val="19"/>
-          <w:szCs w:val="19"/>
-          <w:lang w:val="es-ES"/>
-        </w:rPr>
-        <w:t>,</w:t>
-      </w:r>
-      <w:r>
-        <w:rPr>
-          <w:rFonts w:ascii="Cascadia Mono" w:eastAsiaTheme="minorHAnsi" w:hAnsi="Cascadia Mono" w:cs="Cascadia Mono"/>
-          <w:color w:val="000000"/>
-          <w:sz w:val="19"/>
-          <w:szCs w:val="19"/>
-          <w:lang w:val="es-ES"/>
-        </w:rPr>
-        <w:t xml:space="preserve"> 76.66</w:t>
-      </w:r>
-      <w:r>
-        <w:rPr>
-          <w:rFonts w:ascii="Cascadia Mono" w:eastAsiaTheme="minorHAnsi" w:hAnsi="Cascadia Mono" w:cs="Cascadia Mono"/>
-          <w:color w:val="808080"/>
-          <w:sz w:val="19"/>
-          <w:szCs w:val="19"/>
-          <w:lang w:val="es-ES"/>
-        </w:rPr>
-        <w:t>,</w:t>
-      </w:r>
-      <w:r>
-        <w:rPr>
-          <w:rFonts w:ascii="Cascadia Mono" w:eastAsiaTheme="minorHAnsi" w:hAnsi="Cascadia Mono" w:cs="Cascadia Mono"/>
-          <w:color w:val="000000"/>
-          <w:sz w:val="19"/>
-          <w:szCs w:val="19"/>
-          <w:lang w:val="es-ES"/>
-        </w:rPr>
-        <w:t xml:space="preserve"> 3</w:t>
-      </w:r>
-      <w:r>
-        <w:rPr>
-          <w:rFonts w:ascii="Cascadia Mono" w:eastAsiaTheme="minorHAnsi" w:hAnsi="Cascadia Mono" w:cs="Cascadia Mono"/>
-          <w:color w:val="808080"/>
-          <w:sz w:val="19"/>
-          <w:szCs w:val="19"/>
-          <w:lang w:val="es-ES"/>
-        </w:rPr>
-        <w:t>,</w:t>
-      </w:r>
-      <w:r>
-        <w:rPr>
-          <w:rFonts w:ascii="Cascadia Mono" w:eastAsiaTheme="minorHAnsi" w:hAnsi="Cascadia Mono" w:cs="Cascadia Mono"/>
-          <w:color w:val="000000"/>
-          <w:sz w:val="19"/>
-          <w:szCs w:val="19"/>
-          <w:lang w:val="es-ES"/>
-        </w:rPr>
-        <w:t xml:space="preserve"> </w:t>
-      </w:r>
-      <w:r>
-        <w:rPr>
-          <w:rFonts w:ascii="Cascadia Mono" w:eastAsiaTheme="minorHAnsi" w:hAnsi="Cascadia Mono" w:cs="Cascadia Mono"/>
-          <w:color w:val="FF0000"/>
-          <w:sz w:val="19"/>
-          <w:szCs w:val="19"/>
-          <w:lang w:val="es-ES"/>
-        </w:rPr>
-        <w:t>N'ASUS PRO STATION 3000'</w:t>
-      </w:r>
-      <w:r>
-        <w:rPr>
-          <w:rFonts w:ascii="Cascadia Mono" w:eastAsiaTheme="minorHAnsi" w:hAnsi="Cascadia Mono" w:cs="Cascadia Mono"/>
-          <w:color w:val="808080"/>
-          <w:sz w:val="19"/>
-          <w:szCs w:val="19"/>
-          <w:lang w:val="es-ES"/>
-        </w:rPr>
-        <w:t>,</w:t>
-      </w:r>
-      <w:r>
-        <w:rPr>
-          <w:rFonts w:ascii="Cascadia Mono" w:eastAsiaTheme="minorHAnsi" w:hAnsi="Cascadia Mono" w:cs="Cascadia Mono"/>
-          <w:color w:val="000000"/>
-          <w:sz w:val="19"/>
-          <w:szCs w:val="19"/>
-          <w:lang w:val="es-ES"/>
-        </w:rPr>
-        <w:t xml:space="preserve"> 1150</w:t>
-      </w:r>
-      <w:r>
-        <w:rPr>
-          <w:rFonts w:ascii="Cascadia Mono" w:eastAsiaTheme="minorHAnsi" w:hAnsi="Cascadia Mono" w:cs="Cascadia Mono"/>
-          <w:color w:val="808080"/>
-          <w:sz w:val="19"/>
-          <w:szCs w:val="19"/>
-          <w:lang w:val="es-ES"/>
-        </w:rPr>
-        <w:t>,</w:t>
-      </w:r>
-      <w:r>
-        <w:rPr>
-          <w:rFonts w:ascii="Cascadia Mono" w:eastAsiaTheme="minorHAnsi" w:hAnsi="Cascadia Mono" w:cs="Cascadia Mono"/>
-          <w:color w:val="000000"/>
-          <w:sz w:val="19"/>
-          <w:szCs w:val="19"/>
-          <w:lang w:val="es-ES"/>
-        </w:rPr>
-        <w:t xml:space="preserve"> 1</w:t>
-      </w:r>
-      <w:r>
-        <w:rPr>
-          <w:rFonts w:ascii="Cascadia Mono" w:eastAsiaTheme="minorHAnsi" w:hAnsi="Cascadia Mono" w:cs="Cascadia Mono"/>
-          <w:color w:val="808080"/>
-          <w:sz w:val="19"/>
-          <w:szCs w:val="19"/>
-          <w:lang w:val="es-ES"/>
-        </w:rPr>
-        <w:t>,</w:t>
-      </w:r>
-      <w:r>
-        <w:rPr>
-          <w:rFonts w:ascii="Cascadia Mono" w:eastAsiaTheme="minorHAnsi" w:hAnsi="Cascadia Mono" w:cs="Cascadia Mono"/>
-          <w:color w:val="000000"/>
-          <w:sz w:val="19"/>
-          <w:szCs w:val="19"/>
-          <w:lang w:val="es-ES"/>
-        </w:rPr>
-        <w:t xml:space="preserve"> 16</w:t>
-      </w:r>
-      <w:r>
-        <w:rPr>
-          <w:rFonts w:ascii="Cascadia Mono" w:eastAsiaTheme="minorHAnsi" w:hAnsi="Cascadia Mono" w:cs="Cascadia Mono"/>
-          <w:color w:val="808080"/>
-          <w:sz w:val="19"/>
-          <w:szCs w:val="19"/>
-          <w:lang w:val="es-ES"/>
-        </w:rPr>
-        <w:t>,</w:t>
-      </w:r>
-      <w:r>
-        <w:rPr>
-          <w:rFonts w:ascii="Cascadia Mono" w:eastAsiaTheme="minorHAnsi" w:hAnsi="Cascadia Mono" w:cs="Cascadia Mono"/>
-          <w:color w:val="000000"/>
-          <w:sz w:val="19"/>
-          <w:szCs w:val="19"/>
-          <w:lang w:val="es-ES"/>
-        </w:rPr>
-        <w:t xml:space="preserve"> 5</w:t>
-      </w:r>
-      <w:r>
-        <w:rPr>
-          <w:rFonts w:ascii="Cascadia Mono" w:eastAsiaTheme="minorHAnsi" w:hAnsi="Cascadia Mono" w:cs="Cascadia Mono"/>
-          <w:color w:val="808080"/>
-          <w:sz w:val="19"/>
-          <w:szCs w:val="19"/>
-          <w:lang w:val="es-ES"/>
-        </w:rPr>
-        <w:t>,</w:t>
-      </w:r>
-      <w:r>
-        <w:rPr>
-          <w:rFonts w:ascii="Cascadia Mono" w:eastAsiaTheme="minorHAnsi" w:hAnsi="Cascadia Mono" w:cs="Cascadia Mono"/>
-          <w:color w:val="000000"/>
-          <w:sz w:val="19"/>
-          <w:szCs w:val="19"/>
-          <w:lang w:val="es-ES"/>
-        </w:rPr>
-        <w:t xml:space="preserve"> 4</w:t>
-      </w:r>
-      <w:r>
-        <w:rPr>
-          <w:rFonts w:ascii="Cascadia Mono" w:eastAsiaTheme="minorHAnsi" w:hAnsi="Cascadia Mono" w:cs="Cascadia Mono"/>
-          <w:color w:val="808080"/>
-          <w:sz w:val="19"/>
-          <w:szCs w:val="19"/>
-          <w:lang w:val="es-ES"/>
-        </w:rPr>
-        <w:t>)</w:t>
-      </w:r>
-    </w:p>
-    <w:p>
-      <w:pPr>
-        <w:widowControl/>
-        <w:autoSpaceDE w:val="0"/>
-        <w:autoSpaceDN w:val="0"/>
-        <w:adjustRightInd w:val="0"/>
-        <w:spacing w:line="240" w:lineRule="auto"/>
-        <w:jc w:val="left"/>
-        <w:rPr>
-          <w:rFonts w:ascii="Cascadia Mono" w:eastAsiaTheme="minorHAnsi" w:hAnsi="Cascadia Mono" w:cs="Cascadia Mono"/>
-          <w:color w:val="000000"/>
-          <w:sz w:val="19"/>
-          <w:szCs w:val="19"/>
-          <w:lang w:val="es-ES"/>
-        </w:rPr>
-      </w:pPr>
-      <w:r>
-        <w:rPr>
-          <w:rFonts w:ascii="Cascadia Mono" w:eastAsiaTheme="minorHAnsi" w:hAnsi="Cascadia Mono" w:cs="Cascadia Mono"/>
-          <w:color w:val="0000FF"/>
-          <w:sz w:val="19"/>
-          <w:szCs w:val="19"/>
-          <w:lang w:val="es-ES"/>
-        </w:rPr>
-        <w:t>INSERT</w:t>
-      </w:r>
-      <w:r>
-        <w:rPr>
-          <w:rFonts w:ascii="Cascadia Mono" w:eastAsiaTheme="minorHAnsi" w:hAnsi="Cascadia Mono" w:cs="Cascadia Mono"/>
-          <w:color w:val="000000"/>
-          <w:sz w:val="19"/>
-          <w:szCs w:val="19"/>
-          <w:lang w:val="es-ES"/>
-        </w:rPr>
-        <w:t xml:space="preserve"> </w:t>
-      </w:r>
-      <w:r>
-        <w:rPr>
-          <w:rFonts w:ascii="Cascadia Mono" w:eastAsiaTheme="minorHAnsi" w:hAnsi="Cascadia Mono" w:cs="Cascadia Mono"/>
-          <w:color w:val="0000FF"/>
-          <w:sz w:val="19"/>
-          <w:szCs w:val="19"/>
-          <w:lang w:val="es-ES"/>
-        </w:rPr>
-        <w:t>INTO</w:t>
-      </w:r>
-      <w:r>
-        <w:rPr>
-          <w:rFonts w:ascii="Cascadia Mono" w:eastAsiaTheme="minorHAnsi" w:hAnsi="Cascadia Mono" w:cs="Cascadia Mono"/>
-          <w:color w:val="000000"/>
-          <w:sz w:val="19"/>
-          <w:szCs w:val="19"/>
-          <w:lang w:val="es-ES"/>
-        </w:rPr>
-        <w:t xml:space="preserve"> [dbo]</w:t>
-      </w:r>
-      <w:r>
-        <w:rPr>
-          <w:rFonts w:ascii="Cascadia Mono" w:eastAsiaTheme="minorHAnsi" w:hAnsi="Cascadia Mono" w:cs="Cascadia Mono"/>
-          <w:color w:val="808080"/>
-          <w:sz w:val="19"/>
-          <w:szCs w:val="19"/>
-          <w:lang w:val="es-ES"/>
-        </w:rPr>
-        <w:t>.</w:t>
-      </w:r>
-      <w:r>
-        <w:rPr>
-          <w:rFonts w:ascii="Cascadia Mono" w:eastAsiaTheme="minorHAnsi" w:hAnsi="Cascadia Mono" w:cs="Cascadia Mono"/>
-          <w:color w:val="000000"/>
-          <w:sz w:val="19"/>
-          <w:szCs w:val="19"/>
-          <w:lang w:val="es-ES"/>
-        </w:rPr>
-        <w:t>[Portatiles]</w:t>
-      </w:r>
-      <w:r>
-        <w:rPr>
-          <w:rFonts w:ascii="Cascadia Mono" w:eastAsiaTheme="minorHAnsi" w:hAnsi="Cascadia Mono" w:cs="Cascadia Mono"/>
-          <w:color w:val="0000FF"/>
-          <w:sz w:val="19"/>
-          <w:szCs w:val="19"/>
-          <w:lang w:val="es-ES"/>
-        </w:rPr>
-        <w:t xml:space="preserve"> </w:t>
-      </w:r>
-      <w:r>
-        <w:rPr>
-          <w:rFonts w:ascii="Cascadia Mono" w:eastAsiaTheme="minorHAnsi" w:hAnsi="Cascadia Mono" w:cs="Cascadia Mono"/>
-          <w:color w:val="808080"/>
-          <w:sz w:val="19"/>
-          <w:szCs w:val="19"/>
-          <w:lang w:val="es-ES"/>
-        </w:rPr>
-        <w:t>(</w:t>
-      </w:r>
-      <w:r>
-        <w:rPr>
-          <w:rFonts w:ascii="Cascadia Mono" w:eastAsiaTheme="minorHAnsi" w:hAnsi="Cascadia Mono" w:cs="Cascadia Mono"/>
-          <w:color w:val="000000"/>
-          <w:sz w:val="19"/>
-          <w:szCs w:val="19"/>
-          <w:lang w:val="es-ES"/>
-        </w:rPr>
-        <w:t>[Id]</w:t>
-      </w:r>
-      <w:r>
-        <w:rPr>
-          <w:rFonts w:ascii="Cascadia Mono" w:eastAsiaTheme="minorHAnsi" w:hAnsi="Cascadia Mono" w:cs="Cascadia Mono"/>
-          <w:color w:val="808080"/>
-          <w:sz w:val="19"/>
-          <w:szCs w:val="19"/>
-          <w:lang w:val="es-ES"/>
-        </w:rPr>
-        <w:t>,</w:t>
-      </w:r>
-      <w:r>
-        <w:rPr>
-          <w:rFonts w:ascii="Cascadia Mono" w:eastAsiaTheme="minorHAnsi" w:hAnsi="Cascadia Mono" w:cs="Cascadia Mono"/>
-          <w:color w:val="000000"/>
-          <w:sz w:val="19"/>
-          <w:szCs w:val="19"/>
-          <w:lang w:val="es-ES"/>
-        </w:rPr>
-        <w:t xml:space="preserve"> [Modelo]</w:t>
-      </w:r>
-      <w:r>
-        <w:rPr>
-          <w:rFonts w:ascii="Cascadia Mono" w:eastAsiaTheme="minorHAnsi" w:hAnsi="Cascadia Mono" w:cs="Cascadia Mono"/>
-          <w:color w:val="808080"/>
-          <w:sz w:val="19"/>
-          <w:szCs w:val="19"/>
-          <w:lang w:val="es-ES"/>
-        </w:rPr>
-        <w:t>,</w:t>
-      </w:r>
-      <w:r>
-        <w:rPr>
-          <w:rFonts w:ascii="Cascadia Mono" w:eastAsiaTheme="minorHAnsi" w:hAnsi="Cascadia Mono" w:cs="Cascadia Mono"/>
-          <w:color w:val="000000"/>
-          <w:sz w:val="19"/>
-          <w:szCs w:val="19"/>
-          <w:lang w:val="es-ES"/>
-        </w:rPr>
-        <w:t xml:space="preserve"> [PrecioCompra]</w:t>
-      </w:r>
-      <w:r>
-        <w:rPr>
-          <w:rFonts w:ascii="Cascadia Mono" w:eastAsiaTheme="minorHAnsi" w:hAnsi="Cascadia Mono" w:cs="Cascadia Mono"/>
-          <w:color w:val="808080"/>
-          <w:sz w:val="19"/>
-          <w:szCs w:val="19"/>
-          <w:lang w:val="es-ES"/>
-        </w:rPr>
-        <w:t>,</w:t>
-      </w:r>
-      <w:r>
-        <w:rPr>
-          <w:rFonts w:ascii="Cascadia Mono" w:eastAsiaTheme="minorHAnsi" w:hAnsi="Cascadia Mono" w:cs="Cascadia Mono"/>
-          <w:color w:val="000000"/>
-          <w:sz w:val="19"/>
-          <w:szCs w:val="19"/>
-          <w:lang w:val="es-ES"/>
-        </w:rPr>
-        <w:t xml:space="preserve"> [RamId]</w:t>
-      </w:r>
-      <w:r>
-        <w:rPr>
-          <w:rFonts w:ascii="Cascadia Mono" w:eastAsiaTheme="minorHAnsi" w:hAnsi="Cascadia Mono" w:cs="Cascadia Mono"/>
-          <w:color w:val="808080"/>
-          <w:sz w:val="19"/>
-          <w:szCs w:val="19"/>
-          <w:lang w:val="es-ES"/>
-        </w:rPr>
-        <w:t>,</w:t>
-      </w:r>
-      <w:r>
-        <w:rPr>
-          <w:rFonts w:ascii="Cascadia Mono" w:eastAsiaTheme="minorHAnsi" w:hAnsi="Cascadia Mono" w:cs="Cascadia Mono"/>
-          <w:color w:val="000000"/>
-          <w:sz w:val="19"/>
-          <w:szCs w:val="19"/>
-          <w:lang w:val="es-ES"/>
-        </w:rPr>
-        <w:t xml:space="preserve"> [PrecioAlquiler]</w:t>
-      </w:r>
-      <w:r>
-        <w:rPr>
-          <w:rFonts w:ascii="Cascadia Mono" w:eastAsiaTheme="minorHAnsi" w:hAnsi="Cascadia Mono" w:cs="Cascadia Mono"/>
-          <w:color w:val="808080"/>
-          <w:sz w:val="19"/>
-          <w:szCs w:val="19"/>
-          <w:lang w:val="es-ES"/>
-        </w:rPr>
-        <w:t>,</w:t>
-      </w:r>
-      <w:r>
-        <w:rPr>
-          <w:rFonts w:ascii="Cascadia Mono" w:eastAsiaTheme="minorHAnsi" w:hAnsi="Cascadia Mono" w:cs="Cascadia Mono"/>
-          <w:color w:val="000000"/>
-          <w:sz w:val="19"/>
-          <w:szCs w:val="19"/>
-          <w:lang w:val="es-ES"/>
-        </w:rPr>
-        <w:t xml:space="preserve"> [MarcaId]</w:t>
-      </w:r>
-      <w:r>
-        <w:rPr>
-          <w:rFonts w:ascii="Cascadia Mono" w:eastAsiaTheme="minorHAnsi" w:hAnsi="Cascadia Mono" w:cs="Cascadia Mono"/>
-          <w:color w:val="808080"/>
-          <w:sz w:val="19"/>
-          <w:szCs w:val="19"/>
-          <w:lang w:val="es-ES"/>
-        </w:rPr>
-        <w:t>,</w:t>
-      </w:r>
-      <w:r>
-        <w:rPr>
-          <w:rFonts w:ascii="Cascadia Mono" w:eastAsiaTheme="minorHAnsi" w:hAnsi="Cascadia Mono" w:cs="Cascadia Mono"/>
-          <w:color w:val="000000"/>
-          <w:sz w:val="19"/>
-          <w:szCs w:val="19"/>
-          <w:lang w:val="es-ES"/>
-        </w:rPr>
-        <w:t xml:space="preserve"> [Nombre]</w:t>
-      </w:r>
-      <w:r>
-        <w:rPr>
-          <w:rFonts w:ascii="Cascadia Mono" w:eastAsiaTheme="minorHAnsi" w:hAnsi="Cascadia Mono" w:cs="Cascadia Mono"/>
-          <w:color w:val="808080"/>
-          <w:sz w:val="19"/>
-          <w:szCs w:val="19"/>
-          <w:lang w:val="es-ES"/>
-        </w:rPr>
-        <w:t>,</w:t>
-      </w:r>
-      <w:r>
-        <w:rPr>
-          <w:rFonts w:ascii="Cascadia Mono" w:eastAsiaTheme="minorHAnsi" w:hAnsi="Cascadia Mono" w:cs="Cascadia Mono"/>
-          <w:color w:val="000000"/>
-          <w:sz w:val="19"/>
-          <w:szCs w:val="19"/>
-          <w:lang w:val="es-ES"/>
-        </w:rPr>
-        <w:t xml:space="preserve"> [PrecioCoste]</w:t>
-      </w:r>
-      <w:r>
-        <w:rPr>
-          <w:rFonts w:ascii="Cascadia Mono" w:eastAsiaTheme="minorHAnsi" w:hAnsi="Cascadia Mono" w:cs="Cascadia Mono"/>
-          <w:color w:val="808080"/>
-          <w:sz w:val="19"/>
-          <w:szCs w:val="19"/>
-          <w:lang w:val="es-ES"/>
-        </w:rPr>
-        <w:t>,</w:t>
-      </w:r>
-      <w:r>
-        <w:rPr>
-          <w:rFonts w:ascii="Cascadia Mono" w:eastAsiaTheme="minorHAnsi" w:hAnsi="Cascadia Mono" w:cs="Cascadia Mono"/>
-          <w:color w:val="000000"/>
-          <w:sz w:val="19"/>
-          <w:szCs w:val="19"/>
-          <w:lang w:val="es-ES"/>
-        </w:rPr>
-        <w:t xml:space="preserve"> [ProcesadorId]</w:t>
-      </w:r>
-      <w:r>
-        <w:rPr>
-          <w:rFonts w:ascii="Cascadia Mono" w:eastAsiaTheme="minorHAnsi" w:hAnsi="Cascadia Mono" w:cs="Cascadia Mono"/>
-          <w:color w:val="808080"/>
-          <w:sz w:val="19"/>
-          <w:szCs w:val="19"/>
-          <w:lang w:val="es-ES"/>
-        </w:rPr>
-        <w:t>,</w:t>
-      </w:r>
-      <w:r>
-        <w:rPr>
-          <w:rFonts w:ascii="Cascadia Mono" w:eastAsiaTheme="minorHAnsi" w:hAnsi="Cascadia Mono" w:cs="Cascadia Mono"/>
-          <w:color w:val="000000"/>
-          <w:sz w:val="19"/>
-          <w:szCs w:val="19"/>
-          <w:lang w:val="es-ES"/>
-        </w:rPr>
-        <w:t xml:space="preserve"> [Stock]</w:t>
-      </w:r>
-      <w:r>
-        <w:rPr>
-          <w:rFonts w:ascii="Cascadia Mono" w:eastAsiaTheme="minorHAnsi" w:hAnsi="Cascadia Mono" w:cs="Cascadia Mono"/>
-          <w:color w:val="808080"/>
-          <w:sz w:val="19"/>
-          <w:szCs w:val="19"/>
-          <w:lang w:val="es-ES"/>
-        </w:rPr>
-        <w:t>,</w:t>
-      </w:r>
-      <w:r>
-        <w:rPr>
-          <w:rFonts w:ascii="Cascadia Mono" w:eastAsiaTheme="minorHAnsi" w:hAnsi="Cascadia Mono" w:cs="Cascadia Mono"/>
-          <w:color w:val="000000"/>
-          <w:sz w:val="19"/>
-          <w:szCs w:val="19"/>
-          <w:lang w:val="es-ES"/>
-        </w:rPr>
-        <w:t xml:space="preserve"> [StockAlquilar]</w:t>
-      </w:r>
-      <w:r>
-        <w:rPr>
-          <w:rFonts w:ascii="Cascadia Mono" w:eastAsiaTheme="minorHAnsi" w:hAnsi="Cascadia Mono" w:cs="Cascadia Mono"/>
-          <w:color w:val="808080"/>
-          <w:sz w:val="19"/>
-          <w:szCs w:val="19"/>
-          <w:lang w:val="es-ES"/>
-        </w:rPr>
-        <w:t>,</w:t>
-      </w:r>
-      <w:r>
-        <w:rPr>
-          <w:rFonts w:ascii="Cascadia Mono" w:eastAsiaTheme="minorHAnsi" w:hAnsi="Cascadia Mono" w:cs="Cascadia Mono"/>
-          <w:color w:val="000000"/>
-          <w:sz w:val="19"/>
-          <w:szCs w:val="19"/>
-          <w:lang w:val="es-ES"/>
-        </w:rPr>
-        <w:t xml:space="preserve"> [ProveedorId]</w:t>
-      </w:r>
-      <w:r>
-        <w:rPr>
-          <w:rFonts w:ascii="Cascadia Mono" w:eastAsiaTheme="minorHAnsi" w:hAnsi="Cascadia Mono" w:cs="Cascadia Mono"/>
-          <w:color w:val="808080"/>
-          <w:sz w:val="19"/>
-          <w:szCs w:val="19"/>
-          <w:lang w:val="es-ES"/>
-        </w:rPr>
-        <w:t>)</w:t>
-      </w:r>
-      <w:r>
-        <w:rPr>
-          <w:rFonts w:ascii="Cascadia Mono" w:eastAsiaTheme="minorHAnsi" w:hAnsi="Cascadia Mono" w:cs="Cascadia Mono"/>
-          <w:color w:val="000000"/>
-          <w:sz w:val="19"/>
-          <w:szCs w:val="19"/>
-          <w:lang w:val="es-ES"/>
-        </w:rPr>
-        <w:t xml:space="preserve"> </w:t>
-      </w:r>
-      <w:r>
-        <w:rPr>
-          <w:rFonts w:ascii="Cascadia Mono" w:eastAsiaTheme="minorHAnsi" w:hAnsi="Cascadia Mono" w:cs="Cascadia Mono"/>
-          <w:color w:val="0000FF"/>
-          <w:sz w:val="19"/>
-          <w:szCs w:val="19"/>
-          <w:lang w:val="es-ES"/>
-        </w:rPr>
-        <w:t xml:space="preserve">VALUES </w:t>
-      </w:r>
-      <w:r>
-        <w:rPr>
-          <w:rFonts w:ascii="Cascadia Mono" w:eastAsiaTheme="minorHAnsi" w:hAnsi="Cascadia Mono" w:cs="Cascadia Mono"/>
-          <w:color w:val="808080"/>
-          <w:sz w:val="19"/>
-          <w:szCs w:val="19"/>
-          <w:lang w:val="es-ES"/>
-        </w:rPr>
-        <w:t>(</w:t>
-      </w:r>
-      <w:r>
-        <w:rPr>
-          <w:rFonts w:ascii="Cascadia Mono" w:eastAsiaTheme="minorHAnsi" w:hAnsi="Cascadia Mono" w:cs="Cascadia Mono"/>
-          <w:color w:val="000000"/>
-          <w:sz w:val="19"/>
-          <w:szCs w:val="19"/>
-          <w:lang w:val="es-ES"/>
-        </w:rPr>
-        <w:t>44</w:t>
-      </w:r>
-      <w:r>
-        <w:rPr>
-          <w:rFonts w:ascii="Cascadia Mono" w:eastAsiaTheme="minorHAnsi" w:hAnsi="Cascadia Mono" w:cs="Cascadia Mono"/>
-          <w:color w:val="808080"/>
-          <w:sz w:val="19"/>
-          <w:szCs w:val="19"/>
-          <w:lang w:val="es-ES"/>
-        </w:rPr>
-        <w:t>,</w:t>
-      </w:r>
-      <w:r>
-        <w:rPr>
-          <w:rFonts w:ascii="Cascadia Mono" w:eastAsiaTheme="minorHAnsi" w:hAnsi="Cascadia Mono" w:cs="Cascadia Mono"/>
-          <w:color w:val="000000"/>
-          <w:sz w:val="19"/>
-          <w:szCs w:val="19"/>
-          <w:lang w:val="es-ES"/>
-        </w:rPr>
-        <w:t xml:space="preserve"> </w:t>
-      </w:r>
-      <w:r>
-        <w:rPr>
-          <w:rFonts w:ascii="Cascadia Mono" w:eastAsiaTheme="minorHAnsi" w:hAnsi="Cascadia Mono" w:cs="Cascadia Mono"/>
-          <w:color w:val="FF0000"/>
-          <w:sz w:val="19"/>
-          <w:szCs w:val="19"/>
-          <w:lang w:val="es-ES"/>
-        </w:rPr>
-        <w:t>N'TOASTER-4422'</w:t>
-      </w:r>
-      <w:r>
-        <w:rPr>
-          <w:rFonts w:ascii="Cascadia Mono" w:eastAsiaTheme="minorHAnsi" w:hAnsi="Cascadia Mono" w:cs="Cascadia Mono"/>
-          <w:color w:val="808080"/>
-          <w:sz w:val="19"/>
-          <w:szCs w:val="19"/>
-          <w:lang w:val="es-ES"/>
-        </w:rPr>
-        <w:t>,</w:t>
-      </w:r>
-      <w:r>
-        <w:rPr>
-          <w:rFonts w:ascii="Cascadia Mono" w:eastAsiaTheme="minorHAnsi" w:hAnsi="Cascadia Mono" w:cs="Cascadia Mono"/>
-          <w:color w:val="000000"/>
-          <w:sz w:val="19"/>
-          <w:szCs w:val="19"/>
-          <w:lang w:val="es-ES"/>
-        </w:rPr>
-        <w:t xml:space="preserve"> 199.95</w:t>
-      </w:r>
-      <w:r>
-        <w:rPr>
-          <w:rFonts w:ascii="Cascadia Mono" w:eastAsiaTheme="minorHAnsi" w:hAnsi="Cascadia Mono" w:cs="Cascadia Mono"/>
-          <w:color w:val="808080"/>
-          <w:sz w:val="19"/>
-          <w:szCs w:val="19"/>
-          <w:lang w:val="es-ES"/>
-        </w:rPr>
-        <w:t>,</w:t>
-      </w:r>
-      <w:r>
-        <w:rPr>
-          <w:rFonts w:ascii="Cascadia Mono" w:eastAsiaTheme="minorHAnsi" w:hAnsi="Cascadia Mono" w:cs="Cascadia Mono"/>
-          <w:color w:val="000000"/>
-          <w:sz w:val="19"/>
-          <w:szCs w:val="19"/>
-          <w:lang w:val="es-ES"/>
-        </w:rPr>
-        <w:t xml:space="preserve"> 4</w:t>
-      </w:r>
-      <w:r>
-        <w:rPr>
-          <w:rFonts w:ascii="Cascadia Mono" w:eastAsiaTheme="minorHAnsi" w:hAnsi="Cascadia Mono" w:cs="Cascadia Mono"/>
-          <w:color w:val="808080"/>
-          <w:sz w:val="19"/>
-          <w:szCs w:val="19"/>
-          <w:lang w:val="es-ES"/>
-        </w:rPr>
-        <w:t>,</w:t>
-      </w:r>
-      <w:r>
-        <w:rPr>
-          <w:rFonts w:ascii="Cascadia Mono" w:eastAsiaTheme="minorHAnsi" w:hAnsi="Cascadia Mono" w:cs="Cascadia Mono"/>
-          <w:color w:val="000000"/>
-          <w:sz w:val="19"/>
-          <w:szCs w:val="19"/>
-          <w:lang w:val="es-ES"/>
-        </w:rPr>
-        <w:t xml:space="preserve"> 6.66</w:t>
-      </w:r>
-      <w:r>
-        <w:rPr>
-          <w:rFonts w:ascii="Cascadia Mono" w:eastAsiaTheme="minorHAnsi" w:hAnsi="Cascadia Mono" w:cs="Cascadia Mono"/>
-          <w:color w:val="808080"/>
-          <w:sz w:val="19"/>
-          <w:szCs w:val="19"/>
-          <w:lang w:val="es-ES"/>
-        </w:rPr>
-        <w:t>,</w:t>
-      </w:r>
-      <w:r>
-        <w:rPr>
-          <w:rFonts w:ascii="Cascadia Mono" w:eastAsiaTheme="minorHAnsi" w:hAnsi="Cascadia Mono" w:cs="Cascadia Mono"/>
-          <w:color w:val="000000"/>
-          <w:sz w:val="19"/>
-          <w:szCs w:val="19"/>
-          <w:lang w:val="es-ES"/>
-        </w:rPr>
-        <w:t xml:space="preserve"> 4</w:t>
-      </w:r>
-      <w:r>
-        <w:rPr>
-          <w:rFonts w:ascii="Cascadia Mono" w:eastAsiaTheme="minorHAnsi" w:hAnsi="Cascadia Mono" w:cs="Cascadia Mono"/>
-          <w:color w:val="808080"/>
-          <w:sz w:val="19"/>
-          <w:szCs w:val="19"/>
-          <w:lang w:val="es-ES"/>
-        </w:rPr>
-        <w:t>,</w:t>
-      </w:r>
-      <w:r>
-        <w:rPr>
-          <w:rFonts w:ascii="Cascadia Mono" w:eastAsiaTheme="minorHAnsi" w:hAnsi="Cascadia Mono" w:cs="Cascadia Mono"/>
-          <w:color w:val="000000"/>
-          <w:sz w:val="19"/>
-          <w:szCs w:val="19"/>
-          <w:lang w:val="es-ES"/>
-        </w:rPr>
-        <w:t xml:space="preserve"> </w:t>
-      </w:r>
-      <w:r>
-        <w:rPr>
-          <w:rFonts w:ascii="Cascadia Mono" w:eastAsiaTheme="minorHAnsi" w:hAnsi="Cascadia Mono" w:cs="Cascadia Mono"/>
-          <w:color w:val="FF0000"/>
-          <w:sz w:val="19"/>
-          <w:szCs w:val="19"/>
-          <w:lang w:val="es-ES"/>
-        </w:rPr>
-        <w:t>N'All-In-One de 5 pulgadas'</w:t>
-      </w:r>
-      <w:r>
-        <w:rPr>
-          <w:rFonts w:ascii="Cascadia Mono" w:eastAsiaTheme="minorHAnsi" w:hAnsi="Cascadia Mono" w:cs="Cascadia Mono"/>
-          <w:color w:val="808080"/>
-          <w:sz w:val="19"/>
-          <w:szCs w:val="19"/>
-          <w:lang w:val="es-ES"/>
-        </w:rPr>
-        <w:t>,</w:t>
-      </w:r>
-      <w:r>
-        <w:rPr>
-          <w:rFonts w:ascii="Cascadia Mono" w:eastAsiaTheme="minorHAnsi" w:hAnsi="Cascadia Mono" w:cs="Cascadia Mono"/>
-          <w:color w:val="000000"/>
-          <w:sz w:val="19"/>
-          <w:szCs w:val="19"/>
-          <w:lang w:val="es-ES"/>
-        </w:rPr>
-        <w:t xml:space="preserve"> 100</w:t>
-      </w:r>
-      <w:r>
-        <w:rPr>
-          <w:rFonts w:ascii="Cascadia Mono" w:eastAsiaTheme="minorHAnsi" w:hAnsi="Cascadia Mono" w:cs="Cascadia Mono"/>
-          <w:color w:val="808080"/>
-          <w:sz w:val="19"/>
-          <w:szCs w:val="19"/>
-          <w:lang w:val="es-ES"/>
-        </w:rPr>
-        <w:t>,</w:t>
-      </w:r>
-      <w:r>
-        <w:rPr>
-          <w:rFonts w:ascii="Cascadia Mono" w:eastAsiaTheme="minorHAnsi" w:hAnsi="Cascadia Mono" w:cs="Cascadia Mono"/>
-          <w:color w:val="000000"/>
-          <w:sz w:val="19"/>
-          <w:szCs w:val="19"/>
-          <w:lang w:val="es-ES"/>
-        </w:rPr>
-        <w:t xml:space="preserve"> 2</w:t>
-      </w:r>
-      <w:r>
-        <w:rPr>
-          <w:rFonts w:ascii="Cascadia Mono" w:eastAsiaTheme="minorHAnsi" w:hAnsi="Cascadia Mono" w:cs="Cascadia Mono"/>
-          <w:color w:val="808080"/>
-          <w:sz w:val="19"/>
-          <w:szCs w:val="19"/>
-          <w:lang w:val="es-ES"/>
-        </w:rPr>
-        <w:t>,</w:t>
-      </w:r>
-      <w:r>
-        <w:rPr>
-          <w:rFonts w:ascii="Cascadia Mono" w:eastAsiaTheme="minorHAnsi" w:hAnsi="Cascadia Mono" w:cs="Cascadia Mono"/>
-          <w:color w:val="000000"/>
-          <w:sz w:val="19"/>
-          <w:szCs w:val="19"/>
-          <w:lang w:val="es-ES"/>
-        </w:rPr>
-        <w:t xml:space="preserve"> 20</w:t>
-      </w:r>
-      <w:r>
-        <w:rPr>
-          <w:rFonts w:ascii="Cascadia Mono" w:eastAsiaTheme="minorHAnsi" w:hAnsi="Cascadia Mono" w:cs="Cascadia Mono"/>
-          <w:color w:val="808080"/>
-          <w:sz w:val="19"/>
-          <w:szCs w:val="19"/>
-          <w:lang w:val="es-ES"/>
-        </w:rPr>
-        <w:t>,</w:t>
-      </w:r>
-      <w:r>
-        <w:rPr>
-          <w:rFonts w:ascii="Cascadia Mono" w:eastAsiaTheme="minorHAnsi" w:hAnsi="Cascadia Mono" w:cs="Cascadia Mono"/>
-          <w:color w:val="000000"/>
-          <w:sz w:val="19"/>
-          <w:szCs w:val="19"/>
-          <w:lang w:val="es-ES"/>
-        </w:rPr>
-        <w:t xml:space="preserve"> 6</w:t>
-      </w:r>
-      <w:r>
-        <w:rPr>
-          <w:rFonts w:ascii="Cascadia Mono" w:eastAsiaTheme="minorHAnsi" w:hAnsi="Cascadia Mono" w:cs="Cascadia Mono"/>
-          <w:color w:val="808080"/>
-          <w:sz w:val="19"/>
-          <w:szCs w:val="19"/>
-          <w:lang w:val="es-ES"/>
-        </w:rPr>
-        <w:t>,</w:t>
-      </w:r>
-      <w:r>
-        <w:rPr>
-          <w:rFonts w:ascii="Cascadia Mono" w:eastAsiaTheme="minorHAnsi" w:hAnsi="Cascadia Mono" w:cs="Cascadia Mono"/>
-          <w:color w:val="000000"/>
-          <w:sz w:val="19"/>
-          <w:szCs w:val="19"/>
-          <w:lang w:val="es-ES"/>
-        </w:rPr>
-        <w:t xml:space="preserve"> 2</w:t>
-      </w:r>
-      <w:r>
-        <w:rPr>
-          <w:rFonts w:ascii="Cascadia Mono" w:eastAsiaTheme="minorHAnsi" w:hAnsi="Cascadia Mono" w:cs="Cascadia Mono"/>
-          <w:color w:val="808080"/>
-          <w:sz w:val="19"/>
-          <w:szCs w:val="19"/>
-          <w:lang w:val="es-ES"/>
-        </w:rPr>
-        <w:t>)</w:t>
-      </w:r>
-    </w:p>
-    <w:p>
-      <w:pPr>
-        <w:ind w:left="708"/>
-        <w:rPr>
-          <w:lang w:val="es-ES"/>
-        </w:rPr>
-      </w:pPr>
-      <w:r>
-        <w:rPr>
-          <w:rFonts w:ascii="Cascadia Mono" w:eastAsiaTheme="minorHAnsi" w:hAnsi="Cascadia Mono" w:cs="Cascadia Mono"/>
-          <w:color w:val="0000FF"/>
-          <w:sz w:val="19"/>
-          <w:szCs w:val="19"/>
-          <w:lang w:val="es-ES"/>
-        </w:rPr>
-        <w:t>SET</w:t>
-      </w:r>
-      <w:r>
-        <w:rPr>
-          <w:rFonts w:ascii="Cascadia Mono" w:eastAsiaTheme="minorHAnsi" w:hAnsi="Cascadia Mono" w:cs="Cascadia Mono"/>
-          <w:color w:val="000000"/>
-          <w:sz w:val="19"/>
-          <w:szCs w:val="19"/>
-          <w:lang w:val="es-ES"/>
-        </w:rPr>
-        <w:t xml:space="preserve"> </w:t>
-      </w:r>
-      <w:r>
-        <w:rPr>
-          <w:rFonts w:ascii="Cascadia Mono" w:eastAsiaTheme="minorHAnsi" w:hAnsi="Cascadia Mono" w:cs="Cascadia Mono"/>
-          <w:color w:val="0000FF"/>
-          <w:sz w:val="19"/>
-          <w:szCs w:val="19"/>
-          <w:lang w:val="es-ES"/>
-        </w:rPr>
-        <w:t>IDENTITY_INSERT</w:t>
-      </w:r>
-      <w:r>
-        <w:rPr>
-          <w:rFonts w:ascii="Cascadia Mono" w:eastAsiaTheme="minorHAnsi" w:hAnsi="Cascadia Mono" w:cs="Cascadia Mono"/>
-          <w:color w:val="000000"/>
-          <w:sz w:val="19"/>
-          <w:szCs w:val="19"/>
-          <w:lang w:val="es-ES"/>
-        </w:rPr>
-        <w:t xml:space="preserve"> [dbo]</w:t>
-      </w:r>
-      <w:r>
-        <w:rPr>
-          <w:rFonts w:ascii="Cascadia Mono" w:eastAsiaTheme="minorHAnsi" w:hAnsi="Cascadia Mono" w:cs="Cascadia Mono"/>
-          <w:color w:val="808080"/>
-          <w:sz w:val="19"/>
-          <w:szCs w:val="19"/>
-          <w:lang w:val="es-ES"/>
-        </w:rPr>
-        <w:t>.</w:t>
-      </w:r>
-      <w:r>
-        <w:rPr>
-          <w:rFonts w:ascii="Cascadia Mono" w:eastAsiaTheme="minorHAnsi" w:hAnsi="Cascadia Mono" w:cs="Cascadia Mono"/>
-          <w:color w:val="000000"/>
-          <w:sz w:val="19"/>
-          <w:szCs w:val="19"/>
-          <w:lang w:val="es-ES"/>
-        </w:rPr>
-        <w:t xml:space="preserve">[Portatiles] </w:t>
-      </w:r>
-      <w:r>
-        <w:rPr>
-          <w:rFonts w:ascii="Cascadia Mono" w:eastAsiaTheme="minorHAnsi" w:hAnsi="Cascadia Mono" w:cs="Cascadia Mono"/>
-          <w:color w:val="0000FF"/>
-          <w:sz w:val="19"/>
-          <w:szCs w:val="19"/>
-          <w:lang w:val="es-ES"/>
-        </w:rPr>
-        <w:t>OFF</w:t>
-      </w:r>
     </w:p>
     <w:p>
       <w:pPr>
@@ -10803,6 +8124,19 @@
 </file>
 
 <file path=customXml/item1.xml><?xml version="1.0" encoding="utf-8"?>
+<?mso-contentType ?>
+<FormTemplates xmlns="http://schemas.microsoft.com/sharepoint/v3/contenttype/forms">
+  <Display>DocumentLibraryForm</Display>
+  <Edit>DocumentLibraryForm</Edit>
+  <New>DocumentLibraryForm</New>
+</FormTemplates>
+</file>
+
+<file path=customXml/item2.xml><?xml version="1.0" encoding="utf-8"?>
+<b:Sources xmlns:b="http://schemas.openxmlformats.org/officeDocument/2006/bibliography" xmlns="http://schemas.openxmlformats.org/officeDocument/2006/bibliography" SelectedStyle="\APASixthEditionOfficeOnline.xsl" StyleName="APA" Version="6"/>
+</file>
+
+<file path=customXml/item3.xml><?xml version="1.0" encoding="utf-8"?>
 <p:properties xmlns:p="http://schemas.microsoft.com/office/2006/metadata/properties" xmlns:xsi="http://www.w3.org/2001/XMLSchema-instance" xmlns:pc="http://schemas.microsoft.com/office/infopath/2007/PartnerControls">
   <documentManagement>
     <TaxCatchAll xmlns="e70db583-0384-45f2-bee4-d71087a4ae97" xsi:nil="true"/>
@@ -10811,19 +8145,6 @@
     </lcf76f155ced4ddcb4097134ff3c332f>
   </documentManagement>
 </p:properties>
-</file>
-
-<file path=customXml/item2.xml><?xml version="1.0" encoding="utf-8"?>
-<b:Sources xmlns:b="http://schemas.openxmlformats.org/officeDocument/2006/bibliography" xmlns="http://schemas.openxmlformats.org/officeDocument/2006/bibliography" SelectedStyle="\APASixthEditionOfficeOnline.xsl" StyleName="APA" Version="6"/>
-</file>
-
-<file path=customXml/item3.xml><?xml version="1.0" encoding="utf-8"?>
-<?mso-contentType ?>
-<FormTemplates xmlns="http://schemas.microsoft.com/sharepoint/v3/contenttype/forms">
-  <Display>DocumentLibraryForm</Display>
-  <Edit>DocumentLibraryForm</Edit>
-  <New>DocumentLibraryForm</New>
-</FormTemplates>
 </file>
 
 <file path=customXml/item4.xml><?xml version="1.0" encoding="utf-8"?>
@@ -11070,12 +8391,9 @@
 </file>
 
 <file path=customXml/itemProps1.xml><?xml version="1.0" encoding="utf-8"?>
-<ds:datastoreItem xmlns:ds="http://schemas.openxmlformats.org/officeDocument/2006/customXml" ds:itemID="{1E552648-2456-4AEB-9337-C6642FAB7968}">
+<ds:datastoreItem xmlns:ds="http://schemas.openxmlformats.org/officeDocument/2006/customXml" ds:itemID="{396B05A9-87A0-4E80-9F96-F1F0943B6178}">
   <ds:schemaRefs>
-    <ds:schemaRef ds:uri="http://schemas.microsoft.com/office/2006/metadata/properties"/>
-    <ds:schemaRef ds:uri="http://schemas.microsoft.com/office/infopath/2007/PartnerControls"/>
-    <ds:schemaRef ds:uri="e70db583-0384-45f2-bee4-d71087a4ae97"/>
-    <ds:schemaRef ds:uri="d6169a53-58c7-4834-a922-92accc0d3c74"/>
+    <ds:schemaRef ds:uri="http://schemas.microsoft.com/sharepoint/v3/contenttype/forms"/>
   </ds:schemaRefs>
 </ds:datastoreItem>
 </file>
@@ -11089,9 +8407,12 @@
 </file>
 
 <file path=customXml/itemProps3.xml><?xml version="1.0" encoding="utf-8"?>
-<ds:datastoreItem xmlns:ds="http://schemas.openxmlformats.org/officeDocument/2006/customXml" ds:itemID="{396B05A9-87A0-4E80-9F96-F1F0943B6178}">
+<ds:datastoreItem xmlns:ds="http://schemas.openxmlformats.org/officeDocument/2006/customXml" ds:itemID="{1E552648-2456-4AEB-9337-C6642FAB7968}">
   <ds:schemaRefs>
-    <ds:schemaRef ds:uri="http://schemas.microsoft.com/sharepoint/v3/contenttype/forms"/>
+    <ds:schemaRef ds:uri="http://schemas.microsoft.com/office/2006/metadata/properties"/>
+    <ds:schemaRef ds:uri="http://schemas.microsoft.com/office/infopath/2007/PartnerControls"/>
+    <ds:schemaRef ds:uri="e70db583-0384-45f2-bee4-d71087a4ae97"/>
+    <ds:schemaRef ds:uri="d6169a53-58c7-4834-a922-92accc0d3c74"/>
   </ds:schemaRefs>
 </ds:datastoreItem>
 </file>

</xml_diff>

<commit_message>
Realizada la tabla de flujos correctamente debido al cambio en la enumeración en el Word del CU-Comprar Portátiles.#78
</commit_message>
<xml_diff>
--- a/test/OneHope.UIT/CUComprarPortatil/CP - Comprar Portátiles.docx
+++ b/test/OneHope.UIT/CUComprarPortatil/CP - Comprar Portátiles.docx
@@ -1500,7 +1500,7 @@
       </w:tblPr>
       <w:tblGrid>
         <w:gridCol w:w="4106"/>
-        <w:gridCol w:w="1418"/>
+        <w:gridCol w:w="1554"/>
       </w:tblGrid>
       <w:tr>
         <w:tc>
@@ -1775,7 +1775,13 @@
               <w:rPr>
                 <w:lang w:val="es-ES"/>
               </w:rPr>
-              <w:t>FB+FA3</w:t>
+              <w:t>FB+FA</w:t>
+            </w:r>
+            <w:r>
+              <w:rPr>
+                <w:lang w:val="es-ES"/>
+              </w:rPr>
+              <w:t>5</w:t>
             </w:r>
           </w:p>
         </w:tc>
@@ -1819,7 +1825,19 @@
               <w:rPr>
                 <w:lang w:val="es-ES"/>
               </w:rPr>
-              <w:t>FB+FA4</w:t>
+              <w:t>FB+</w:t>
+            </w:r>
+            <w:r>
+              <w:rPr>
+                <w:lang w:val="es-ES"/>
+              </w:rPr>
+              <w:t>FA3+</w:t>
+            </w:r>
+            <w:r>
+              <w:rPr>
+                <w:lang w:val="es-ES"/>
+              </w:rPr>
+              <w:t>FA4</w:t>
             </w:r>
           </w:p>
         </w:tc>
@@ -1857,7 +1875,102 @@
               <w:rPr>
                 <w:lang w:val="es-ES"/>
               </w:rPr>
-              <w:t>FB+FA5</w:t>
+              <w:t>FB+FA</w:t>
+            </w:r>
+            <w:r>
+              <w:rPr>
+                <w:lang w:val="es-ES"/>
+              </w:rPr>
+              <w:t>3+FA4</w:t>
+            </w:r>
+          </w:p>
+        </w:tc>
+      </w:tr>
+      <w:tr>
+        <w:tc>
+          <w:tcPr>
+            <w:tcW w:w="4106" w:type="dxa"/>
+          </w:tcPr>
+          <w:p>
+            <w:pPr>
+              <w:rPr>
+                <w:lang w:val="es-ES"/>
+              </w:rPr>
+            </w:pPr>
+            <w:r>
+              <w:rPr>
+                <w:lang w:val="es-ES"/>
+              </w:rPr>
+              <w:t>Esc-8: Cantidad no válida</w:t>
+            </w:r>
+          </w:p>
+        </w:tc>
+        <w:tc>
+          <w:tcPr>
+            <w:tcW w:w="1418" w:type="dxa"/>
+          </w:tcPr>
+          <w:p>
+            <w:pPr>
+              <w:rPr>
+                <w:lang w:val="es-ES"/>
+              </w:rPr>
+            </w:pPr>
+            <w:r>
+              <w:rPr>
+                <w:lang w:val="es-ES"/>
+              </w:rPr>
+              <w:t>FB+FA</w:t>
+            </w:r>
+            <w:r>
+              <w:rPr>
+                <w:lang w:val="es-ES"/>
+              </w:rPr>
+              <w:t>3+FA4</w:t>
+            </w:r>
+          </w:p>
+        </w:tc>
+      </w:tr>
+      <w:tr>
+        <w:tc>
+          <w:tcPr>
+            <w:tcW w:w="4106" w:type="dxa"/>
+          </w:tcPr>
+          <w:p>
+            <w:pPr>
+              <w:jc w:val="left"/>
+              <w:rPr>
+                <w:lang w:val="es-ES"/>
+              </w:rPr>
+            </w:pPr>
+            <w:r>
+              <w:rPr>
+                <w:lang w:val="es-ES"/>
+              </w:rPr>
+              <w:t>Esc-9: Datos obligatorios no introducidos</w:t>
+            </w:r>
+          </w:p>
+        </w:tc>
+        <w:tc>
+          <w:tcPr>
+            <w:tcW w:w="1418" w:type="dxa"/>
+          </w:tcPr>
+          <w:p>
+            <w:pPr>
+              <w:rPr>
+                <w:lang w:val="es-ES"/>
+              </w:rPr>
+            </w:pPr>
+            <w:r>
+              <w:rPr>
+                <w:lang w:val="es-ES"/>
+              </w:rPr>
+              <w:t>FB+FA</w:t>
+            </w:r>
+            <w:r>
+              <w:rPr>
+                <w:lang w:val="es-ES"/>
+              </w:rPr>
+              <w:t>4</w:t>
             </w:r>
           </w:p>
         </w:tc>
@@ -2270,14 +2383,14 @@
               <w:rPr>
                 <w:rFonts w:ascii="Arial" w:hAnsi="Arial" w:cs="Arial"/>
               </w:rPr>
-              <w:t xml:space="preserve">TOASTER, All-In-One de 5 pulgadas, TOASTER-4422, 32Gb, </w:t>
+              <w:t xml:space="preserve">TOASTER, All-In-One de 5 pulgadas, </w:t>
             </w:r>
             <w:r>
               <w:rPr>
                 <w:rFonts w:ascii="Arial" w:hAnsi="Arial" w:cs="Arial"/>
               </w:rPr>
               <w:lastRenderedPageBreak/>
-              <w:t>Intel I5 14500, 199.95, 19</w:t>
+              <w:t>TOASTER-4422, 32Gb, Intel I5 14500, 199.95, 19</w:t>
             </w:r>
           </w:p>
           <w:p>
@@ -2384,7 +2497,15 @@
                 <w:rFonts w:ascii="Arial" w:hAnsi="Arial" w:cs="Arial"/>
                 <w:lang w:val="es-ES_tradnl"/>
               </w:rPr>
-              <w:t xml:space="preserve">Jose García Molina, C/San Francisco, </w:t>
+              <w:t xml:space="preserve">Jose García Molina, C/San </w:t>
+            </w:r>
+            <w:r>
+              <w:rPr>
+                <w:rFonts w:ascii="Arial" w:hAnsi="Arial" w:cs="Arial"/>
+                <w:lang w:val="es-ES_tradnl"/>
+              </w:rPr>
+              <w:lastRenderedPageBreak/>
+              <w:t xml:space="preserve">Francisco, </w:t>
             </w:r>
             <w:r>
               <w:rPr>
@@ -2440,6 +2561,7 @@
                 <w:rFonts w:ascii="Arial" w:hAnsi="Arial" w:cs="Arial"/>
                 <w:lang w:val="es-ES_tradnl"/>
               </w:rPr>
+              <w:lastRenderedPageBreak/>
               <w:t>Cabecera del contenido: "Resumen de la Compra"</w:t>
             </w:r>
           </w:p>
@@ -2463,7 +2585,15 @@
                 <w:rFonts w:ascii="Arial" w:hAnsi="Arial" w:cs="Arial"/>
                 <w:lang w:val="es-ES_tradnl"/>
               </w:rPr>
-              <w:t>El Sistema mostrará los siguientes datos en el resumen de la compra:</w:t>
+              <w:t xml:space="preserve">El Sistema mostrará los siguientes datos en el </w:t>
+            </w:r>
+            <w:r>
+              <w:rPr>
+                <w:rFonts w:ascii="Arial" w:hAnsi="Arial" w:cs="Arial"/>
+                <w:lang w:val="es-ES_tradnl"/>
+              </w:rPr>
+              <w:lastRenderedPageBreak/>
+              <w:t>resumen de la compra:</w:t>
             </w:r>
           </w:p>
           <w:p>
@@ -2507,7 +2637,6 @@
                 <w:rFonts w:ascii="Arial" w:hAnsi="Arial" w:cs="Arial"/>
                 <w:lang w:val="es-ES_tradnl"/>
               </w:rPr>
-              <w:lastRenderedPageBreak/>
               <w:t>Fecha de compra:Hoy</w:t>
             </w:r>
           </w:p>
@@ -2883,7 +3012,14 @@
               <w:rPr>
                 <w:lang w:val="es-ES_tradnl"/>
               </w:rPr>
-              <w:t>: Filtros (nombre)</w:t>
+              <w:t>: Filtros (nomb</w:t>
+            </w:r>
+            <w:r>
+              <w:rPr>
+                <w:lang w:val="es-ES_tradnl"/>
+              </w:rPr>
+              <w:lastRenderedPageBreak/>
+              <w:t>re)</w:t>
             </w:r>
           </w:p>
         </w:tc>
@@ -3033,7 +3169,14 @@
               <w:rPr>
                 <w:rFonts w:ascii="Arial" w:hAnsi="Arial" w:cs="Arial"/>
               </w:rPr>
-              <w:t>TOASTER, All-In-One de 5 pulgadas, TOASTER-4422, 32Gb, Intel I5 14500, 199.95, 19</w:t>
+              <w:t xml:space="preserve">TOASTER, All-In-One de 5 pulgadas, TOASTER-4422, </w:t>
+            </w:r>
+            <w:r>
+              <w:rPr>
+                <w:rFonts w:ascii="Arial" w:hAnsi="Arial" w:cs="Arial"/>
+              </w:rPr>
+              <w:lastRenderedPageBreak/>
+              <w:t>32Gb, Intel I5 14500, 199.95, 19</w:t>
             </w:r>
           </w:p>
         </w:tc>
@@ -3307,7 +3450,6 @@
             </w:pPr>
             <w:r>
               <w:rPr>
-                <w:highlight w:val="yellow"/>
                 <w:lang w:val="es-ES_tradnl"/>
               </w:rPr>
               <w:t>Filtros (Ram)</w:t>
@@ -3925,6 +4067,7 @@
                 <w:rFonts w:ascii="Arial" w:hAnsi="Arial" w:cs="Arial"/>
                 <w:lang w:val="es-ES_tradnl"/>
               </w:rPr>
+              <w:lastRenderedPageBreak/>
               <w:t>UC 1_8</w:t>
             </w:r>
           </w:p>
@@ -3974,7 +4117,6 @@
               <w:rPr>
                 <w:lang w:val="es-ES_tradnl"/>
               </w:rPr>
-              <w:lastRenderedPageBreak/>
               <w:t>(</w:t>
             </w:r>
             <w:r>
@@ -4136,15 +4278,7 @@
                 <w:rFonts w:ascii="Arial" w:hAnsi="Arial" w:cs="Arial"/>
                 <w:lang w:val="es-ES_tradnl"/>
               </w:rPr>
-              <w:t xml:space="preserve">DELL, DELL I5 para ofimatica, </w:t>
-            </w:r>
-            <w:r>
-              <w:rPr>
-                <w:rFonts w:ascii="Arial" w:hAnsi="Arial" w:cs="Arial"/>
-                <w:lang w:val="es-ES_tradnl"/>
-              </w:rPr>
-              <w:lastRenderedPageBreak/>
-              <w:t>DELL-2222, 4Gb, Intel I5 14500, 499.95, 28</w:t>
+              <w:t>DELL, DELL I5 para ofimatica, DELL-2222, 4Gb, Intel I5 14500, 499.95, 28</w:t>
             </w:r>
           </w:p>
         </w:tc>
@@ -4167,7 +4301,6 @@
                 <w:rFonts w:ascii="Arial" w:hAnsi="Arial" w:cs="Arial"/>
                 <w:lang w:val="es-ES_tradnl"/>
               </w:rPr>
-              <w:lastRenderedPageBreak/>
               <w:t>UC1_</w:t>
             </w:r>
             <w:r>
@@ -4643,14 +4776,14 @@
               <w:rPr>
                 <w:rFonts w:ascii="Arial" w:hAnsi="Arial" w:cs="Arial"/>
               </w:rPr>
-              <w:t xml:space="preserve">TOASTER, All-In-One de 5 pulgadas, TOASTER-4422, 32Gb, Intel I5 14500, </w:t>
+              <w:t xml:space="preserve">TOASTER, All-In-One de 5 pulgadas, TOASTER-4422, 32Gb, </w:t>
             </w:r>
             <w:r>
               <w:rPr>
                 <w:rFonts w:ascii="Arial" w:hAnsi="Arial" w:cs="Arial"/>
               </w:rPr>
               <w:lastRenderedPageBreak/>
-              <w:t>199.95, 19</w:t>
+              <w:t>Intel I5 14500, 199.95, 19</w:t>
             </w:r>
           </w:p>
         </w:tc>
@@ -5279,7 +5412,20 @@
               <w:rPr>
                 <w:lang w:val="es-ES_tradnl"/>
               </w:rPr>
-              <w:t>Datos mal introducidos</w:t>
+              <w:t>Datos</w:t>
+            </w:r>
+            <w:r>
+              <w:rPr>
+                <w:lang w:val="es-ES_tradnl"/>
+              </w:rPr>
+              <w:t xml:space="preserve"> obligatorios no introd</w:t>
+            </w:r>
+            <w:r>
+              <w:rPr>
+                <w:lang w:val="es-ES_tradnl"/>
+              </w:rPr>
+              <w:lastRenderedPageBreak/>
+              <w:t>ucidos</w:t>
             </w:r>
           </w:p>
         </w:tc>
@@ -5300,7 +5446,16 @@
                 <w:rFonts w:ascii="Arial" w:hAnsi="Arial" w:cs="Arial"/>
                 <w:lang w:val="es-ES_tradnl"/>
               </w:rPr>
-              <w:t>HP, HP 486 del plesitoceno, HP-1151, 8Gb, Intel 80486, 199.95, 12</w:t>
+              <w:lastRenderedPageBreak/>
+              <w:t xml:space="preserve">HP, HP 486 del plesitoceno, HP-1151, 8Gb, Intel 80486, </w:t>
+            </w:r>
+            <w:r>
+              <w:rPr>
+                <w:rFonts w:ascii="Arial" w:hAnsi="Arial" w:cs="Arial"/>
+                <w:lang w:val="es-ES_tradnl"/>
+              </w:rPr>
+              <w:lastRenderedPageBreak/>
+              <w:t>199.95, 12</w:t>
             </w:r>
           </w:p>
         </w:tc>
@@ -5425,7 +5580,15 @@
                 <w:rFonts w:ascii="Arial" w:hAnsi="Arial" w:cs="Arial"/>
                 <w:lang w:val="es-ES"/>
               </w:rPr>
-              <w:t>(*) Por favor, introduzca su dirección de envío. (*) La dirección de envío tiene que tener al menos 10 caracteres.(*) Por favor, introduzca su nombre.(*) Por favor, introduzca sus apellidos.</w:t>
+              <w:t xml:space="preserve">(*) Por favor, introduzca su dirección de envío. (*) La dirección de envío tiene que tener al menos 10 caracteres.(*) Por favor, introduzca su nombre.(*) Por favor, introduzca sus </w:t>
+            </w:r>
+            <w:r>
+              <w:rPr>
+                <w:rFonts w:ascii="Arial" w:hAnsi="Arial" w:cs="Arial"/>
+                <w:lang w:val="es-ES"/>
+              </w:rPr>
+              <w:lastRenderedPageBreak/>
+              <w:t>apellidos.</w:t>
             </w:r>
           </w:p>
         </w:tc>
@@ -5441,6 +5604,7 @@
         <w:rPr>
           <w:lang w:val="es-ES"/>
         </w:rPr>
+        <w:lastRenderedPageBreak/>
         <w:br w:type="textWrapping" w:clear="all"/>
       </w:r>
     </w:p>
@@ -8124,19 +8288,6 @@
 </file>
 
 <file path=customXml/item1.xml><?xml version="1.0" encoding="utf-8"?>
-<?mso-contentType ?>
-<FormTemplates xmlns="http://schemas.microsoft.com/sharepoint/v3/contenttype/forms">
-  <Display>DocumentLibraryForm</Display>
-  <Edit>DocumentLibraryForm</Edit>
-  <New>DocumentLibraryForm</New>
-</FormTemplates>
-</file>
-
-<file path=customXml/item2.xml><?xml version="1.0" encoding="utf-8"?>
-<b:Sources xmlns:b="http://schemas.openxmlformats.org/officeDocument/2006/bibliography" xmlns="http://schemas.openxmlformats.org/officeDocument/2006/bibliography" SelectedStyle="\APASixthEditionOfficeOnline.xsl" StyleName="APA" Version="6"/>
-</file>
-
-<file path=customXml/item3.xml><?xml version="1.0" encoding="utf-8"?>
 <p:properties xmlns:p="http://schemas.microsoft.com/office/2006/metadata/properties" xmlns:xsi="http://www.w3.org/2001/XMLSchema-instance" xmlns:pc="http://schemas.microsoft.com/office/infopath/2007/PartnerControls">
   <documentManagement>
     <TaxCatchAll xmlns="e70db583-0384-45f2-bee4-d71087a4ae97" xsi:nil="true"/>
@@ -8145,6 +8296,19 @@
     </lcf76f155ced4ddcb4097134ff3c332f>
   </documentManagement>
 </p:properties>
+</file>
+
+<file path=customXml/item2.xml><?xml version="1.0" encoding="utf-8"?>
+<b:Sources xmlns:b="http://schemas.openxmlformats.org/officeDocument/2006/bibliography" xmlns="http://schemas.openxmlformats.org/officeDocument/2006/bibliography" SelectedStyle="\APASixthEditionOfficeOnline.xsl" StyleName="APA" Version="6"/>
+</file>
+
+<file path=customXml/item3.xml><?xml version="1.0" encoding="utf-8"?>
+<?mso-contentType ?>
+<FormTemplates xmlns="http://schemas.microsoft.com/sharepoint/v3/contenttype/forms">
+  <Display>DocumentLibraryForm</Display>
+  <Edit>DocumentLibraryForm</Edit>
+  <New>DocumentLibraryForm</New>
+</FormTemplates>
 </file>
 
 <file path=customXml/item4.xml><?xml version="1.0" encoding="utf-8"?>
@@ -8391,9 +8555,12 @@
 </file>
 
 <file path=customXml/itemProps1.xml><?xml version="1.0" encoding="utf-8"?>
-<ds:datastoreItem xmlns:ds="http://schemas.openxmlformats.org/officeDocument/2006/customXml" ds:itemID="{396B05A9-87A0-4E80-9F96-F1F0943B6178}">
+<ds:datastoreItem xmlns:ds="http://schemas.openxmlformats.org/officeDocument/2006/customXml" ds:itemID="{1E552648-2456-4AEB-9337-C6642FAB7968}">
   <ds:schemaRefs>
-    <ds:schemaRef ds:uri="http://schemas.microsoft.com/sharepoint/v3/contenttype/forms"/>
+    <ds:schemaRef ds:uri="http://schemas.microsoft.com/office/2006/metadata/properties"/>
+    <ds:schemaRef ds:uri="http://schemas.microsoft.com/office/infopath/2007/PartnerControls"/>
+    <ds:schemaRef ds:uri="e70db583-0384-45f2-bee4-d71087a4ae97"/>
+    <ds:schemaRef ds:uri="d6169a53-58c7-4834-a922-92accc0d3c74"/>
   </ds:schemaRefs>
 </ds:datastoreItem>
 </file>
@@ -8407,12 +8574,9 @@
 </file>
 
 <file path=customXml/itemProps3.xml><?xml version="1.0" encoding="utf-8"?>
-<ds:datastoreItem xmlns:ds="http://schemas.openxmlformats.org/officeDocument/2006/customXml" ds:itemID="{1E552648-2456-4AEB-9337-C6642FAB7968}">
+<ds:datastoreItem xmlns:ds="http://schemas.openxmlformats.org/officeDocument/2006/customXml" ds:itemID="{396B05A9-87A0-4E80-9F96-F1F0943B6178}">
   <ds:schemaRefs>
-    <ds:schemaRef ds:uri="http://schemas.microsoft.com/office/2006/metadata/properties"/>
-    <ds:schemaRef ds:uri="http://schemas.microsoft.com/office/infopath/2007/PartnerControls"/>
-    <ds:schemaRef ds:uri="e70db583-0384-45f2-bee4-d71087a4ae97"/>
-    <ds:schemaRef ds:uri="d6169a53-58c7-4834-a922-92accc0d3c74"/>
+    <ds:schemaRef ds:uri="http://schemas.microsoft.com/sharepoint/v3/contenttype/forms"/>
   </ds:schemaRefs>
 </ds:datastoreItem>
 </file>

</xml_diff>

<commit_message>
He incluido las marcas, los procesadores y las rams en la base de datos necesaria para pasar las pruebas. También he puesto en el Word que hay una dependencia entre el flujo básico y el filtro.#78
</commit_message>
<xml_diff>
--- a/test/OneHope.UIT/CUComprarPortatil/CP - Comprar Portátiles.docx
+++ b/test/OneHope.UIT/CUComprarPortatil/CP - Comprar Portátiles.docx
@@ -1432,8 +1432,13 @@
       </w:pPr>
       <w:r>
         <w:lastRenderedPageBreak/>
-        <w:t>Casos de Prueba</w:t>
-      </w:r>
+        <w:t xml:space="preserve">Casos de </w:t>
+      </w:r>
+      <w:proofErr w:type="spellStart"/>
+      <w:r>
+        <w:t>Prueba</w:t>
+      </w:r>
+      <w:proofErr w:type="spellEnd"/>
     </w:p>
     <w:p>
       <w:pPr>
@@ -1467,12 +1472,28 @@
         </w:rPr>
         <w:t xml:space="preserve">1 </w:t>
       </w:r>
+      <w:proofErr w:type="spellStart"/>
       <w:r>
         <w:rPr>
           <w:w w:val="95"/>
         </w:rPr>
-        <w:t>Comprar Artículos</w:t>
-      </w:r>
+        <w:t>Comprar</w:t>
+      </w:r>
+      <w:proofErr w:type="spellEnd"/>
+      <w:r>
+        <w:rPr>
+          <w:w w:val="95"/>
+        </w:rPr>
+        <w:t xml:space="preserve"> </w:t>
+      </w:r>
+      <w:proofErr w:type="spellStart"/>
+      <w:r>
+        <w:rPr>
+          <w:w w:val="95"/>
+        </w:rPr>
+        <w:t>Artículos</w:t>
+      </w:r>
+      <w:proofErr w:type="spellEnd"/>
     </w:p>
     <w:p>
       <w:pPr>
@@ -2089,7 +2110,23 @@
                 <w:rFonts w:ascii="Arial" w:hAnsi="Arial" w:cs="Arial"/>
                 <w:lang w:val="es-ES_tradnl"/>
               </w:rPr>
-              <w:t>Marca, nombre, modelo, ram, procesador, precio compra, stock)</w:t>
+              <w:t xml:space="preserve">Marca, nombre, modelo, </w:t>
+            </w:r>
+            <w:proofErr w:type="spellStart"/>
+            <w:r>
+              <w:rPr>
+                <w:rFonts w:ascii="Arial" w:hAnsi="Arial" w:cs="Arial"/>
+                <w:lang w:val="es-ES_tradnl"/>
+              </w:rPr>
+              <w:t>ram</w:t>
+            </w:r>
+            <w:proofErr w:type="spellEnd"/>
+            <w:r>
+              <w:rPr>
+                <w:rFonts w:ascii="Arial" w:hAnsi="Arial" w:cs="Arial"/>
+                <w:lang w:val="es-ES_tradnl"/>
+              </w:rPr>
+              <w:t>, procesador, precio compra, stock)</w:t>
             </w:r>
           </w:p>
         </w:tc>
@@ -2154,6 +2191,7 @@
                 <w:lang w:val="es-ES_tradnl"/>
               </w:rPr>
             </w:pPr>
+            <w:proofErr w:type="spellStart"/>
             <w:r>
               <w:rPr>
                 <w:rFonts w:ascii="Arial" w:eastAsiaTheme="minorHAnsi" w:hAnsi="Arial" w:cs="Arial"/>
@@ -2162,6 +2200,7 @@
               </w:rPr>
               <w:t>Ram</w:t>
             </w:r>
+            <w:proofErr w:type="spellEnd"/>
           </w:p>
         </w:tc>
         <w:tc>
@@ -2383,7 +2422,21 @@
               <w:rPr>
                 <w:rFonts w:ascii="Arial" w:hAnsi="Arial" w:cs="Arial"/>
               </w:rPr>
-              <w:t xml:space="preserve">TOASTER, All-In-One de 5 pulgadas, </w:t>
+              <w:t xml:space="preserve">TOASTER, All-In-One de 5 </w:t>
+            </w:r>
+            <w:proofErr w:type="spellStart"/>
+            <w:r>
+              <w:rPr>
+                <w:rFonts w:ascii="Arial" w:hAnsi="Arial" w:cs="Arial"/>
+              </w:rPr>
+              <w:t>pulgadas</w:t>
+            </w:r>
+            <w:proofErr w:type="spellEnd"/>
+            <w:r>
+              <w:rPr>
+                <w:rFonts w:ascii="Arial" w:hAnsi="Arial" w:cs="Arial"/>
+              </w:rPr>
+              <w:t xml:space="preserve">, </w:t>
             </w:r>
             <w:r>
               <w:rPr>
@@ -2507,6 +2560,7 @@
               <w:lastRenderedPageBreak/>
               <w:t xml:space="preserve">Francisco, </w:t>
             </w:r>
+            <w:proofErr w:type="spellStart"/>
             <w:r>
               <w:rPr>
                 <w:rFonts w:ascii="Arial" w:hAnsi="Arial" w:cs="Arial"/>
@@ -2521,6 +2575,7 @@
               </w:rPr>
               <w:t>Credito</w:t>
             </w:r>
+            <w:proofErr w:type="spellEnd"/>
             <w:r>
               <w:rPr>
                 <w:rFonts w:ascii="Arial" w:hAnsi="Arial" w:cs="Arial"/>
@@ -2615,7 +2670,23 @@
                 <w:rFonts w:ascii="Arial" w:hAnsi="Arial" w:cs="Arial"/>
                 <w:lang w:val="es-ES_tradnl"/>
               </w:rPr>
-              <w:t xml:space="preserve">Método de Pago:Tarjeta </w:t>
+              <w:t xml:space="preserve">Método de </w:t>
+            </w:r>
+            <w:proofErr w:type="spellStart"/>
+            <w:r>
+              <w:rPr>
+                <w:rFonts w:ascii="Arial" w:hAnsi="Arial" w:cs="Arial"/>
+                <w:lang w:val="es-ES_tradnl"/>
+              </w:rPr>
+              <w:t>Pago:Tarjeta</w:t>
+            </w:r>
+            <w:proofErr w:type="spellEnd"/>
+            <w:r>
+              <w:rPr>
+                <w:rFonts w:ascii="Arial" w:hAnsi="Arial" w:cs="Arial"/>
+                <w:lang w:val="es-ES_tradnl"/>
+              </w:rPr>
+              <w:t xml:space="preserve"> </w:t>
             </w:r>
           </w:p>
           <w:p>
@@ -2637,8 +2708,17 @@
                 <w:rFonts w:ascii="Arial" w:hAnsi="Arial" w:cs="Arial"/>
                 <w:lang w:val="es-ES_tradnl"/>
               </w:rPr>
-              <w:t>Fecha de compra:Hoy</w:t>
-            </w:r>
+              <w:t xml:space="preserve">Fecha de </w:t>
+            </w:r>
+            <w:proofErr w:type="spellStart"/>
+            <w:r>
+              <w:rPr>
+                <w:rFonts w:ascii="Arial" w:hAnsi="Arial" w:cs="Arial"/>
+                <w:lang w:val="es-ES_tradnl"/>
+              </w:rPr>
+              <w:t>compra:Hoy</w:t>
+            </w:r>
+            <w:proofErr w:type="spellEnd"/>
           </w:p>
           <w:p>
             <w:pPr>
@@ -2723,7 +2803,21 @@
               <w:rPr>
                 <w:rFonts w:ascii="Arial" w:hAnsi="Arial" w:cs="Arial"/>
               </w:rPr>
-              <w:t>TOASTER, All-In-One de 5 pulgadas, 32Gb, Intel I5 14500, 1</w:t>
+              <w:t xml:space="preserve">TOASTER, All-In-One de 5 </w:t>
+            </w:r>
+            <w:proofErr w:type="spellStart"/>
+            <w:r>
+              <w:rPr>
+                <w:rFonts w:ascii="Arial" w:hAnsi="Arial" w:cs="Arial"/>
+              </w:rPr>
+              <w:t>pulgadas</w:t>
+            </w:r>
+            <w:proofErr w:type="spellEnd"/>
+            <w:r>
+              <w:rPr>
+                <w:rFonts w:ascii="Arial" w:hAnsi="Arial" w:cs="Arial"/>
+              </w:rPr>
+              <w:t>, 32Gb, Intel I5 14500, 1</w:t>
             </w:r>
           </w:p>
           <w:p>
@@ -3045,6 +3139,7 @@
             <w:pPr>
               <w:cnfStyle w:val="000000000000" w:firstRow="0" w:lastRow="0" w:firstColumn="0" w:lastColumn="0" w:oddVBand="0" w:evenVBand="0" w:oddHBand="0" w:evenHBand="0" w:firstRowFirstColumn="0" w:firstRowLastColumn="0" w:lastRowFirstColumn="0" w:lastRowLastColumn="0"/>
             </w:pPr>
+            <w:proofErr w:type="spellStart"/>
             <w:r>
               <w:rPr>
                 <w:rFonts w:ascii="Helvetica" w:hAnsi="Helvetica" w:cs="Helvetica"/>
@@ -3053,6 +3148,7 @@
               </w:rPr>
               <w:t>pul</w:t>
             </w:r>
+            <w:proofErr w:type="spellEnd"/>
           </w:p>
         </w:tc>
         <w:tc>
@@ -3169,7 +3265,21 @@
               <w:rPr>
                 <w:rFonts w:ascii="Arial" w:hAnsi="Arial" w:cs="Arial"/>
               </w:rPr>
-              <w:t xml:space="preserve">TOASTER, All-In-One de 5 pulgadas, TOASTER-4422, </w:t>
+              <w:t xml:space="preserve">TOASTER, All-In-One de 5 </w:t>
+            </w:r>
+            <w:proofErr w:type="spellStart"/>
+            <w:r>
+              <w:rPr>
+                <w:rFonts w:ascii="Arial" w:hAnsi="Arial" w:cs="Arial"/>
+              </w:rPr>
+              <w:t>pulgadas</w:t>
+            </w:r>
+            <w:proofErr w:type="spellEnd"/>
+            <w:r>
+              <w:rPr>
+                <w:rFonts w:ascii="Arial" w:hAnsi="Arial" w:cs="Arial"/>
+              </w:rPr>
+              <w:t xml:space="preserve">, TOASTER-4422, </w:t>
             </w:r>
             <w:r>
               <w:rPr>
@@ -3393,7 +3503,21 @@
               <w:rPr>
                 <w:rFonts w:ascii="Arial" w:hAnsi="Arial" w:cs="Arial"/>
               </w:rPr>
-              <w:t>TOASTER, All-In-One de 5 pulgadas, TOASTER-4422, 32Gb, Intel I5 14500, 199.95, 19</w:t>
+              <w:t xml:space="preserve">TOASTER, All-In-One de 5 </w:t>
+            </w:r>
+            <w:proofErr w:type="spellStart"/>
+            <w:r>
+              <w:rPr>
+                <w:rFonts w:ascii="Arial" w:hAnsi="Arial" w:cs="Arial"/>
+              </w:rPr>
+              <w:t>pulgadas</w:t>
+            </w:r>
+            <w:proofErr w:type="spellEnd"/>
+            <w:r>
+              <w:rPr>
+                <w:rFonts w:ascii="Arial" w:hAnsi="Arial" w:cs="Arial"/>
+              </w:rPr>
+              <w:t>, TOASTER-4422, 32Gb, Intel I5 14500, 199.95, 19</w:t>
             </w:r>
           </w:p>
         </w:tc>
@@ -3452,7 +3576,21 @@
               <w:rPr>
                 <w:lang w:val="es-ES_tradnl"/>
               </w:rPr>
-              <w:t>Filtros (Ram)</w:t>
+              <w:t>Filtros (</w:t>
+            </w:r>
+            <w:proofErr w:type="spellStart"/>
+            <w:r>
+              <w:rPr>
+                <w:lang w:val="es-ES_tradnl"/>
+              </w:rPr>
+              <w:t>Ram</w:t>
+            </w:r>
+            <w:proofErr w:type="spellEnd"/>
+            <w:r>
+              <w:rPr>
+                <w:lang w:val="es-ES_tradnl"/>
+              </w:rPr>
+              <w:t>)</w:t>
             </w:r>
           </w:p>
         </w:tc>
@@ -3610,7 +3748,21 @@
               <w:rPr>
                 <w:rFonts w:ascii="Arial" w:hAnsi="Arial" w:cs="Arial"/>
               </w:rPr>
-              <w:t>TOASTER, All-In-One de 5 pulgadas, TOASTER-4422, 32Gb, Intel I5 14500, 199.95, 19</w:t>
+              <w:t xml:space="preserve">TOASTER, All-In-One de 5 </w:t>
+            </w:r>
+            <w:proofErr w:type="spellStart"/>
+            <w:r>
+              <w:rPr>
+                <w:rFonts w:ascii="Arial" w:hAnsi="Arial" w:cs="Arial"/>
+              </w:rPr>
+              <w:t>pulgadas</w:t>
+            </w:r>
+            <w:proofErr w:type="spellEnd"/>
+            <w:r>
+              <w:rPr>
+                <w:rFonts w:ascii="Arial" w:hAnsi="Arial" w:cs="Arial"/>
+              </w:rPr>
+              <w:t>, TOASTER-4422, 32Gb, Intel I5 14500, 199.95, 19</w:t>
             </w:r>
           </w:p>
         </w:tc>
@@ -3827,7 +3979,21 @@
               <w:rPr>
                 <w:rFonts w:ascii="Arial" w:hAnsi="Arial" w:cs="Arial"/>
               </w:rPr>
-              <w:t>TOASTER, All-In-One de 5 pulgadas, TOASTER-4422, 32Gb, Intel I5 14500, 199.95, 19</w:t>
+              <w:t xml:space="preserve">TOASTER, All-In-One de 5 </w:t>
+            </w:r>
+            <w:proofErr w:type="spellStart"/>
+            <w:r>
+              <w:rPr>
+                <w:rFonts w:ascii="Arial" w:hAnsi="Arial" w:cs="Arial"/>
+              </w:rPr>
+              <w:t>pulgadas</w:t>
+            </w:r>
+            <w:proofErr w:type="spellEnd"/>
+            <w:r>
+              <w:rPr>
+                <w:rFonts w:ascii="Arial" w:hAnsi="Arial" w:cs="Arial"/>
+              </w:rPr>
+              <w:t>, TOASTER-4422, 32Gb, Intel I5 14500, 199.95, 19</w:t>
             </w:r>
           </w:p>
         </w:tc>
@@ -4278,7 +4444,23 @@
                 <w:rFonts w:ascii="Arial" w:hAnsi="Arial" w:cs="Arial"/>
                 <w:lang w:val="es-ES_tradnl"/>
               </w:rPr>
-              <w:t>DELL, DELL I5 para ofimatica, DELL-2222, 4Gb, Intel I5 14500, 499.95, 28</w:t>
+              <w:t xml:space="preserve">DELL, DELL I5 para </w:t>
+            </w:r>
+            <w:proofErr w:type="spellStart"/>
+            <w:r>
+              <w:rPr>
+                <w:rFonts w:ascii="Arial" w:hAnsi="Arial" w:cs="Arial"/>
+                <w:lang w:val="es-ES_tradnl"/>
+              </w:rPr>
+              <w:t>ofimatica</w:t>
+            </w:r>
+            <w:proofErr w:type="spellEnd"/>
+            <w:r>
+              <w:rPr>
+                <w:rFonts w:ascii="Arial" w:hAnsi="Arial" w:cs="Arial"/>
+                <w:lang w:val="es-ES_tradnl"/>
+              </w:rPr>
+              <w:t>, DELL-2222, 4Gb, Intel I5 14500, 499.95, 28</w:t>
             </w:r>
           </w:p>
         </w:tc>
@@ -4567,7 +4749,21 @@
               <w:rPr>
                 <w:rFonts w:ascii="Arial" w:hAnsi="Arial" w:cs="Arial"/>
               </w:rPr>
-              <w:t>TOASTER, All-In-One de 5 pulgadas, TOASTER-4422, 32Gb, Intel I5 14500, 199.95, 19</w:t>
+              <w:t xml:space="preserve">TOASTER, All-In-One de 5 </w:t>
+            </w:r>
+            <w:proofErr w:type="spellStart"/>
+            <w:r>
+              <w:rPr>
+                <w:rFonts w:ascii="Arial" w:hAnsi="Arial" w:cs="Arial"/>
+              </w:rPr>
+              <w:t>pulgadas</w:t>
+            </w:r>
+            <w:proofErr w:type="spellEnd"/>
+            <w:r>
+              <w:rPr>
+                <w:rFonts w:ascii="Arial" w:hAnsi="Arial" w:cs="Arial"/>
+              </w:rPr>
+              <w:t>, TOASTER-4422, 32Gb, Intel I5 14500, 199.95, 19</w:t>
             </w:r>
           </w:p>
         </w:tc>
@@ -4695,7 +4891,21 @@
               <w:rPr>
                 <w:rFonts w:ascii="Arial" w:hAnsi="Arial" w:cs="Arial"/>
               </w:rPr>
-              <w:t>TOASTER, All-In-One de 5 pulgadas, TOASTER-4422, 32Gb, Intel I5 14500, 199.95, 19</w:t>
+              <w:t xml:space="preserve">TOASTER, All-In-One de 5 </w:t>
+            </w:r>
+            <w:proofErr w:type="spellStart"/>
+            <w:r>
+              <w:rPr>
+                <w:rFonts w:ascii="Arial" w:hAnsi="Arial" w:cs="Arial"/>
+              </w:rPr>
+              <w:t>pulgadas</w:t>
+            </w:r>
+            <w:proofErr w:type="spellEnd"/>
+            <w:r>
+              <w:rPr>
+                <w:rFonts w:ascii="Arial" w:hAnsi="Arial" w:cs="Arial"/>
+              </w:rPr>
+              <w:t>, TOASTER-4422, 32Gb, Intel I5 14500, 199.95, 19</w:t>
             </w:r>
           </w:p>
         </w:tc>
@@ -4776,7 +4986,21 @@
               <w:rPr>
                 <w:rFonts w:ascii="Arial" w:hAnsi="Arial" w:cs="Arial"/>
               </w:rPr>
-              <w:t xml:space="preserve">TOASTER, All-In-One de 5 pulgadas, TOASTER-4422, 32Gb, </w:t>
+              <w:t xml:space="preserve">TOASTER, All-In-One de 5 </w:t>
+            </w:r>
+            <w:proofErr w:type="spellStart"/>
+            <w:r>
+              <w:rPr>
+                <w:rFonts w:ascii="Arial" w:hAnsi="Arial" w:cs="Arial"/>
+              </w:rPr>
+              <w:t>pulgadas</w:t>
+            </w:r>
+            <w:proofErr w:type="spellEnd"/>
+            <w:r>
+              <w:rPr>
+                <w:rFonts w:ascii="Arial" w:hAnsi="Arial" w:cs="Arial"/>
+              </w:rPr>
+              <w:t xml:space="preserve">, TOASTER-4422, 32Gb, </w:t>
             </w:r>
             <w:r>
               <w:rPr>
@@ -4881,6 +5105,7 @@
               </w:rPr>
               <w:t xml:space="preserve">Jose, García Molina, C/San Francisco, </w:t>
             </w:r>
+            <w:proofErr w:type="spellStart"/>
             <w:r>
               <w:rPr>
                 <w:rFonts w:ascii="Arial" w:hAnsi="Arial" w:cs="Arial"/>
@@ -4888,6 +5113,7 @@
               </w:rPr>
               <w:t>TarjetaCredito</w:t>
             </w:r>
+            <w:proofErr w:type="spellEnd"/>
             <w:r>
               <w:rPr>
                 <w:rFonts w:ascii="Arial" w:hAnsi="Arial" w:cs="Arial"/>
@@ -5018,7 +5244,23 @@
                 <w:rFonts w:ascii="Arial" w:hAnsi="Arial" w:cs="Arial"/>
                 <w:lang w:val="es-ES_tradnl"/>
               </w:rPr>
-              <w:t>HP, HP 486 del plesitoceno, HP-1151, 8Gb, Intel 80486, 199.95, 12</w:t>
+              <w:t xml:space="preserve">HP, HP 486 del </w:t>
+            </w:r>
+            <w:proofErr w:type="spellStart"/>
+            <w:r>
+              <w:rPr>
+                <w:rFonts w:ascii="Arial" w:hAnsi="Arial" w:cs="Arial"/>
+                <w:lang w:val="es-ES_tradnl"/>
+              </w:rPr>
+              <w:t>plesitoceno</w:t>
+            </w:r>
+            <w:proofErr w:type="spellEnd"/>
+            <w:r>
+              <w:rPr>
+                <w:rFonts w:ascii="Arial" w:hAnsi="Arial" w:cs="Arial"/>
+                <w:lang w:val="es-ES_tradnl"/>
+              </w:rPr>
+              <w:t>, HP-1151, 8Gb, Intel 80486, 199.95, 12</w:t>
             </w:r>
           </w:p>
         </w:tc>
@@ -5237,7 +5479,23 @@
                 <w:rFonts w:ascii="Arial" w:hAnsi="Arial" w:cs="Arial"/>
                 <w:lang w:val="es-ES_tradnl"/>
               </w:rPr>
-              <w:t>HP, HP 486 del plesitoceno, HP-1151, 8Gb, Intel 80486, 199.95, 12</w:t>
+              <w:t xml:space="preserve">HP, HP 486 del </w:t>
+            </w:r>
+            <w:proofErr w:type="spellStart"/>
+            <w:r>
+              <w:rPr>
+                <w:rFonts w:ascii="Arial" w:hAnsi="Arial" w:cs="Arial"/>
+                <w:lang w:val="es-ES_tradnl"/>
+              </w:rPr>
+              <w:t>plesitoceno</w:t>
+            </w:r>
+            <w:proofErr w:type="spellEnd"/>
+            <w:r>
+              <w:rPr>
+                <w:rFonts w:ascii="Arial" w:hAnsi="Arial" w:cs="Arial"/>
+                <w:lang w:val="es-ES_tradnl"/>
+              </w:rPr>
+              <w:t>, HP-1151, 8Gb, Intel 80486, 199.95, 12</w:t>
             </w:r>
           </w:p>
         </w:tc>
@@ -5447,7 +5705,23 @@
                 <w:lang w:val="es-ES_tradnl"/>
               </w:rPr>
               <w:lastRenderedPageBreak/>
-              <w:t xml:space="preserve">HP, HP 486 del plesitoceno, HP-1151, 8Gb, Intel 80486, </w:t>
+              <w:t xml:space="preserve">HP, HP 486 del </w:t>
+            </w:r>
+            <w:proofErr w:type="spellStart"/>
+            <w:r>
+              <w:rPr>
+                <w:rFonts w:ascii="Arial" w:hAnsi="Arial" w:cs="Arial"/>
+                <w:lang w:val="es-ES_tradnl"/>
+              </w:rPr>
+              <w:t>plesitoceno</w:t>
+            </w:r>
+            <w:proofErr w:type="spellEnd"/>
+            <w:r>
+              <w:rPr>
+                <w:rFonts w:ascii="Arial" w:hAnsi="Arial" w:cs="Arial"/>
+                <w:lang w:val="es-ES_tradnl"/>
+              </w:rPr>
+              <w:t xml:space="preserve">, HP-1151, 8Gb, Intel 80486, </w:t>
             </w:r>
             <w:r>
               <w:rPr>
@@ -5656,6 +5930,7 @@
           <w:lang w:val="es-ES"/>
         </w:rPr>
       </w:pPr>
+      <w:proofErr w:type="spellStart"/>
       <w:r>
         <w:rPr>
           <w:spacing w:val="-1"/>
@@ -5663,6 +5938,7 @@
         </w:rPr>
         <w:t>Procesador</w:t>
       </w:r>
+      <w:proofErr w:type="spellEnd"/>
       <w:r>
         <w:rPr>
           <w:spacing w:val="-1"/>
@@ -5843,7 +6119,21 @@
         <w:rPr>
           <w:lang w:val="es-ES"/>
         </w:rPr>
-        <w:t>debe estar vacía para que se vuelvan a crear lo datos utilizando el script ComprarPortatiles.sql.</w:t>
+        <w:t xml:space="preserve">debe estar vacía para que se vuelvan a crear lo datos utilizando el script </w:t>
+      </w:r>
+      <w:proofErr w:type="spellStart"/>
+      <w:r>
+        <w:rPr>
+          <w:lang w:val="es-ES"/>
+        </w:rPr>
+        <w:t>ComprarPortatiles.sql</w:t>
+      </w:r>
+      <w:proofErr w:type="spellEnd"/>
+      <w:r>
+        <w:rPr>
+          <w:lang w:val="es-ES"/>
+        </w:rPr>
+        <w:t>.</w:t>
       </w:r>
     </w:p>
     <w:p>
@@ -5878,19 +6168,111 @@
         <w:kinsoku w:val="0"/>
         <w:overflowPunct w:val="0"/>
         <w:spacing w:line="250" w:lineRule="auto"/>
-        <w:ind w:right="117"/>
+        <w:ind w:left="708" w:right="117"/>
       </w:pPr>
       <w:r>
         <w:rPr>
           <w:w w:val="95"/>
         </w:rPr>
-        <w:t>N/</w:t>
-      </w:r>
+        <w:t xml:space="preserve">Hay </w:t>
+      </w:r>
+      <w:proofErr w:type="spellStart"/>
       <w:r>
         <w:rPr>
           <w:w w:val="95"/>
         </w:rPr>
-        <w:t>D</w:t>
+        <w:t>una</w:t>
+      </w:r>
+      <w:proofErr w:type="spellEnd"/>
+      <w:r>
+        <w:rPr>
+          <w:w w:val="95"/>
+        </w:rPr>
+        <w:t xml:space="preserve"> </w:t>
+      </w:r>
+      <w:proofErr w:type="spellStart"/>
+      <w:r>
+        <w:rPr>
+          <w:w w:val="95"/>
+        </w:rPr>
+        <w:t>dependencia</w:t>
+      </w:r>
+      <w:proofErr w:type="spellEnd"/>
+      <w:r>
+        <w:rPr>
+          <w:w w:val="95"/>
+        </w:rPr>
+        <w:t xml:space="preserve"> entre </w:t>
+      </w:r>
+      <w:proofErr w:type="spellStart"/>
+      <w:r>
+        <w:rPr>
+          <w:w w:val="95"/>
+        </w:rPr>
+        <w:t>el</w:t>
+      </w:r>
+      <w:proofErr w:type="spellEnd"/>
+      <w:r>
+        <w:rPr>
+          <w:w w:val="95"/>
+        </w:rPr>
+        <w:t xml:space="preserve"> </w:t>
+      </w:r>
+      <w:proofErr w:type="spellStart"/>
+      <w:r>
+        <w:rPr>
+          <w:w w:val="95"/>
+        </w:rPr>
+        <w:t>flujo</w:t>
+      </w:r>
+      <w:proofErr w:type="spellEnd"/>
+      <w:r>
+        <w:rPr>
+          <w:w w:val="95"/>
+        </w:rPr>
+        <w:t xml:space="preserve"> </w:t>
+      </w:r>
+      <w:proofErr w:type="spellStart"/>
+      <w:r>
+        <w:rPr>
+          <w:w w:val="95"/>
+        </w:rPr>
+        <w:t>básico</w:t>
+      </w:r>
+      <w:proofErr w:type="spellEnd"/>
+      <w:r>
+        <w:rPr>
+          <w:w w:val="95"/>
+        </w:rPr>
+        <w:t xml:space="preserve"> y </w:t>
+      </w:r>
+      <w:proofErr w:type="spellStart"/>
+      <w:r>
+        <w:rPr>
+          <w:w w:val="95"/>
+        </w:rPr>
+        <w:t>el</w:t>
+      </w:r>
+      <w:proofErr w:type="spellEnd"/>
+      <w:r>
+        <w:rPr>
+          <w:w w:val="95"/>
+        </w:rPr>
+        <w:t xml:space="preserve"> </w:t>
+      </w:r>
+      <w:proofErr w:type="spellStart"/>
+      <w:r>
+        <w:rPr>
+          <w:w w:val="95"/>
+        </w:rPr>
+        <w:t>filtro</w:t>
+      </w:r>
+      <w:proofErr w:type="spellEnd"/>
+      <w:r>
+        <w:rPr>
+          <w:w w:val="95"/>
+        </w:rPr>
+        <w:t>.</w:t>
       </w:r>
     </w:p>
     <w:p>
@@ -6218,13 +6600,21 @@
             <w:ind w:right="68"/>
           </w:pPr>
           <w:r>
-            <w:t xml:space="preserve">  Versi</w:t>
+            <w:t xml:space="preserve">  </w:t>
+          </w:r>
+          <w:proofErr w:type="spellStart"/>
+          <w:r>
+            <w:t>Versi</w:t>
           </w:r>
           <w:r>
             <w:t>ó</w:t>
           </w:r>
           <w:r>
-            <w:t>n:</w:t>
+            <w:t>n</w:t>
+          </w:r>
+          <w:proofErr w:type="spellEnd"/>
+          <w:r>
+            <w:t>:</w:t>
           </w:r>
           <w:r>
             <w:t xml:space="preserve"> </w:t>
@@ -6251,11 +6641,16 @@
             <w:t>s</w:t>
           </w:r>
           <w:r>
-            <w:t xml:space="preserve"> de P</w:t>
+            <w:t xml:space="preserve"> de </w:t>
+          </w:r>
+          <w:proofErr w:type="spellStart"/>
+          <w:r>
+            <w:t>P</w:t>
           </w:r>
           <w:r>
             <w:t>rueba</w:t>
           </w:r>
+          <w:proofErr w:type="spellEnd"/>
         </w:p>
       </w:tc>
       <w:tc>
@@ -6266,9 +6661,11 @@
           <w:r>
             <w:t xml:space="preserve">  </w:t>
           </w:r>
+          <w:proofErr w:type="spellStart"/>
           <w:r>
             <w:t>Fecha</w:t>
           </w:r>
+          <w:proofErr w:type="spellEnd"/>
           <w:r>
             <w:t xml:space="preserve">: </w:t>
           </w:r>
@@ -8288,30 +8685,6 @@
 </file>
 
 <file path=customXml/item1.xml><?xml version="1.0" encoding="utf-8"?>
-<p:properties xmlns:p="http://schemas.microsoft.com/office/2006/metadata/properties" xmlns:xsi="http://www.w3.org/2001/XMLSchema-instance" xmlns:pc="http://schemas.microsoft.com/office/infopath/2007/PartnerControls">
-  <documentManagement>
-    <TaxCatchAll xmlns="e70db583-0384-45f2-bee4-d71087a4ae97" xsi:nil="true"/>
-    <lcf76f155ced4ddcb4097134ff3c332f xmlns="d6169a53-58c7-4834-a922-92accc0d3c74">
-      <Terms xmlns="http://schemas.microsoft.com/office/infopath/2007/PartnerControls"/>
-    </lcf76f155ced4ddcb4097134ff3c332f>
-  </documentManagement>
-</p:properties>
-</file>
-
-<file path=customXml/item2.xml><?xml version="1.0" encoding="utf-8"?>
-<b:Sources xmlns:b="http://schemas.openxmlformats.org/officeDocument/2006/bibliography" xmlns="http://schemas.openxmlformats.org/officeDocument/2006/bibliography" SelectedStyle="\APASixthEditionOfficeOnline.xsl" StyleName="APA" Version="6"/>
-</file>
-
-<file path=customXml/item3.xml><?xml version="1.0" encoding="utf-8"?>
-<?mso-contentType ?>
-<FormTemplates xmlns="http://schemas.microsoft.com/sharepoint/v3/contenttype/forms">
-  <Display>DocumentLibraryForm</Display>
-  <Edit>DocumentLibraryForm</Edit>
-  <New>DocumentLibraryForm</New>
-</FormTemplates>
-</file>
-
-<file path=customXml/item4.xml><?xml version="1.0" encoding="utf-8"?>
 <ct:contentTypeSchema xmlns:ct="http://schemas.microsoft.com/office/2006/metadata/contentType" xmlns:ma="http://schemas.microsoft.com/office/2006/metadata/properties/metaAttributes" ct:_="" ma:_="" ma:contentTypeName="Documento" ma:contentTypeID="0x010100A84EB69FEAAC124494464A843FB65F1B" ma:contentTypeVersion="16" ma:contentTypeDescription="Crear nuevo documento." ma:contentTypeScope="" ma:versionID="286e5e8eee6bacfcac069fbfa7d104ec">
   <xsd:schema xmlns:xsd="http://www.w3.org/2001/XMLSchema" xmlns:xs="http://www.w3.org/2001/XMLSchema" xmlns:p="http://schemas.microsoft.com/office/2006/metadata/properties" xmlns:ns2="e70db583-0384-45f2-bee4-d71087a4ae97" xmlns:ns3="d6169a53-58c7-4834-a922-92accc0d3c74" targetNamespace="http://schemas.microsoft.com/office/2006/metadata/properties" ma:root="true" ma:fieldsID="0612fa450ef66c14d5f4197a18886f72" ns2:_="" ns3:_="">
     <xsd:import namespace="e70db583-0384-45f2-bee4-d71087a4ae97"/>
@@ -8554,34 +8927,31 @@
 </ct:contentTypeSchema>
 </file>
 
-<file path=customXml/itemProps1.xml><?xml version="1.0" encoding="utf-8"?>
-<ds:datastoreItem xmlns:ds="http://schemas.openxmlformats.org/officeDocument/2006/customXml" ds:itemID="{1E552648-2456-4AEB-9337-C6642FAB7968}">
-  <ds:schemaRefs>
-    <ds:schemaRef ds:uri="http://schemas.microsoft.com/office/2006/metadata/properties"/>
-    <ds:schemaRef ds:uri="http://schemas.microsoft.com/office/infopath/2007/PartnerControls"/>
-    <ds:schemaRef ds:uri="e70db583-0384-45f2-bee4-d71087a4ae97"/>
-    <ds:schemaRef ds:uri="d6169a53-58c7-4834-a922-92accc0d3c74"/>
-  </ds:schemaRefs>
-</ds:datastoreItem>
+<file path=customXml/item2.xml><?xml version="1.0" encoding="utf-8"?>
+<?mso-contentType ?>
+<FormTemplates xmlns="http://schemas.microsoft.com/sharepoint/v3/contenttype/forms">
+  <Display>DocumentLibraryForm</Display>
+  <Edit>DocumentLibraryForm</Edit>
+  <New>DocumentLibraryForm</New>
+</FormTemplates>
 </file>
 
-<file path=customXml/itemProps2.xml><?xml version="1.0" encoding="utf-8"?>
-<ds:datastoreItem xmlns:ds="http://schemas.openxmlformats.org/officeDocument/2006/customXml" ds:itemID="{08481900-EF58-4D51-9896-7E0BBE8A4276}">
-  <ds:schemaRefs>
-    <ds:schemaRef ds:uri="http://schemas.openxmlformats.org/officeDocument/2006/bibliography"/>
-  </ds:schemaRefs>
-</ds:datastoreItem>
+<file path=customXml/item3.xml><?xml version="1.0" encoding="utf-8"?>
+<b:Sources xmlns:b="http://schemas.openxmlformats.org/officeDocument/2006/bibliography" xmlns="http://schemas.openxmlformats.org/officeDocument/2006/bibliography" SelectedStyle="\APASixthEditionOfficeOnline.xsl" StyleName="APA" Version="6"/>
 </file>
 
-<file path=customXml/itemProps3.xml><?xml version="1.0" encoding="utf-8"?>
-<ds:datastoreItem xmlns:ds="http://schemas.openxmlformats.org/officeDocument/2006/customXml" ds:itemID="{396B05A9-87A0-4E80-9F96-F1F0943B6178}">
-  <ds:schemaRefs>
-    <ds:schemaRef ds:uri="http://schemas.microsoft.com/sharepoint/v3/contenttype/forms"/>
-  </ds:schemaRefs>
-</ds:datastoreItem>
+<file path=customXml/item4.xml><?xml version="1.0" encoding="utf-8"?>
+<p:properties xmlns:p="http://schemas.microsoft.com/office/2006/metadata/properties" xmlns:xsi="http://www.w3.org/2001/XMLSchema-instance" xmlns:pc="http://schemas.microsoft.com/office/infopath/2007/PartnerControls">
+  <documentManagement>
+    <TaxCatchAll xmlns="e70db583-0384-45f2-bee4-d71087a4ae97" xsi:nil="true"/>
+    <lcf76f155ced4ddcb4097134ff3c332f xmlns="d6169a53-58c7-4834-a922-92accc0d3c74">
+      <Terms xmlns="http://schemas.microsoft.com/office/infopath/2007/PartnerControls"/>
+    </lcf76f155ced4ddcb4097134ff3c332f>
+  </documentManagement>
+</p:properties>
 </file>
 
-<file path=customXml/itemProps4.xml><?xml version="1.0" encoding="utf-8"?>
+<file path=customXml/itemProps1.xml><?xml version="1.0" encoding="utf-8"?>
 <ds:datastoreItem xmlns:ds="http://schemas.openxmlformats.org/officeDocument/2006/customXml" ds:itemID="{C59E9DC4-838F-4092-93EC-741D15742D89}">
   <ds:schemaRefs>
     <ds:schemaRef ds:uri="http://schemas.microsoft.com/office/2006/metadata/contentType"/>
@@ -8598,4 +8968,31 @@
     <ds:schemaRef ds:uri="http://schemas.microsoft.com/internal/obd"/>
   </ds:schemaRefs>
 </ds:datastoreItem>
+</file>
+
+<file path=customXml/itemProps2.xml><?xml version="1.0" encoding="utf-8"?>
+<ds:datastoreItem xmlns:ds="http://schemas.openxmlformats.org/officeDocument/2006/customXml" ds:itemID="{396B05A9-87A0-4E80-9F96-F1F0943B6178}">
+  <ds:schemaRefs>
+    <ds:schemaRef ds:uri="http://schemas.microsoft.com/sharepoint/v3/contenttype/forms"/>
+  </ds:schemaRefs>
+</ds:datastoreItem>
+</file>
+
+<file path=customXml/itemProps3.xml><?xml version="1.0" encoding="utf-8"?>
+<ds:datastoreItem xmlns:ds="http://schemas.openxmlformats.org/officeDocument/2006/customXml" ds:itemID="{08481900-EF58-4D51-9896-7E0BBE8A4276}">
+  <ds:schemaRefs>
+    <ds:schemaRef ds:uri="http://schemas.openxmlformats.org/officeDocument/2006/bibliography"/>
+  </ds:schemaRefs>
+</ds:datastoreItem>
+</file>
+
+<file path=customXml/itemProps4.xml><?xml version="1.0" encoding="utf-8"?>
+<ds:datastoreItem xmlns:ds="http://schemas.openxmlformats.org/officeDocument/2006/customXml" ds:itemID="{1E552648-2456-4AEB-9337-C6642FAB7968}">
+  <ds:schemaRefs>
+    <ds:schemaRef ds:uri="http://schemas.microsoft.com/office/2006/metadata/properties"/>
+    <ds:schemaRef ds:uri="http://schemas.microsoft.com/office/infopath/2007/PartnerControls"/>
+    <ds:schemaRef ds:uri="e70db583-0384-45f2-bee4-d71087a4ae97"/>
+    <ds:schemaRef ds:uri="d6169a53-58c7-4834-a922-92accc0d3c74"/>
+  </ds:schemaRefs>
+</ds:datastoreItem>
 </file>
</xml_diff>

<commit_message>
He añadido una nueva prueba que modifica el carrito de la compra y también la he añadido al Word.#87
</commit_message>
<xml_diff>
--- a/test/OneHope.UIT/CUComprarPortatil/CP - Comprar Portátiles.docx
+++ b/test/OneHope.UIT/CUComprarPortatil/CP - Comprar Portátiles.docx
@@ -1992,6 +1992,51 @@
                 <w:lang w:val="es-ES"/>
               </w:rPr>
               <w:t>4</w:t>
+            </w:r>
+          </w:p>
+        </w:tc>
+      </w:tr>
+      <w:tr>
+        <w:tc>
+          <w:tcPr>
+            <w:tcW w:w="4106" w:type="dxa"/>
+          </w:tcPr>
+          <w:p>
+            <w:pPr>
+              <w:jc w:val="left"/>
+              <w:rPr>
+                <w:lang w:val="es-ES"/>
+              </w:rPr>
+            </w:pPr>
+            <w:r>
+              <w:rPr>
+                <w:lang w:val="es-ES"/>
+              </w:rPr>
+              <w:t xml:space="preserve">Esc-10: </w:t>
+            </w:r>
+            <w:r>
+              <w:rPr>
+                <w:lang w:val="es-ES"/>
+              </w:rPr>
+              <w:t>Modificar carrito compra</w:t>
+            </w:r>
+          </w:p>
+        </w:tc>
+        <w:tc>
+          <w:tcPr>
+            <w:tcW w:w="1418" w:type="dxa"/>
+          </w:tcPr>
+          <w:p>
+            <w:pPr>
+              <w:rPr>
+                <w:lang w:val="es-ES"/>
+              </w:rPr>
+            </w:pPr>
+            <w:r>
+              <w:rPr>
+                <w:lang w:val="es-ES"/>
+              </w:rPr>
+              <w:t>FB+FA3</w:t>
             </w:r>
           </w:p>
         </w:tc>
@@ -2429,6 +2474,7 @@
               <w:rPr>
                 <w:rFonts w:ascii="Arial" w:hAnsi="Arial" w:cs="Arial"/>
               </w:rPr>
+              <w:lastRenderedPageBreak/>
               <w:t>pulgadas</w:t>
             </w:r>
             <w:proofErr w:type="spellEnd"/>
@@ -2436,129 +2482,122 @@
               <w:rPr>
                 <w:rFonts w:ascii="Arial" w:hAnsi="Arial" w:cs="Arial"/>
               </w:rPr>
-              <w:t xml:space="preserve">, </w:t>
-            </w:r>
-            <w:r>
-              <w:rPr>
-                <w:rFonts w:ascii="Arial" w:hAnsi="Arial" w:cs="Arial"/>
+              <w:t>, TOASTER-4422, 32Gb, Intel I5 14500, 199.95, 19</w:t>
+            </w:r>
+          </w:p>
+          <w:p>
+            <w:pPr>
+              <w:cnfStyle w:val="000000000000" w:firstRow="0" w:lastRow="0" w:firstColumn="0" w:lastColumn="0" w:oddVBand="0" w:evenVBand="0" w:oddHBand="0" w:evenHBand="0" w:firstRowFirstColumn="0" w:firstRowLastColumn="0" w:lastRowFirstColumn="0" w:lastRowLastColumn="0"/>
+              <w:rPr>
+                <w:rFonts w:ascii="Arial" w:hAnsi="Arial" w:cs="Arial"/>
+              </w:rPr>
+            </w:pPr>
+          </w:p>
+        </w:tc>
+        <w:tc>
+          <w:tcPr>
+            <w:tcW w:w="986" w:type="dxa"/>
+          </w:tcPr>
+          <w:p>
+            <w:pPr>
+              <w:cnfStyle w:val="000000000000" w:firstRow="0" w:lastRow="0" w:firstColumn="0" w:lastColumn="0" w:oddVBand="0" w:evenVBand="0" w:oddHBand="0" w:evenHBand="0" w:firstRowFirstColumn="0" w:firstRowLastColumn="0" w:lastRowFirstColumn="0" w:lastRowLastColumn="0"/>
+              <w:rPr>
+                <w:rFonts w:ascii="Arial" w:hAnsi="Arial" w:cs="Arial"/>
+              </w:rPr>
+            </w:pPr>
+          </w:p>
+        </w:tc>
+        <w:tc>
+          <w:tcPr>
+            <w:tcW w:w="850" w:type="dxa"/>
+          </w:tcPr>
+          <w:p>
+            <w:pPr>
+              <w:cnfStyle w:val="000000000000" w:firstRow="0" w:lastRow="0" w:firstColumn="0" w:lastColumn="0" w:oddVBand="0" w:evenVBand="0" w:oddHBand="0" w:evenHBand="0" w:firstRowFirstColumn="0" w:firstRowLastColumn="0" w:lastRowFirstColumn="0" w:lastRowLastColumn="0"/>
+              <w:rPr>
+                <w:rFonts w:ascii="Arial" w:hAnsi="Arial" w:cs="Arial"/>
+              </w:rPr>
+            </w:pPr>
+          </w:p>
+        </w:tc>
+        <w:tc>
+          <w:tcPr>
+            <w:tcW w:w="709" w:type="dxa"/>
+          </w:tcPr>
+          <w:p>
+            <w:pPr>
+              <w:cnfStyle w:val="000000000000" w:firstRow="0" w:lastRow="0" w:firstColumn="0" w:lastColumn="0" w:oddVBand="0" w:evenVBand="0" w:oddHBand="0" w:evenHBand="0" w:firstRowFirstColumn="0" w:firstRowLastColumn="0" w:lastRowFirstColumn="0" w:lastRowLastColumn="0"/>
+              <w:rPr>
+                <w:rFonts w:ascii="Arial" w:hAnsi="Arial" w:cs="Arial"/>
+              </w:rPr>
+            </w:pPr>
+          </w:p>
+        </w:tc>
+        <w:tc>
+          <w:tcPr>
+            <w:tcW w:w="1325" w:type="dxa"/>
+          </w:tcPr>
+          <w:p>
+            <w:pPr>
+              <w:cnfStyle w:val="000000000000" w:firstRow="0" w:lastRow="0" w:firstColumn="0" w:lastColumn="0" w:oddVBand="0" w:evenVBand="0" w:oddHBand="0" w:evenHBand="0" w:firstRowFirstColumn="0" w:firstRowLastColumn="0" w:lastRowFirstColumn="0" w:lastRowLastColumn="0"/>
+              <w:rPr>
+                <w:rFonts w:ascii="Arial" w:hAnsi="Arial" w:cs="Arial"/>
+              </w:rPr>
+            </w:pPr>
+          </w:p>
+        </w:tc>
+        <w:tc>
+          <w:tcPr>
+            <w:tcW w:w="1174" w:type="dxa"/>
+          </w:tcPr>
+          <w:p>
+            <w:pPr>
+              <w:cnfStyle w:val="000000000000" w:firstRow="0" w:lastRow="0" w:firstColumn="0" w:lastColumn="0" w:oddVBand="0" w:evenVBand="0" w:oddHBand="0" w:evenHBand="0" w:firstRowFirstColumn="0" w:firstRowLastColumn="0" w:lastRowFirstColumn="0" w:lastRowLastColumn="0"/>
+              <w:rPr>
+                <w:rFonts w:ascii="Arial" w:hAnsi="Arial" w:cs="Arial"/>
+              </w:rPr>
+            </w:pPr>
+          </w:p>
+        </w:tc>
+        <w:tc>
+          <w:tcPr>
+            <w:tcW w:w="1174" w:type="dxa"/>
+          </w:tcPr>
+          <w:p>
+            <w:pPr>
+              <w:cnfStyle w:val="000000000000" w:firstRow="0" w:lastRow="0" w:firstColumn="0" w:lastColumn="0" w:oddVBand="0" w:evenVBand="0" w:oddHBand="0" w:evenHBand="0" w:firstRowFirstColumn="0" w:firstRowLastColumn="0" w:lastRowFirstColumn="0" w:lastRowLastColumn="0"/>
+              <w:rPr>
+                <w:rFonts w:ascii="Arial" w:hAnsi="Arial" w:cs="Arial"/>
+              </w:rPr>
+            </w:pPr>
+          </w:p>
+        </w:tc>
+        <w:tc>
+          <w:tcPr>
+            <w:tcW w:w="1174" w:type="dxa"/>
+          </w:tcPr>
+          <w:p>
+            <w:pPr>
+              <w:cnfStyle w:val="000000000000" w:firstRow="0" w:lastRow="0" w:firstColumn="0" w:lastColumn="0" w:oddVBand="0" w:evenVBand="0" w:oddHBand="0" w:evenHBand="0" w:firstRowFirstColumn="0" w:firstRowLastColumn="0" w:lastRowFirstColumn="0" w:lastRowLastColumn="0"/>
+              <w:rPr>
+                <w:rFonts w:ascii="Arial" w:hAnsi="Arial" w:cs="Arial"/>
+                <w:lang w:val="es-ES_tradnl"/>
+              </w:rPr>
+            </w:pPr>
+            <w:r>
+              <w:rPr>
+                <w:rFonts w:ascii="Arial" w:hAnsi="Arial" w:cs="Arial"/>
+                <w:lang w:val="es-ES_tradnl"/>
+              </w:rPr>
+              <w:t xml:space="preserve">Jose García Molina, </w:t>
+            </w:r>
+            <w:r>
+              <w:rPr>
+                <w:rFonts w:ascii="Arial" w:hAnsi="Arial" w:cs="Arial"/>
+                <w:lang w:val="es-ES_tradnl"/>
               </w:rPr>
               <w:lastRenderedPageBreak/>
-              <w:t>TOASTER-4422, 32Gb, Intel I5 14500, 199.95, 19</w:t>
-            </w:r>
-          </w:p>
-          <w:p>
-            <w:pPr>
-              <w:cnfStyle w:val="000000000000" w:firstRow="0" w:lastRow="0" w:firstColumn="0" w:lastColumn="0" w:oddVBand="0" w:evenVBand="0" w:oddHBand="0" w:evenHBand="0" w:firstRowFirstColumn="0" w:firstRowLastColumn="0" w:lastRowFirstColumn="0" w:lastRowLastColumn="0"/>
-              <w:rPr>
-                <w:rFonts w:ascii="Arial" w:hAnsi="Arial" w:cs="Arial"/>
-              </w:rPr>
-            </w:pPr>
-          </w:p>
-        </w:tc>
-        <w:tc>
-          <w:tcPr>
-            <w:tcW w:w="986" w:type="dxa"/>
-          </w:tcPr>
-          <w:p>
-            <w:pPr>
-              <w:cnfStyle w:val="000000000000" w:firstRow="0" w:lastRow="0" w:firstColumn="0" w:lastColumn="0" w:oddVBand="0" w:evenVBand="0" w:oddHBand="0" w:evenHBand="0" w:firstRowFirstColumn="0" w:firstRowLastColumn="0" w:lastRowFirstColumn="0" w:lastRowLastColumn="0"/>
-              <w:rPr>
-                <w:rFonts w:ascii="Arial" w:hAnsi="Arial" w:cs="Arial"/>
-              </w:rPr>
-            </w:pPr>
-          </w:p>
-        </w:tc>
-        <w:tc>
-          <w:tcPr>
-            <w:tcW w:w="850" w:type="dxa"/>
-          </w:tcPr>
-          <w:p>
-            <w:pPr>
-              <w:cnfStyle w:val="000000000000" w:firstRow="0" w:lastRow="0" w:firstColumn="0" w:lastColumn="0" w:oddVBand="0" w:evenVBand="0" w:oddHBand="0" w:evenHBand="0" w:firstRowFirstColumn="0" w:firstRowLastColumn="0" w:lastRowFirstColumn="0" w:lastRowLastColumn="0"/>
-              <w:rPr>
-                <w:rFonts w:ascii="Arial" w:hAnsi="Arial" w:cs="Arial"/>
-              </w:rPr>
-            </w:pPr>
-          </w:p>
-        </w:tc>
-        <w:tc>
-          <w:tcPr>
-            <w:tcW w:w="709" w:type="dxa"/>
-          </w:tcPr>
-          <w:p>
-            <w:pPr>
-              <w:cnfStyle w:val="000000000000" w:firstRow="0" w:lastRow="0" w:firstColumn="0" w:lastColumn="0" w:oddVBand="0" w:evenVBand="0" w:oddHBand="0" w:evenHBand="0" w:firstRowFirstColumn="0" w:firstRowLastColumn="0" w:lastRowFirstColumn="0" w:lastRowLastColumn="0"/>
-              <w:rPr>
-                <w:rFonts w:ascii="Arial" w:hAnsi="Arial" w:cs="Arial"/>
-              </w:rPr>
-            </w:pPr>
-          </w:p>
-        </w:tc>
-        <w:tc>
-          <w:tcPr>
-            <w:tcW w:w="1325" w:type="dxa"/>
-          </w:tcPr>
-          <w:p>
-            <w:pPr>
-              <w:cnfStyle w:val="000000000000" w:firstRow="0" w:lastRow="0" w:firstColumn="0" w:lastColumn="0" w:oddVBand="0" w:evenVBand="0" w:oddHBand="0" w:evenHBand="0" w:firstRowFirstColumn="0" w:firstRowLastColumn="0" w:lastRowFirstColumn="0" w:lastRowLastColumn="0"/>
-              <w:rPr>
-                <w:rFonts w:ascii="Arial" w:hAnsi="Arial" w:cs="Arial"/>
-              </w:rPr>
-            </w:pPr>
-          </w:p>
-        </w:tc>
-        <w:tc>
-          <w:tcPr>
-            <w:tcW w:w="1174" w:type="dxa"/>
-          </w:tcPr>
-          <w:p>
-            <w:pPr>
-              <w:cnfStyle w:val="000000000000" w:firstRow="0" w:lastRow="0" w:firstColumn="0" w:lastColumn="0" w:oddVBand="0" w:evenVBand="0" w:oddHBand="0" w:evenHBand="0" w:firstRowFirstColumn="0" w:firstRowLastColumn="0" w:lastRowFirstColumn="0" w:lastRowLastColumn="0"/>
-              <w:rPr>
-                <w:rFonts w:ascii="Arial" w:hAnsi="Arial" w:cs="Arial"/>
-              </w:rPr>
-            </w:pPr>
-          </w:p>
-        </w:tc>
-        <w:tc>
-          <w:tcPr>
-            <w:tcW w:w="1174" w:type="dxa"/>
-          </w:tcPr>
-          <w:p>
-            <w:pPr>
-              <w:cnfStyle w:val="000000000000" w:firstRow="0" w:lastRow="0" w:firstColumn="0" w:lastColumn="0" w:oddVBand="0" w:evenVBand="0" w:oddHBand="0" w:evenHBand="0" w:firstRowFirstColumn="0" w:firstRowLastColumn="0" w:lastRowFirstColumn="0" w:lastRowLastColumn="0"/>
-              <w:rPr>
-                <w:rFonts w:ascii="Arial" w:hAnsi="Arial" w:cs="Arial"/>
-              </w:rPr>
-            </w:pPr>
-          </w:p>
-        </w:tc>
-        <w:tc>
-          <w:tcPr>
-            <w:tcW w:w="1174" w:type="dxa"/>
-          </w:tcPr>
-          <w:p>
-            <w:pPr>
-              <w:cnfStyle w:val="000000000000" w:firstRow="0" w:lastRow="0" w:firstColumn="0" w:lastColumn="0" w:oddVBand="0" w:evenVBand="0" w:oddHBand="0" w:evenHBand="0" w:firstRowFirstColumn="0" w:firstRowLastColumn="0" w:lastRowFirstColumn="0" w:lastRowLastColumn="0"/>
-              <w:rPr>
-                <w:rFonts w:ascii="Arial" w:hAnsi="Arial" w:cs="Arial"/>
-                <w:lang w:val="es-ES_tradnl"/>
-              </w:rPr>
-            </w:pPr>
-            <w:r>
-              <w:rPr>
-                <w:rFonts w:ascii="Arial" w:hAnsi="Arial" w:cs="Arial"/>
-                <w:lang w:val="es-ES_tradnl"/>
-              </w:rPr>
-              <w:t xml:space="preserve">Jose García Molina, C/San </w:t>
-            </w:r>
-            <w:r>
-              <w:rPr>
-                <w:rFonts w:ascii="Arial" w:hAnsi="Arial" w:cs="Arial"/>
-                <w:lang w:val="es-ES_tradnl"/>
-              </w:rPr>
-              <w:lastRenderedPageBreak/>
-              <w:t xml:space="preserve">Francisco, </w:t>
+              <w:t xml:space="preserve">C/San Francisco, </w:t>
             </w:r>
             <w:proofErr w:type="spellStart"/>
             <w:r>
@@ -2640,7 +2679,7 @@
                 <w:rFonts w:ascii="Arial" w:hAnsi="Arial" w:cs="Arial"/>
                 <w:lang w:val="es-ES_tradnl"/>
               </w:rPr>
-              <w:t xml:space="preserve">El Sistema mostrará los siguientes datos en el </w:t>
+              <w:t xml:space="preserve">El Sistema mostrará los </w:t>
             </w:r>
             <w:r>
               <w:rPr>
@@ -2648,7 +2687,7 @@
                 <w:lang w:val="es-ES_tradnl"/>
               </w:rPr>
               <w:lastRenderedPageBreak/>
-              <w:t>resumen de la compra:</w:t>
+              <w:t>siguientes datos en el resumen de la compra:</w:t>
             </w:r>
           </w:p>
           <w:p>
@@ -2673,6 +2712,7 @@
               <w:t xml:space="preserve">Método de </w:t>
             </w:r>
             <w:proofErr w:type="spellStart"/>
+            <w:proofErr w:type="gramStart"/>
             <w:r>
               <w:rPr>
                 <w:rFonts w:ascii="Arial" w:hAnsi="Arial" w:cs="Arial"/>
@@ -2681,6 +2721,7 @@
               <w:t>Pago:Tarjeta</w:t>
             </w:r>
             <w:proofErr w:type="spellEnd"/>
+            <w:proofErr w:type="gramEnd"/>
             <w:r>
               <w:rPr>
                 <w:rFonts w:ascii="Arial" w:hAnsi="Arial" w:cs="Arial"/>
@@ -2711,6 +2752,7 @@
               <w:t xml:space="preserve">Fecha de </w:t>
             </w:r>
             <w:proofErr w:type="spellStart"/>
+            <w:proofErr w:type="gramStart"/>
             <w:r>
               <w:rPr>
                 <w:rFonts w:ascii="Arial" w:hAnsi="Arial" w:cs="Arial"/>
@@ -2719,6 +2761,7 @@
               <w:t>compra:Hoy</w:t>
             </w:r>
             <w:proofErr w:type="spellEnd"/>
+            <w:proofErr w:type="gramEnd"/>
           </w:p>
           <w:p>
             <w:pPr>
@@ -3279,14 +3322,14 @@
               <w:rPr>
                 <w:rFonts w:ascii="Arial" w:hAnsi="Arial" w:cs="Arial"/>
               </w:rPr>
-              <w:t xml:space="preserve">, TOASTER-4422, </w:t>
+              <w:t xml:space="preserve">, </w:t>
             </w:r>
             <w:r>
               <w:rPr>
                 <w:rFonts w:ascii="Arial" w:hAnsi="Arial" w:cs="Arial"/>
               </w:rPr>
               <w:lastRenderedPageBreak/>
-              <w:t>32Gb, Intel I5 14500, 199.95, 19</w:t>
+              <w:t>TOASTER-4422, 32Gb, Intel I5 14500, 199.95, 19</w:t>
             </w:r>
           </w:p>
         </w:tc>
@@ -4052,7 +4095,14 @@
               <w:rPr>
                 <w:lang w:val="es-ES_tradnl"/>
               </w:rPr>
-              <w:t>Filtros (Precio Mínimo)</w:t>
+              <w:t>Filtros (Precio Mínim</w:t>
+            </w:r>
+            <w:r>
+              <w:rPr>
+                <w:lang w:val="es-ES_tradnl"/>
+              </w:rPr>
+              <w:lastRenderedPageBreak/>
+              <w:t>o)</w:t>
             </w:r>
           </w:p>
         </w:tc>
@@ -4210,7 +4260,14 @@
               <w:rPr>
                 <w:rFonts w:ascii="Arial" w:hAnsi="Arial" w:cs="Arial"/>
               </w:rPr>
-              <w:t>ASUS, ASUS PRO STATION 3000, ASUS-3314, 16Gb, Intel I7 13700, 2299.95, 16</w:t>
+              <w:t xml:space="preserve">ASUS, ASUS PRO STATION 3000, ASUS-3314, 16Gb, Intel I7 13700, </w:t>
+            </w:r>
+            <w:r>
+              <w:rPr>
+                <w:rFonts w:ascii="Arial" w:hAnsi="Arial" w:cs="Arial"/>
+              </w:rPr>
+              <w:lastRenderedPageBreak/>
+              <w:t>2299.95, 16</w:t>
             </w:r>
           </w:p>
         </w:tc>
@@ -5000,14 +5057,14 @@
               <w:rPr>
                 <w:rFonts w:ascii="Arial" w:hAnsi="Arial" w:cs="Arial"/>
               </w:rPr>
-              <w:t xml:space="preserve">, TOASTER-4422, 32Gb, </w:t>
+              <w:t xml:space="preserve">, TOASTER-4422, </w:t>
             </w:r>
             <w:r>
               <w:rPr>
                 <w:rFonts w:ascii="Arial" w:hAnsi="Arial" w:cs="Arial"/>
               </w:rPr>
               <w:lastRenderedPageBreak/>
-              <w:t>Intel I5 14500, 199.95, 19</w:t>
+              <w:t>32Gb, Intel I5 14500, 199.95, 19</w:t>
             </w:r>
           </w:p>
         </w:tc>
@@ -5111,7 +5168,15 @@
                 <w:rFonts w:ascii="Arial" w:hAnsi="Arial" w:cs="Arial"/>
                 <w:lang w:val="es-ES_tradnl"/>
               </w:rPr>
-              <w:t>TarjetaCredito</w:t>
+              <w:t>TarjetaCre</w:t>
+            </w:r>
+            <w:r>
+              <w:rPr>
+                <w:rFonts w:ascii="Arial" w:hAnsi="Arial" w:cs="Arial"/>
+                <w:lang w:val="es-ES_tradnl"/>
+              </w:rPr>
+              <w:lastRenderedPageBreak/>
+              <w:t>dito</w:t>
             </w:r>
             <w:proofErr w:type="spellEnd"/>
             <w:r>
@@ -5147,6 +5212,7 @@
                 <w:rFonts w:ascii="Arial" w:hAnsi="Arial" w:cs="Arial"/>
                 <w:lang w:val="es-ES_tradnl"/>
               </w:rPr>
+              <w:lastRenderedPageBreak/>
               <w:t xml:space="preserve">Botón Comprar </w:t>
             </w:r>
             <w:r>
@@ -5676,14 +5742,14 @@
               <w:rPr>
                 <w:lang w:val="es-ES_tradnl"/>
               </w:rPr>
-              <w:t xml:space="preserve"> obligatorios no introd</w:t>
+              <w:t xml:space="preserve"> obligatorios no </w:t>
             </w:r>
             <w:r>
               <w:rPr>
                 <w:lang w:val="es-ES_tradnl"/>
               </w:rPr>
               <w:lastRenderedPageBreak/>
-              <w:t>ucidos</w:t>
+              <w:t>introducidos</w:t>
             </w:r>
           </w:p>
         </w:tc>
@@ -5721,7 +5787,7 @@
                 <w:rFonts w:ascii="Arial" w:hAnsi="Arial" w:cs="Arial"/>
                 <w:lang w:val="es-ES_tradnl"/>
               </w:rPr>
-              <w:t xml:space="preserve">, HP-1151, 8Gb, Intel 80486, </w:t>
+              <w:t xml:space="preserve">, HP-1151, 8Gb, Intel </w:t>
             </w:r>
             <w:r>
               <w:rPr>
@@ -5729,7 +5795,7 @@
                 <w:lang w:val="es-ES_tradnl"/>
               </w:rPr>
               <w:lastRenderedPageBreak/>
-              <w:t>199.95, 12</w:t>
+              <w:t>80486, 199.95, 12</w:t>
             </w:r>
           </w:p>
         </w:tc>
@@ -5854,7 +5920,23 @@
                 <w:rFonts w:ascii="Arial" w:hAnsi="Arial" w:cs="Arial"/>
                 <w:lang w:val="es-ES"/>
               </w:rPr>
-              <w:t xml:space="preserve">(*) Por favor, introduzca su dirección de envío. (*) La dirección de envío tiene que tener al menos 10 caracteres.(*) Por favor, introduzca su nombre.(*) Por favor, introduzca sus </w:t>
+              <w:t xml:space="preserve">(*) Por favor, introduzca su dirección de envío. (*) La dirección de envío tiene que tener al menos 10 </w:t>
+            </w:r>
+            <w:proofErr w:type="gramStart"/>
+            <w:r>
+              <w:rPr>
+                <w:rFonts w:ascii="Arial" w:hAnsi="Arial" w:cs="Arial"/>
+                <w:lang w:val="es-ES"/>
+              </w:rPr>
+              <w:t>caracteres.(</w:t>
+            </w:r>
+            <w:proofErr w:type="gramEnd"/>
+            <w:r>
+              <w:rPr>
+                <w:rFonts w:ascii="Arial" w:hAnsi="Arial" w:cs="Arial"/>
+                <w:lang w:val="es-ES"/>
+              </w:rPr>
+              <w:t xml:space="preserve">*) Por favor, introduzca su nombre.(*) Por </w:t>
             </w:r>
             <w:r>
               <w:rPr>
@@ -5862,23 +5944,313 @@
                 <w:lang w:val="es-ES"/>
               </w:rPr>
               <w:lastRenderedPageBreak/>
-              <w:t>apellidos.</w:t>
+              <w:t>favor, introduzca sus apellidos.</w:t>
+            </w:r>
+          </w:p>
+        </w:tc>
+      </w:tr>
+      <w:tr>
+        <w:tc>
+          <w:tcPr>
+            <w:cnfStyle w:val="001000000000" w:firstRow="0" w:lastRow="0" w:firstColumn="1" w:lastColumn="0" w:oddVBand="0" w:evenVBand="0" w:oddHBand="0" w:evenHBand="0" w:firstRowFirstColumn="0" w:firstRowLastColumn="0" w:lastRowFirstColumn="0" w:lastRowLastColumn="0"/>
+            <w:tcW w:w="594" w:type="dxa"/>
+          </w:tcPr>
+          <w:p>
+            <w:pPr>
+              <w:rPr>
+                <w:rFonts w:ascii="Arial" w:hAnsi="Arial" w:cs="Arial"/>
+                <w:lang w:val="es-ES_tradnl"/>
+              </w:rPr>
+            </w:pPr>
+            <w:r>
+              <w:rPr>
+                <w:rFonts w:ascii="Arial" w:hAnsi="Arial" w:cs="Arial"/>
+                <w:lang w:val="es-ES_tradnl"/>
+              </w:rPr>
+              <w:lastRenderedPageBreak/>
+              <w:t>UC 1_15</w:t>
+            </w:r>
+          </w:p>
+        </w:tc>
+        <w:tc>
+          <w:tcPr>
+            <w:tcW w:w="927" w:type="dxa"/>
+          </w:tcPr>
+          <w:p>
+            <w:pPr>
+              <w:cnfStyle w:val="000000000000" w:firstRow="0" w:lastRow="0" w:firstColumn="0" w:lastColumn="0" w:oddVBand="0" w:evenVBand="0" w:oddHBand="0" w:evenHBand="0" w:firstRowFirstColumn="0" w:firstRowLastColumn="0" w:lastRowFirstColumn="0" w:lastRowLastColumn="0"/>
+              <w:rPr>
+                <w:highlight w:val="yellow"/>
+                <w:lang w:val="es-ES_tradnl"/>
+              </w:rPr>
+            </w:pPr>
+            <w:r>
+              <w:rPr>
+                <w:highlight w:val="yellow"/>
+                <w:lang w:val="es-ES_tradnl"/>
+              </w:rPr>
+              <w:t xml:space="preserve">Esc-10: </w:t>
+            </w:r>
+            <w:r>
+              <w:rPr>
+                <w:lang w:val="es-ES_tradnl"/>
+              </w:rPr>
+              <w:t>Modificar carrito compra.</w:t>
+            </w:r>
+          </w:p>
+        </w:tc>
+        <w:tc>
+          <w:tcPr>
+            <w:tcW w:w="1174" w:type="dxa"/>
+          </w:tcPr>
+          <w:p>
+            <w:pPr>
+              <w:cnfStyle w:val="000000000000" w:firstRow="0" w:lastRow="0" w:firstColumn="0" w:lastColumn="0" w:oddVBand="0" w:evenVBand="0" w:oddHBand="0" w:evenHBand="0" w:firstRowFirstColumn="0" w:firstRowLastColumn="0" w:lastRowFirstColumn="0" w:lastRowLastColumn="0"/>
+              <w:rPr>
+                <w:rFonts w:ascii="Arial" w:hAnsi="Arial" w:cs="Arial"/>
+              </w:rPr>
+            </w:pPr>
+            <w:r>
+              <w:rPr>
+                <w:rFonts w:ascii="Arial" w:hAnsi="Arial" w:cs="Arial"/>
+              </w:rPr>
+              <w:t>ASUS, ASUS PRO STATION 300</w:t>
+            </w:r>
+            <w:r>
+              <w:rPr>
+                <w:rFonts w:ascii="Arial" w:hAnsi="Arial" w:cs="Arial"/>
+              </w:rPr>
+              <w:t>0</w:t>
+            </w:r>
+            <w:r>
+              <w:rPr>
+                <w:rFonts w:ascii="Arial" w:hAnsi="Arial" w:cs="Arial"/>
+              </w:rPr>
+              <w:t>, A</w:t>
+            </w:r>
+            <w:r>
+              <w:rPr>
+                <w:rFonts w:ascii="Arial" w:hAnsi="Arial" w:cs="Arial"/>
+              </w:rPr>
+              <w:t>SUS-</w:t>
+            </w:r>
+            <w:r>
+              <w:rPr>
+                <w:rFonts w:ascii="Arial" w:hAnsi="Arial" w:cs="Arial"/>
+              </w:rPr>
+              <w:t>3314, 16Gb, Intel I7 13700, 2299,95, 16</w:t>
+            </w:r>
+            <w:r>
+              <w:rPr>
+                <w:rFonts w:ascii="Arial" w:hAnsi="Arial" w:cs="Arial"/>
+              </w:rPr>
+              <w:t>.</w:t>
+            </w:r>
+          </w:p>
+          <w:p>
+            <w:pPr>
+              <w:cnfStyle w:val="000000000000" w:firstRow="0" w:lastRow="0" w:firstColumn="0" w:lastColumn="0" w:oddVBand="0" w:evenVBand="0" w:oddHBand="0" w:evenHBand="0" w:firstRowFirstColumn="0" w:firstRowLastColumn="0" w:lastRowFirstColumn="0" w:lastRowLastColumn="0"/>
+              <w:rPr>
+                <w:rFonts w:ascii="Arial" w:hAnsi="Arial" w:cs="Arial"/>
+              </w:rPr>
+            </w:pPr>
+          </w:p>
+          <w:p>
+            <w:pPr>
+              <w:cnfStyle w:val="000000000000" w:firstRow="0" w:lastRow="0" w:firstColumn="0" w:lastColumn="0" w:oddVBand="0" w:evenVBand="0" w:oddHBand="0" w:evenHBand="0" w:firstRowFirstColumn="0" w:firstRowLastColumn="0" w:lastRowFirstColumn="0" w:lastRowLastColumn="0"/>
+              <w:rPr>
+                <w:rFonts w:ascii="Arial" w:hAnsi="Arial" w:cs="Arial"/>
+              </w:rPr>
+            </w:pPr>
+            <w:r>
+              <w:rPr>
+                <w:rFonts w:ascii="Arial" w:hAnsi="Arial" w:cs="Arial"/>
+                <w:lang w:val="es-ES_tradnl"/>
+              </w:rPr>
+              <w:t xml:space="preserve">HP, HP 486 del </w:t>
+            </w:r>
+            <w:proofErr w:type="spellStart"/>
+            <w:r>
+              <w:rPr>
+                <w:rFonts w:ascii="Arial" w:hAnsi="Arial" w:cs="Arial"/>
+                <w:lang w:val="es-ES_tradnl"/>
+              </w:rPr>
+              <w:t>plesitoceno</w:t>
+            </w:r>
+            <w:proofErr w:type="spellEnd"/>
+            <w:r>
+              <w:rPr>
+                <w:rFonts w:ascii="Arial" w:hAnsi="Arial" w:cs="Arial"/>
+                <w:lang w:val="es-ES_tradnl"/>
+              </w:rPr>
+              <w:t>, HP-1151, 8Gb, Intel 80486, 199.95, 12</w:t>
+            </w:r>
+          </w:p>
+        </w:tc>
+        <w:tc>
+          <w:tcPr>
+            <w:tcW w:w="986" w:type="dxa"/>
+          </w:tcPr>
+          <w:p>
+            <w:pPr>
+              <w:cnfStyle w:val="000000000000" w:firstRow="0" w:lastRow="0" w:firstColumn="0" w:lastColumn="0" w:oddVBand="0" w:evenVBand="0" w:oddHBand="0" w:evenHBand="0" w:firstRowFirstColumn="0" w:firstRowLastColumn="0" w:lastRowFirstColumn="0" w:lastRowLastColumn="0"/>
+            </w:pPr>
+          </w:p>
+        </w:tc>
+        <w:tc>
+          <w:tcPr>
+            <w:tcW w:w="850" w:type="dxa"/>
+          </w:tcPr>
+          <w:p>
+            <w:pPr>
+              <w:cnfStyle w:val="000000000000" w:firstRow="0" w:lastRow="0" w:firstColumn="0" w:lastColumn="0" w:oddVBand="0" w:evenVBand="0" w:oddHBand="0" w:evenHBand="0" w:firstRowFirstColumn="0" w:firstRowLastColumn="0" w:lastRowFirstColumn="0" w:lastRowLastColumn="0"/>
+              <w:rPr>
+                <w:rFonts w:ascii="Arial" w:hAnsi="Arial" w:cs="Arial"/>
+              </w:rPr>
+            </w:pPr>
+          </w:p>
+        </w:tc>
+        <w:tc>
+          <w:tcPr>
+            <w:tcW w:w="709" w:type="dxa"/>
+          </w:tcPr>
+          <w:p>
+            <w:pPr>
+              <w:cnfStyle w:val="000000000000" w:firstRow="0" w:lastRow="0" w:firstColumn="0" w:lastColumn="0" w:oddVBand="0" w:evenVBand="0" w:oddHBand="0" w:evenHBand="0" w:firstRowFirstColumn="0" w:firstRowLastColumn="0" w:lastRowFirstColumn="0" w:lastRowLastColumn="0"/>
+              <w:rPr>
+                <w:rFonts w:ascii="Arial" w:hAnsi="Arial" w:cs="Arial"/>
+              </w:rPr>
+            </w:pPr>
+          </w:p>
+        </w:tc>
+        <w:tc>
+          <w:tcPr>
+            <w:tcW w:w="1325" w:type="dxa"/>
+          </w:tcPr>
+          <w:p>
+            <w:pPr>
+              <w:cnfStyle w:val="000000000000" w:firstRow="0" w:lastRow="0" w:firstColumn="0" w:lastColumn="0" w:oddVBand="0" w:evenVBand="0" w:oddHBand="0" w:evenHBand="0" w:firstRowFirstColumn="0" w:firstRowLastColumn="0" w:lastRowFirstColumn="0" w:lastRowLastColumn="0"/>
+              <w:rPr>
+                <w:rFonts w:ascii="Arial" w:hAnsi="Arial" w:cs="Arial"/>
+              </w:rPr>
+            </w:pPr>
+          </w:p>
+        </w:tc>
+        <w:tc>
+          <w:tcPr>
+            <w:tcW w:w="1174" w:type="dxa"/>
+          </w:tcPr>
+          <w:p>
+            <w:pPr>
+              <w:cnfStyle w:val="000000000000" w:firstRow="0" w:lastRow="0" w:firstColumn="0" w:lastColumn="0" w:oddVBand="0" w:evenVBand="0" w:oddHBand="0" w:evenHBand="0" w:firstRowFirstColumn="0" w:firstRowLastColumn="0" w:lastRowFirstColumn="0" w:lastRowLastColumn="0"/>
+              <w:rPr>
+                <w:rFonts w:ascii="Arial" w:hAnsi="Arial" w:cs="Arial"/>
+              </w:rPr>
+            </w:pPr>
+          </w:p>
+        </w:tc>
+        <w:tc>
+          <w:tcPr>
+            <w:tcW w:w="1174" w:type="dxa"/>
+          </w:tcPr>
+          <w:p>
+            <w:pPr>
+              <w:cnfStyle w:val="000000000000" w:firstRow="0" w:lastRow="0" w:firstColumn="0" w:lastColumn="0" w:oddVBand="0" w:evenVBand="0" w:oddHBand="0" w:evenHBand="0" w:firstRowFirstColumn="0" w:firstRowLastColumn="0" w:lastRowFirstColumn="0" w:lastRowLastColumn="0"/>
+              <w:rPr>
+                <w:rFonts w:ascii="Arial" w:hAnsi="Arial" w:cs="Arial"/>
+              </w:rPr>
+            </w:pPr>
+          </w:p>
+        </w:tc>
+        <w:tc>
+          <w:tcPr>
+            <w:tcW w:w="1174" w:type="dxa"/>
+          </w:tcPr>
+          <w:p>
+            <w:pPr>
+              <w:cnfStyle w:val="000000000000" w:firstRow="0" w:lastRow="0" w:firstColumn="0" w:lastColumn="0" w:oddVBand="0" w:evenVBand="0" w:oddHBand="0" w:evenHBand="0" w:firstRowFirstColumn="0" w:firstRowLastColumn="0" w:lastRowFirstColumn="0" w:lastRowLastColumn="0"/>
+              <w:rPr>
+                <w:rFonts w:ascii="Arial" w:hAnsi="Arial" w:cs="Arial"/>
+                <w:lang w:val="es-ES"/>
+              </w:rPr>
+            </w:pPr>
+            <w:r>
+              <w:rPr>
+                <w:rFonts w:ascii="Arial" w:hAnsi="Arial" w:cs="Arial"/>
+                <w:lang w:val="es-ES"/>
+              </w:rPr>
+              <w:t>Jose, García Molina, C/S</w:t>
+            </w:r>
+            <w:r>
+              <w:rPr>
+                <w:rFonts w:ascii="Arial" w:hAnsi="Arial" w:cs="Arial"/>
+                <w:lang w:val="es-ES"/>
+              </w:rPr>
+              <w:t xml:space="preserve">an Francisco, </w:t>
+            </w:r>
+            <w:proofErr w:type="spellStart"/>
+            <w:r>
+              <w:rPr>
+                <w:rFonts w:ascii="Arial" w:hAnsi="Arial" w:cs="Arial"/>
+                <w:lang w:val="es-ES"/>
+              </w:rPr>
+              <w:t>TarjetaCredito</w:t>
+            </w:r>
+            <w:proofErr w:type="spellEnd"/>
+            <w:r>
+              <w:rPr>
+                <w:rFonts w:ascii="Arial" w:hAnsi="Arial" w:cs="Arial"/>
+                <w:lang w:val="es-ES"/>
+              </w:rPr>
+              <w:t>, 4</w:t>
+            </w:r>
+          </w:p>
+        </w:tc>
+        <w:tc>
+          <w:tcPr>
+            <w:tcW w:w="2863" w:type="dxa"/>
+          </w:tcPr>
+          <w:p>
+            <w:pPr>
+              <w:cnfStyle w:val="000000000000" w:firstRow="0" w:lastRow="0" w:firstColumn="0" w:lastColumn="0" w:oddVBand="0" w:evenVBand="0" w:oddHBand="0" w:evenHBand="0" w:firstRowFirstColumn="0" w:firstRowLastColumn="0" w:lastRowFirstColumn="0" w:lastRowLastColumn="0"/>
+              <w:rPr>
+                <w:rFonts w:ascii="Arial" w:hAnsi="Arial" w:cs="Arial"/>
+                <w:lang w:val="es-ES"/>
+              </w:rPr>
+            </w:pPr>
+            <w:r>
+              <w:rPr>
+                <w:rFonts w:ascii="Arial" w:hAnsi="Arial" w:cs="Arial"/>
+                <w:lang w:val="es-ES"/>
+              </w:rPr>
+              <w:t>Artículos devueltos:</w:t>
+            </w:r>
+          </w:p>
+          <w:p>
+            <w:pPr>
+              <w:cnfStyle w:val="000000000000" w:firstRow="0" w:lastRow="0" w:firstColumn="0" w:lastColumn="0" w:oddVBand="0" w:evenVBand="0" w:oddHBand="0" w:evenHBand="0" w:firstRowFirstColumn="0" w:firstRowLastColumn="0" w:lastRowFirstColumn="0" w:lastRowLastColumn="0"/>
+              <w:rPr>
+                <w:rFonts w:ascii="Arial" w:hAnsi="Arial" w:cs="Arial"/>
+              </w:rPr>
+            </w:pPr>
+            <w:r>
+              <w:rPr>
+                <w:rFonts w:ascii="Arial" w:hAnsi="Arial" w:cs="Arial"/>
+              </w:rPr>
+              <w:t>ASUS, ASUS PRO STATION 3000, 16G</w:t>
+            </w:r>
+            <w:r>
+              <w:rPr>
+                <w:rFonts w:ascii="Arial" w:hAnsi="Arial" w:cs="Arial"/>
+              </w:rPr>
+              <w:t>b, Intel I7 13700, 4, 9199,8</w:t>
             </w:r>
           </w:p>
         </w:tc>
       </w:tr>
     </w:tbl>
     <w:p>
-      <w:pPr>
-        <w:rPr>
-          <w:lang w:val="es-ES"/>
-        </w:rPr>
-      </w:pPr>
-      <w:r>
-        <w:rPr>
-          <w:lang w:val="es-ES"/>
-        </w:rPr>
-        <w:lastRenderedPageBreak/>
+      <w:r>
         <w:br w:type="textWrapping" w:clear="all"/>
       </w:r>
     </w:p>
@@ -5894,6 +6266,7 @@
         <w:rPr>
           <w:lang w:val="es-ES"/>
         </w:rPr>
+        <w:lastRenderedPageBreak/>
         <w:t>Necesidades</w:t>
       </w:r>
       <w:r>
@@ -6169,116 +6542,123 @@
         <w:overflowPunct w:val="0"/>
         <w:spacing w:line="250" w:lineRule="auto"/>
         <w:ind w:left="708" w:right="117"/>
-      </w:pPr>
-      <w:r>
         <w:rPr>
           <w:w w:val="95"/>
-        </w:rPr>
-        <w:t xml:space="preserve">Hay </w:t>
-      </w:r>
-      <w:proofErr w:type="spellStart"/>
+          <w:lang w:val="es-ES"/>
+        </w:rPr>
+      </w:pPr>
       <w:r>
         <w:rPr>
           <w:w w:val="95"/>
-        </w:rPr>
-        <w:t>una</w:t>
-      </w:r>
-      <w:proofErr w:type="spellEnd"/>
+          <w:lang w:val="es-ES"/>
+        </w:rPr>
+        <w:t>Hay una dependencia entre el flujo básico y el filtro.</w:t>
+      </w:r>
       <w:r>
         <w:rPr>
           <w:w w:val="95"/>
-        </w:rPr>
-        <w:t xml:space="preserve"> </w:t>
-      </w:r>
-      <w:proofErr w:type="spellStart"/>
+          <w:lang w:val="es-ES"/>
+        </w:rPr>
+        <w:t xml:space="preserve"> Ejecutar primero </w:t>
+      </w:r>
+      <w:proofErr w:type="gramStart"/>
       <w:r>
         <w:rPr>
           <w:w w:val="95"/>
-        </w:rPr>
-        <w:t>dependencia</w:t>
-      </w:r>
-      <w:proofErr w:type="spellEnd"/>
+          <w:lang w:val="es-ES"/>
+        </w:rPr>
+        <w:t>el test</w:t>
+      </w:r>
+      <w:proofErr w:type="gramEnd"/>
       <w:r>
         <w:rPr>
           <w:w w:val="95"/>
-        </w:rPr>
-        <w:t xml:space="preserve"> entre </w:t>
-      </w:r>
-      <w:proofErr w:type="spellStart"/>
+          <w:lang w:val="es-ES"/>
+        </w:rPr>
+        <w:t xml:space="preserve"> del </w:t>
+      </w:r>
       <w:r>
         <w:rPr>
           <w:w w:val="95"/>
-        </w:rPr>
-        <w:t>el</w:t>
-      </w:r>
-      <w:proofErr w:type="spellEnd"/>
-      <w:r>
-        <w:rPr>
-          <w:w w:val="95"/>
-        </w:rPr>
-        <w:t xml:space="preserve"> </w:t>
-      </w:r>
-      <w:proofErr w:type="spellStart"/>
-      <w:r>
-        <w:rPr>
-          <w:w w:val="95"/>
-        </w:rPr>
-        <w:t>flujo</w:t>
-      </w:r>
-      <w:proofErr w:type="spellEnd"/>
-      <w:r>
-        <w:rPr>
-          <w:w w:val="95"/>
-        </w:rPr>
-        <w:t xml:space="preserve"> </w:t>
-      </w:r>
-      <w:proofErr w:type="spellStart"/>
-      <w:r>
-        <w:rPr>
-          <w:w w:val="95"/>
-        </w:rPr>
-        <w:t>básico</w:t>
-      </w:r>
-      <w:proofErr w:type="spellEnd"/>
-      <w:r>
-        <w:rPr>
-          <w:w w:val="95"/>
-        </w:rPr>
-        <w:t xml:space="preserve"> y </w:t>
-      </w:r>
-      <w:proofErr w:type="spellStart"/>
-      <w:r>
-        <w:rPr>
-          <w:w w:val="95"/>
-        </w:rPr>
-        <w:t>el</w:t>
-      </w:r>
-      <w:proofErr w:type="spellEnd"/>
-      <w:r>
-        <w:rPr>
-          <w:w w:val="95"/>
-        </w:rPr>
-        <w:t xml:space="preserve"> </w:t>
-      </w:r>
-      <w:proofErr w:type="spellStart"/>
-      <w:r>
-        <w:rPr>
-          <w:w w:val="95"/>
-        </w:rPr>
-        <w:t>filtro</w:t>
-      </w:r>
-      <w:proofErr w:type="spellEnd"/>
-      <w:r>
-        <w:rPr>
-          <w:w w:val="95"/>
-        </w:rPr>
-        <w:t>.</w:t>
+          <w:lang w:val="es-ES"/>
+        </w:rPr>
+        <w:t>flujo básico.</w:t>
       </w:r>
     </w:p>
     <w:p>
       <w:pPr>
-        <w:rPr>
-          <w:lang w:val="en-GB"/>
+        <w:pStyle w:val="Textoindependiente"/>
+        <w:kinsoku w:val="0"/>
+        <w:overflowPunct w:val="0"/>
+        <w:spacing w:line="250" w:lineRule="auto"/>
+        <w:ind w:left="708" w:right="117"/>
+        <w:rPr>
+          <w:lang w:val="es-ES"/>
+        </w:rPr>
+      </w:pPr>
+      <w:r>
+        <w:rPr>
+          <w:w w:val="95"/>
+          <w:lang w:val="es-ES"/>
+        </w:rPr>
+        <w:t xml:space="preserve">Hay una dependencia entre la prueba que </w:t>
+      </w:r>
+      <w:r>
+        <w:rPr>
+          <w:w w:val="95"/>
+          <w:lang w:val="es-ES"/>
+        </w:rPr>
+        <w:t xml:space="preserve">modifica el carrito de la compra </w:t>
+      </w:r>
+      <w:r>
+        <w:rPr>
+          <w:w w:val="95"/>
+          <w:lang w:val="es-ES"/>
+        </w:rPr>
+        <w:t xml:space="preserve">y </w:t>
+      </w:r>
+      <w:r>
+        <w:rPr>
+          <w:w w:val="95"/>
+          <w:lang w:val="es-ES"/>
+        </w:rPr>
+        <w:t>la prueba</w:t>
+      </w:r>
+      <w:r>
+        <w:rPr>
+          <w:w w:val="95"/>
+          <w:lang w:val="es-ES"/>
+        </w:rPr>
+        <w:t xml:space="preserve"> de los filtros. Ejecutar primero </w:t>
+      </w:r>
+      <w:proofErr w:type="gramStart"/>
+      <w:r>
+        <w:rPr>
+          <w:w w:val="95"/>
+          <w:lang w:val="es-ES"/>
+        </w:rPr>
+        <w:t>el test</w:t>
+      </w:r>
+      <w:proofErr w:type="gramEnd"/>
+      <w:r>
+        <w:rPr>
+          <w:w w:val="95"/>
+          <w:lang w:val="es-ES"/>
+        </w:rPr>
+        <w:t xml:space="preserve"> de los</w:t>
+      </w:r>
+      <w:r>
+        <w:rPr>
+          <w:w w:val="95"/>
+          <w:lang w:val="es-ES"/>
+        </w:rPr>
+        <w:t xml:space="preserve"> filtros.</w:t>
+      </w:r>
+    </w:p>
+    <w:p>
+      <w:pPr>
+        <w:rPr>
+          <w:lang w:val="es-ES"/>
         </w:rPr>
       </w:pPr>
     </w:p>
@@ -8685,6 +9065,30 @@
 </file>
 
 <file path=customXml/item1.xml><?xml version="1.0" encoding="utf-8"?>
+<?mso-contentType ?>
+<FormTemplates xmlns="http://schemas.microsoft.com/sharepoint/v3/contenttype/forms">
+  <Display>DocumentLibraryForm</Display>
+  <Edit>DocumentLibraryForm</Edit>
+  <New>DocumentLibraryForm</New>
+</FormTemplates>
+</file>
+
+<file path=customXml/item2.xml><?xml version="1.0" encoding="utf-8"?>
+<b:Sources xmlns:b="http://schemas.openxmlformats.org/officeDocument/2006/bibliography" xmlns="http://schemas.openxmlformats.org/officeDocument/2006/bibliography" SelectedStyle="\APASixthEditionOfficeOnline.xsl" StyleName="APA" Version="6"/>
+</file>
+
+<file path=customXml/item3.xml><?xml version="1.0" encoding="utf-8"?>
+<p:properties xmlns:p="http://schemas.microsoft.com/office/2006/metadata/properties" xmlns:xsi="http://www.w3.org/2001/XMLSchema-instance" xmlns:pc="http://schemas.microsoft.com/office/infopath/2007/PartnerControls">
+  <documentManagement>
+    <TaxCatchAll xmlns="e70db583-0384-45f2-bee4-d71087a4ae97" xsi:nil="true"/>
+    <lcf76f155ced4ddcb4097134ff3c332f xmlns="d6169a53-58c7-4834-a922-92accc0d3c74">
+      <Terms xmlns="http://schemas.microsoft.com/office/infopath/2007/PartnerControls"/>
+    </lcf76f155ced4ddcb4097134ff3c332f>
+  </documentManagement>
+</p:properties>
+</file>
+
+<file path=customXml/item4.xml><?xml version="1.0" encoding="utf-8"?>
 <ct:contentTypeSchema xmlns:ct="http://schemas.microsoft.com/office/2006/metadata/contentType" xmlns:ma="http://schemas.microsoft.com/office/2006/metadata/properties/metaAttributes" ct:_="" ma:_="" ma:contentTypeName="Documento" ma:contentTypeID="0x010100A84EB69FEAAC124494464A843FB65F1B" ma:contentTypeVersion="16" ma:contentTypeDescription="Crear nuevo documento." ma:contentTypeScope="" ma:versionID="286e5e8eee6bacfcac069fbfa7d104ec">
   <xsd:schema xmlns:xsd="http://www.w3.org/2001/XMLSchema" xmlns:xs="http://www.w3.org/2001/XMLSchema" xmlns:p="http://schemas.microsoft.com/office/2006/metadata/properties" xmlns:ns2="e70db583-0384-45f2-bee4-d71087a4ae97" xmlns:ns3="d6169a53-58c7-4834-a922-92accc0d3c74" targetNamespace="http://schemas.microsoft.com/office/2006/metadata/properties" ma:root="true" ma:fieldsID="0612fa450ef66c14d5f4197a18886f72" ns2:_="" ns3:_="">
     <xsd:import namespace="e70db583-0384-45f2-bee4-d71087a4ae97"/>
@@ -8927,31 +9331,34 @@
 </ct:contentTypeSchema>
 </file>
 
-<file path=customXml/item2.xml><?xml version="1.0" encoding="utf-8"?>
-<?mso-contentType ?>
-<FormTemplates xmlns="http://schemas.microsoft.com/sharepoint/v3/contenttype/forms">
-  <Display>DocumentLibraryForm</Display>
-  <Edit>DocumentLibraryForm</Edit>
-  <New>DocumentLibraryForm</New>
-</FormTemplates>
+<file path=customXml/itemProps1.xml><?xml version="1.0" encoding="utf-8"?>
+<ds:datastoreItem xmlns:ds="http://schemas.openxmlformats.org/officeDocument/2006/customXml" ds:itemID="{396B05A9-87A0-4E80-9F96-F1F0943B6178}">
+  <ds:schemaRefs>
+    <ds:schemaRef ds:uri="http://schemas.microsoft.com/sharepoint/v3/contenttype/forms"/>
+  </ds:schemaRefs>
+</ds:datastoreItem>
 </file>
 
-<file path=customXml/item3.xml><?xml version="1.0" encoding="utf-8"?>
-<b:Sources xmlns:b="http://schemas.openxmlformats.org/officeDocument/2006/bibliography" xmlns="http://schemas.openxmlformats.org/officeDocument/2006/bibliography" SelectedStyle="\APASixthEditionOfficeOnline.xsl" StyleName="APA" Version="6"/>
+<file path=customXml/itemProps2.xml><?xml version="1.0" encoding="utf-8"?>
+<ds:datastoreItem xmlns:ds="http://schemas.openxmlformats.org/officeDocument/2006/customXml" ds:itemID="{08481900-EF58-4D51-9896-7E0BBE8A4276}">
+  <ds:schemaRefs>
+    <ds:schemaRef ds:uri="http://schemas.openxmlformats.org/officeDocument/2006/bibliography"/>
+  </ds:schemaRefs>
+</ds:datastoreItem>
 </file>
 
-<file path=customXml/item4.xml><?xml version="1.0" encoding="utf-8"?>
-<p:properties xmlns:p="http://schemas.microsoft.com/office/2006/metadata/properties" xmlns:xsi="http://www.w3.org/2001/XMLSchema-instance" xmlns:pc="http://schemas.microsoft.com/office/infopath/2007/PartnerControls">
-  <documentManagement>
-    <TaxCatchAll xmlns="e70db583-0384-45f2-bee4-d71087a4ae97" xsi:nil="true"/>
-    <lcf76f155ced4ddcb4097134ff3c332f xmlns="d6169a53-58c7-4834-a922-92accc0d3c74">
-      <Terms xmlns="http://schemas.microsoft.com/office/infopath/2007/PartnerControls"/>
-    </lcf76f155ced4ddcb4097134ff3c332f>
-  </documentManagement>
-</p:properties>
+<file path=customXml/itemProps3.xml><?xml version="1.0" encoding="utf-8"?>
+<ds:datastoreItem xmlns:ds="http://schemas.openxmlformats.org/officeDocument/2006/customXml" ds:itemID="{1E552648-2456-4AEB-9337-C6642FAB7968}">
+  <ds:schemaRefs>
+    <ds:schemaRef ds:uri="http://schemas.microsoft.com/office/2006/metadata/properties"/>
+    <ds:schemaRef ds:uri="http://schemas.microsoft.com/office/infopath/2007/PartnerControls"/>
+    <ds:schemaRef ds:uri="e70db583-0384-45f2-bee4-d71087a4ae97"/>
+    <ds:schemaRef ds:uri="d6169a53-58c7-4834-a922-92accc0d3c74"/>
+  </ds:schemaRefs>
+</ds:datastoreItem>
 </file>
 
-<file path=customXml/itemProps1.xml><?xml version="1.0" encoding="utf-8"?>
+<file path=customXml/itemProps4.xml><?xml version="1.0" encoding="utf-8"?>
 <ds:datastoreItem xmlns:ds="http://schemas.openxmlformats.org/officeDocument/2006/customXml" ds:itemID="{C59E9DC4-838F-4092-93EC-741D15742D89}">
   <ds:schemaRefs>
     <ds:schemaRef ds:uri="http://schemas.microsoft.com/office/2006/metadata/contentType"/>
@@ -8968,31 +9375,4 @@
     <ds:schemaRef ds:uri="http://schemas.microsoft.com/internal/obd"/>
   </ds:schemaRefs>
 </ds:datastoreItem>
-</file>
-
-<file path=customXml/itemProps2.xml><?xml version="1.0" encoding="utf-8"?>
-<ds:datastoreItem xmlns:ds="http://schemas.openxmlformats.org/officeDocument/2006/customXml" ds:itemID="{396B05A9-87A0-4E80-9F96-F1F0943B6178}">
-  <ds:schemaRefs>
-    <ds:schemaRef ds:uri="http://schemas.microsoft.com/sharepoint/v3/contenttype/forms"/>
-  </ds:schemaRefs>
-</ds:datastoreItem>
-</file>
-
-<file path=customXml/itemProps3.xml><?xml version="1.0" encoding="utf-8"?>
-<ds:datastoreItem xmlns:ds="http://schemas.openxmlformats.org/officeDocument/2006/customXml" ds:itemID="{08481900-EF58-4D51-9896-7E0BBE8A4276}">
-  <ds:schemaRefs>
-    <ds:schemaRef ds:uri="http://schemas.openxmlformats.org/officeDocument/2006/bibliography"/>
-  </ds:schemaRefs>
-</ds:datastoreItem>
-</file>
-
-<file path=customXml/itemProps4.xml><?xml version="1.0" encoding="utf-8"?>
-<ds:datastoreItem xmlns:ds="http://schemas.openxmlformats.org/officeDocument/2006/customXml" ds:itemID="{1E552648-2456-4AEB-9337-C6642FAB7968}">
-  <ds:schemaRefs>
-    <ds:schemaRef ds:uri="http://schemas.microsoft.com/office/2006/metadata/properties"/>
-    <ds:schemaRef ds:uri="http://schemas.microsoft.com/office/infopath/2007/PartnerControls"/>
-    <ds:schemaRef ds:uri="e70db583-0384-45f2-bee4-d71087a4ae97"/>
-    <ds:schemaRef ds:uri="d6169a53-58c7-4834-a922-92accc0d3c74"/>
-  </ds:schemaRefs>
-</ds:datastoreItem>
 </file>
</xml_diff>